<commit_message>
docs conflict - SOLVED
</commit_message>
<xml_diff>
--- a/docs/UNABLE_TO_CAN.docx
+++ b/docs/UNABLE_TO_CAN.docx
@@ -1,6 +1,6 @@
 
 <file path=word/document.xml><?xml version="1.0" encoding="utf-8"?>
-<w:document xmlns:wpc="http://schemas.microsoft.com/office/word/2010/wordprocessingCanvas" xmlns:mc="http://schemas.openxmlformats.org/markup-compatibility/2006" xmlns:o="urn:schemas-microsoft-com:office:office" xmlns:r="http://schemas.openxmlformats.org/officeDocument/2006/relationships" xmlns:m="http://schemas.openxmlformats.org/officeDocument/2006/math" xmlns:v="urn:schemas-microsoft-com:vml" xmlns:wp14="http://schemas.microsoft.com/office/word/2010/wordprocessingDrawing" xmlns:wp="http://schemas.openxmlformats.org/drawingml/2006/wordprocessingDrawing" xmlns:w10="urn:schemas-microsoft-com:office:word" xmlns:w="http://schemas.openxmlformats.org/wordprocessingml/2006/main" xmlns:w14="http://schemas.microsoft.com/office/word/2010/wordml" xmlns:w15="http://schemas.microsoft.com/office/word/2012/wordml" xmlns:wpg="http://schemas.microsoft.com/office/word/2010/wordprocessingGroup" xmlns:wpi="http://schemas.microsoft.com/office/word/2010/wordprocessingInk" xmlns:wne="http://schemas.microsoft.com/office/word/2006/wordml" xmlns:wps="http://schemas.microsoft.com/office/word/2010/wordprocessingShape" mc:Ignorable="w14 w15 wp14">
+<w:document xmlns:wpc="http://schemas.microsoft.com/office/word/2010/wordprocessingCanvas" xmlns:cx="http://schemas.microsoft.com/office/drawing/2014/chartex" xmlns:cx1="http://schemas.microsoft.com/office/drawing/2015/9/8/chartex" xmlns:cx2="http://schemas.microsoft.com/office/drawing/2015/10/21/chartex" xmlns:cx3="http://schemas.microsoft.com/office/drawing/2016/5/9/chartex" xmlns:cx4="http://schemas.microsoft.com/office/drawing/2016/5/10/chartex" xmlns:cx5="http://schemas.microsoft.com/office/drawing/2016/5/11/chartex" xmlns:cx6="http://schemas.microsoft.com/office/drawing/2016/5/12/chartex" xmlns:cx7="http://schemas.microsoft.com/office/drawing/2016/5/13/chartex" xmlns:cx8="http://schemas.microsoft.com/office/drawing/2016/5/14/chartex" xmlns:mc="http://schemas.openxmlformats.org/markup-compatibility/2006" xmlns:aink="http://schemas.microsoft.com/office/drawing/2016/ink" xmlns:am3d="http://schemas.microsoft.com/office/drawing/2017/model3d" xmlns:o="urn:schemas-microsoft-com:office:office" xmlns:r="http://schemas.openxmlformats.org/officeDocument/2006/relationships" xmlns:m="http://schemas.openxmlformats.org/officeDocument/2006/math" xmlns:v="urn:schemas-microsoft-com:vml" xmlns:wp14="http://schemas.microsoft.com/office/word/2010/wordprocessingDrawing" xmlns:wp="http://schemas.openxmlformats.org/drawingml/2006/wordprocessingDrawing" xmlns:w10="urn:schemas-microsoft-com:office:word" xmlns:w="http://schemas.openxmlformats.org/wordprocessingml/2006/main" xmlns:w14="http://schemas.microsoft.com/office/word/2010/wordml" xmlns:w15="http://schemas.microsoft.com/office/word/2012/wordml" xmlns:w16cex="http://schemas.microsoft.com/office/word/2018/wordml/cex" xmlns:w16cid="http://schemas.microsoft.com/office/word/2016/wordml/cid" xmlns:w16="http://schemas.microsoft.com/office/word/2018/wordml" xmlns:w16se="http://schemas.microsoft.com/office/word/2015/wordml/symex" xmlns:wpg="http://schemas.microsoft.com/office/word/2010/wordprocessingGroup" xmlns:wpi="http://schemas.microsoft.com/office/word/2010/wordprocessingInk" xmlns:wne="http://schemas.microsoft.com/office/word/2006/wordml" xmlns:wps="http://schemas.microsoft.com/office/word/2010/wordprocessingShape" mc:Ignorable="w14 w15 w16se w16cid w16 w16cex wp14">
   <w:body>
     <w:p>
       <w:pPr>
@@ -1638,7 +1638,7 @@
           <w:lang w:eastAsia="ko-KR"/>
         </w:rPr>
         <w:sectPr>
-          <w:headerReference w:type="default" r:id="rId10"/>
+          <w:headerReference w:type="default" r:id="rId11"/>
           <w:pgSz w:w="12240" w:h="15840"/>
           <w:pgMar w:top="1440" w:right="1800" w:bottom="1440" w:left="1800" w:header="142" w:footer="720" w:gutter="0"/>
           <w:cols w:space="720"/>
@@ -5961,8 +5961,8 @@
     <w:p>
       <w:pPr>
         <w:sectPr>
-          <w:headerReference w:type="default" r:id="rId11"/>
-          <w:footerReference w:type="default" r:id="rId12"/>
+          <w:headerReference w:type="default" r:id="rId12"/>
+          <w:footerReference w:type="default" r:id="rId13"/>
           <w:pgSz w:w="12240" w:h="15840"/>
           <w:pgMar w:top="1440" w:right="1800" w:bottom="1440" w:left="1800" w:header="709" w:footer="720" w:gutter="0"/>
           <w:pgNumType w:fmt="lowerRoman" w:start="1"/>
@@ -5976,13 +5976,13 @@
         <w:pStyle w:val="Heading1"/>
       </w:pPr>
       <w:bookmarkStart w:id="2" w:name="_Toc255879983"/>
-      <w:bookmarkStart w:id="3" w:name="_Toc255889034"/>
-      <w:bookmarkStart w:id="4" w:name="_Toc294769673"/>
-      <w:bookmarkStart w:id="5" w:name="_Toc384978571"/>
-      <w:bookmarkStart w:id="6" w:name="_Toc384978585"/>
-      <w:bookmarkStart w:id="7" w:name="_Toc384979757"/>
-      <w:bookmarkStart w:id="8" w:name="_Toc384994105"/>
-      <w:bookmarkStart w:id="9" w:name="_Toc43793722"/>
+      <w:bookmarkStart w:id="3" w:name="_Toc43793722"/>
+      <w:bookmarkStart w:id="4" w:name="_Toc255889034"/>
+      <w:bookmarkStart w:id="5" w:name="_Toc294769673"/>
+      <w:bookmarkStart w:id="6" w:name="_Toc384978571"/>
+      <w:bookmarkStart w:id="7" w:name="_Toc384978585"/>
+      <w:bookmarkStart w:id="8" w:name="_Toc384979757"/>
+      <w:bookmarkStart w:id="9" w:name="_Toc384994105"/>
       <w:r>
         <w:lastRenderedPageBreak/>
         <w:t>Introducere</w:t>
@@ -5991,16 +5991,16 @@
       <w:r>
         <w:t xml:space="preserve"> – Contextul proiectului</w:t>
       </w:r>
-      <w:bookmarkEnd w:id="9"/>
+      <w:bookmarkEnd w:id="3"/>
       <w:r>
         <w:t xml:space="preserve"> </w:t>
       </w:r>
-      <w:bookmarkEnd w:id="3"/>
       <w:bookmarkEnd w:id="4"/>
       <w:bookmarkEnd w:id="5"/>
       <w:bookmarkEnd w:id="6"/>
       <w:bookmarkEnd w:id="7"/>
       <w:bookmarkEnd w:id="8"/>
+      <w:bookmarkEnd w:id="9"/>
     </w:p>
     <w:p>
       <w:pPr>
@@ -6084,7 +6084,7 @@
                     </pic:cNvPicPr>
                   </pic:nvPicPr>
                   <pic:blipFill>
-                    <a:blip r:embed="rId13">
+                    <a:blip r:embed="rId14">
                       <a:extLst>
                         <a:ext uri="{28A0092B-C50C-407E-A947-70E740481C1C}">
                           <a14:useLocalDpi xmlns:a14="http://schemas.microsoft.com/office/drawing/2010/main" val="0"/>
@@ -6194,7 +6194,7 @@
                     </pic:cNvPicPr>
                   </pic:nvPicPr>
                   <pic:blipFill>
-                    <a:blip r:embed="rId14">
+                    <a:blip r:embed="rId15">
                       <a:extLst>
                         <a:ext uri="{28A0092B-C50C-407E-A947-70E740481C1C}">
                           <a14:useLocalDpi xmlns:a14="http://schemas.microsoft.com/office/drawing/2010/main" val="0"/>
@@ -6305,7 +6305,7 @@
                     </pic:cNvPicPr>
                   </pic:nvPicPr>
                   <pic:blipFill>
-                    <a:blip r:embed="rId15">
+                    <a:blip r:embed="rId16">
                       <a:extLst>
                         <a:ext uri="{28A0092B-C50C-407E-A947-70E740481C1C}">
                           <a14:useLocalDpi xmlns:a14="http://schemas.microsoft.com/office/drawing/2010/main" val="0"/>
@@ -7221,7 +7221,7 @@
                     </pic:cNvPicPr>
                   </pic:nvPicPr>
                   <pic:blipFill>
-                    <a:blip r:embed="rId16">
+                    <a:blip r:embed="rId17">
                       <a:extLst>
                         <a:ext uri="{28A0092B-C50C-407E-A947-70E740481C1C}">
                           <a14:useLocalDpi xmlns:a14="http://schemas.microsoft.com/office/drawing/2010/main" val="0"/>
@@ -7905,8 +7905,8 @@
           <w:lang w:eastAsia="ko-KR"/>
         </w:rPr>
         <w:sectPr>
-          <w:headerReference w:type="default" r:id="rId17"/>
-          <w:footerReference w:type="default" r:id="rId18"/>
+          <w:headerReference w:type="default" r:id="rId18"/>
+          <w:footerReference w:type="default" r:id="rId19"/>
           <w:type w:val="oddPage"/>
           <w:pgSz w:w="12240" w:h="15840"/>
           <w:pgMar w:top="1440" w:right="1800" w:bottom="1440" w:left="1800" w:header="709" w:footer="720" w:gutter="0"/>
@@ -8233,13 +8233,12 @@
         </w:rPr>
         <w:t>Principalul obiectiv al realizării acestui proiect este implementarea unei aplicații care să faciliteze și să eficientizeze procesele din cadrul unui cabinet medical.</w:t>
       </w:r>
-    </w:p>
-    <w:p>
-      <w:pPr>
-        <w:rPr>
-          <w:lang w:eastAsia="ko-KR"/>
-        </w:rPr>
-      </w:pPr>
+      <w:r>
+        <w:rPr>
+          <w:lang w:eastAsia="ko-KR"/>
+        </w:rPr>
+        <w:t xml:space="preserve"> </w:t>
+      </w:r>
       <w:r>
         <w:rPr>
           <w:lang w:eastAsia="ko-KR"/>
@@ -8256,6 +8255,219 @@
         <w:t>Cerințe funcționale</w:t>
       </w:r>
       <w:bookmarkEnd w:id="27"/>
+    </w:p>
+    <w:p>
+      <w:pPr>
+        <w:ind w:firstLine="360"/>
+        <w:rPr>
+          <w:lang w:eastAsia="ko-KR"/>
+        </w:rPr>
+      </w:pPr>
+      <w:r>
+        <w:rPr>
+          <w:lang w:eastAsia="ko-KR"/>
+        </w:rPr>
+        <w:t>În cadrul aceste secțiuni vor fi descrise cerințele funcționale pe care aplicația dezvoltată le îndeplinește.</w:t>
+      </w:r>
+    </w:p>
+    <w:p>
+      <w:pPr>
+        <w:pStyle w:val="ListParagraph"/>
+        <w:numPr>
+          <w:ilvl w:val="0"/>
+          <w:numId w:val="4"/>
+        </w:numPr>
+        <w:rPr>
+          <w:rFonts w:ascii="Times New Roman" w:eastAsia="Batang" w:hAnsi="Times New Roman"/>
+          <w:bCs/>
+          <w:sz w:val="24"/>
+          <w:szCs w:val="24"/>
+          <w:lang w:eastAsia="ar-SA"/>
+        </w:rPr>
+      </w:pPr>
+      <w:r>
+        <w:rPr>
+          <w:rFonts w:ascii="Times New Roman" w:eastAsia="Batang" w:hAnsi="Times New Roman"/>
+          <w:bCs/>
+          <w:sz w:val="24"/>
+          <w:szCs w:val="24"/>
+          <w:lang w:eastAsia="ar-SA"/>
+        </w:rPr>
+        <w:t>Gestiunea unui cabinet medical și al utilizatorilor acestuia (administrație, personal medical, pacienți)</w:t>
+      </w:r>
+    </w:p>
+    <w:p>
+      <w:pPr>
+        <w:pStyle w:val="ListParagraph"/>
+        <w:numPr>
+          <w:ilvl w:val="0"/>
+          <w:numId w:val="4"/>
+        </w:numPr>
+        <w:jc w:val="both"/>
+        <w:rPr>
+          <w:rFonts w:ascii="Times New Roman" w:hAnsi="Times New Roman"/>
+          <w:sz w:val="24"/>
+          <w:szCs w:val="24"/>
+          <w:lang w:eastAsia="ko-KR"/>
+        </w:rPr>
+      </w:pPr>
+      <w:r>
+        <w:rPr>
+          <w:rFonts w:ascii="Times New Roman" w:hAnsi="Times New Roman"/>
+          <w:sz w:val="24"/>
+          <w:szCs w:val="24"/>
+          <w:lang w:eastAsia="ko-KR"/>
+        </w:rPr>
+        <w:t>Gestiunea eficientă a programărilor pentru angajații cabinetului,</w:t>
+      </w:r>
+      <w:r>
+        <w:rPr>
+          <w:rFonts w:ascii="Times New Roman" w:hAnsi="Times New Roman"/>
+          <w:sz w:val="24"/>
+          <w:szCs w:val="24"/>
+          <w:lang w:eastAsia="ko-KR"/>
+        </w:rPr>
+        <w:t xml:space="preserve"> </w:t>
+      </w:r>
+      <w:r>
+        <w:rPr>
+          <w:rFonts w:ascii="Times New Roman" w:hAnsi="Times New Roman"/>
+          <w:sz w:val="24"/>
+          <w:szCs w:val="24"/>
+          <w:lang w:eastAsia="ko-KR"/>
+        </w:rPr>
+        <w:t>prin existența unui sistem prin care se poate vizualiza calendarul săptămânal al cabinetului, conținând toate solicitările de programare (pe care doctorii le pot accepta sau refuza), cât și programările deja confirmate (care vor deveni consulturi atunci când pacientul se va prezenta la cabinet)</w:t>
+      </w:r>
+    </w:p>
+    <w:p>
+      <w:pPr>
+        <w:pStyle w:val="ListParagraph"/>
+        <w:numPr>
+          <w:ilvl w:val="0"/>
+          <w:numId w:val="4"/>
+        </w:numPr>
+        <w:jc w:val="both"/>
+        <w:rPr>
+          <w:rFonts w:ascii="Times New Roman" w:hAnsi="Times New Roman"/>
+          <w:sz w:val="24"/>
+          <w:szCs w:val="24"/>
+          <w:lang w:eastAsia="ko-KR"/>
+        </w:rPr>
+      </w:pPr>
+      <w:r>
+        <w:rPr>
+          <w:rFonts w:ascii="Times New Roman" w:hAnsi="Times New Roman"/>
+          <w:sz w:val="24"/>
+          <w:szCs w:val="24"/>
+          <w:lang w:eastAsia="ko-KR"/>
+        </w:rPr>
+        <w:t>Primirea de email-uri: la adăugarea în cabinet (noii utilizatori, atât angajații cabinetului, cât și pacienții, vor primi un email când vor fi adăugați în cadrul cabinetului), modificarea statusului unei programări solicitate (un doctor poate accepta sau refuza solicitarea de programare a unui pacient, moment în care pacientul este notificat), dar și indicațiile către cea mai apropiată farmacie (atunci când unei consultații i se atribuie un diagnostic de către doctor)</w:t>
+      </w:r>
+    </w:p>
+    <w:p>
+      <w:pPr>
+        <w:pStyle w:val="ListParagraph"/>
+        <w:numPr>
+          <w:ilvl w:val="0"/>
+          <w:numId w:val="4"/>
+        </w:numPr>
+        <w:jc w:val="both"/>
+        <w:rPr>
+          <w:rFonts w:ascii="Times New Roman" w:hAnsi="Times New Roman"/>
+          <w:sz w:val="24"/>
+          <w:szCs w:val="24"/>
+          <w:lang w:eastAsia="ko-KR"/>
+        </w:rPr>
+      </w:pPr>
+      <w:r>
+        <w:rPr>
+          <w:rFonts w:ascii="Times New Roman" w:hAnsi="Times New Roman"/>
+          <w:sz w:val="24"/>
+          <w:szCs w:val="24"/>
+          <w:lang w:eastAsia="ko-KR"/>
+        </w:rPr>
+        <w:t>Posibilitatea generării de rapoarte (angajații cabinetului pot genera rapoarte legate de datele medicale ale pacienților, cât și de istoricul programărilor acestora)</w:t>
+      </w:r>
+    </w:p>
+    <w:p>
+      <w:pPr>
+        <w:pStyle w:val="ListParagraph"/>
+        <w:numPr>
+          <w:ilvl w:val="0"/>
+          <w:numId w:val="4"/>
+        </w:numPr>
+        <w:jc w:val="both"/>
+        <w:rPr>
+          <w:rFonts w:ascii="Times New Roman" w:hAnsi="Times New Roman"/>
+          <w:sz w:val="24"/>
+          <w:szCs w:val="24"/>
+          <w:lang w:eastAsia="ko-KR"/>
+        </w:rPr>
+      </w:pPr>
+      <w:r>
+        <w:rPr>
+          <w:rFonts w:ascii="Times New Roman" w:hAnsi="Times New Roman"/>
+          <w:sz w:val="24"/>
+          <w:szCs w:val="24"/>
+          <w:lang w:eastAsia="ko-KR"/>
+        </w:rPr>
+        <w:t>Autentificarea cu o securitate sporită (angajații cabinetului au posibilitatea ca, pe lângă setarea unei parole, să poată folosi un cod de autentificare suplimentar)</w:t>
+      </w:r>
+    </w:p>
+    <w:p>
+      <w:pPr>
+        <w:pStyle w:val="ListParagraph"/>
+        <w:numPr>
+          <w:ilvl w:val="0"/>
+          <w:numId w:val="4"/>
+        </w:numPr>
+        <w:jc w:val="both"/>
+        <w:rPr>
+          <w:rFonts w:ascii="Times New Roman" w:hAnsi="Times New Roman"/>
+          <w:sz w:val="24"/>
+          <w:szCs w:val="24"/>
+          <w:lang w:eastAsia="ko-KR"/>
+        </w:rPr>
+      </w:pPr>
+      <w:r>
+        <w:rPr>
+          <w:rFonts w:ascii="Times New Roman" w:hAnsi="Times New Roman"/>
+          <w:sz w:val="24"/>
+          <w:szCs w:val="24"/>
+          <w:lang w:eastAsia="ko-KR"/>
+        </w:rPr>
+        <w:t>Editarea de informații personale (și, pentru pacienți, a celor de natură medicală – antecedente heredocolaterale, alergii, diagnostice confirmate, etc.)</w:t>
+      </w:r>
+    </w:p>
+    <w:p>
+      <w:pPr>
+        <w:pStyle w:val="Heading3"/>
+      </w:pPr>
+      <w:bookmarkStart w:id="28" w:name="_Toc43793729"/>
+      <w:r>
+        <w:t>Cerințe nonfuncționale</w:t>
+      </w:r>
+      <w:bookmarkEnd w:id="28"/>
+    </w:p>
+    <w:p>
+      <w:pPr>
+        <w:widowControl w:val="0"/>
+        <w:suppressAutoHyphens w:val="0"/>
+        <w:ind w:firstLine="360"/>
+        <w:rPr>
+          <w:rFonts w:eastAsia="Times New Roman"/>
+          <w:bCs/>
+          <w:lang w:eastAsia="en-US"/>
+        </w:rPr>
+      </w:pPr>
+      <w:r>
+        <w:rPr>
+          <w:rFonts w:eastAsia="Times New Roman"/>
+          <w:bCs/>
+          <w:lang w:val="en-US" w:eastAsia="en-US"/>
+        </w:rPr>
+        <w:t>Principalele cerințe nonfuncționale ale aplicației, oferite în speță, de tipul aplicației (web) sunt enumerate și descrise în continuare.</w:t>
+      </w:r>
     </w:p>
     <w:p>
       <w:pPr>
@@ -8266,21 +8478,22 @@
         </w:numPr>
         <w:suppressAutoHyphens w:val="0"/>
         <w:rPr>
-          <w:rFonts w:eastAsia="Times New Roman"/>
           <w:b/>
-          <w:lang w:val="en-US" w:eastAsia="en-US"/>
         </w:rPr>
       </w:pPr>
       <w:r>
         <w:rPr>
           <w:b/>
         </w:rPr>
-        <w:t>Securitate</w:t>
-      </w:r>
-    </w:p>
-    <w:p>
-      <w:r>
-        <w:t>Toți utilizatorii care vor dori să acceseze și să utilizeze aplicația vor trebui să se conecteze utilizând propriile acreditări. Pe baza acreditărilor acestora, aceștia vor accesa modulele relevante pentru tipul lor.</w:t>
+        <w:t>Portabilitate</w:t>
+      </w:r>
+    </w:p>
+    <w:p>
+      <w:pPr>
+        <w:ind w:firstLine="360"/>
+      </w:pPr>
+      <w:r>
+        <w:t>Aplicația poate fi accesată de pe orice tip de dispozitiv, atâta timp cât se utilizează un browser.</w:t>
       </w:r>
     </w:p>
     <w:p>
@@ -8292,22 +8505,21 @@
         </w:numPr>
         <w:suppressAutoHyphens w:val="0"/>
         <w:rPr>
+          <w:rFonts w:eastAsia="Times New Roman"/>
           <w:b/>
+          <w:lang w:val="en-US" w:eastAsia="en-US"/>
         </w:rPr>
       </w:pPr>
       <w:r>
         <w:rPr>
           <w:b/>
         </w:rPr>
-        <w:t>Disponibilitate</w:t>
-      </w:r>
-    </w:p>
-    <w:p>
-      <w:pPr>
-        <w:ind w:firstLine="360"/>
-      </w:pPr>
-      <w:r>
-        <w:t>Întrucât aplicația va consta într-un site web, acesta va fi disponibil 24 de ore pe zi, indiferent de tipul de utilizator care dorește să îl acceseze.</w:t>
+        <w:t>Securitate</w:t>
+      </w:r>
+    </w:p>
+    <w:p>
+      <w:r>
+        <w:t>Toți utilizatorii care vor dori să acceseze și să utilizeze aplicația vor trebui să se conecteze utilizând propriile acreditări. Pe baza acreditărilor acestora, aceștia vor accesa modulele relevante pentru tipul lor.</w:t>
       </w:r>
     </w:p>
     <w:p>
@@ -8377,7 +8589,8 @@
         <w:rPr>
           <w:b/>
         </w:rPr>
-        <w:t>Testabilitate</w:t>
+        <w:lastRenderedPageBreak/>
+        <w:t>Scalabilitate</w:t>
       </w:r>
     </w:p>
     <w:p>
@@ -8385,7 +8598,139 @@
         <w:ind w:firstLine="360"/>
       </w:pPr>
       <w:r>
-        <w:t>Scenariile din cadrul aplicațiilor sunt clare și ușor de urmărit, în cazul în care vor fi efectuate teste.</w:t>
+        <w:t>Aplica</w:t>
+      </w:r>
+      <w:r>
+        <w:t>ț</w:t>
+      </w:r>
+      <w:r>
+        <w:t>ia este construit</w:t>
+      </w:r>
+      <w:r>
+        <w:t>ă</w:t>
+      </w:r>
+      <w:r>
+        <w:t xml:space="preserve"> </w:t>
+      </w:r>
+      <w:r>
+        <w:t>î</w:t>
+      </w:r>
+      <w:r>
+        <w:t>n a</w:t>
+      </w:r>
+      <w:r>
+        <w:t>ș</w:t>
+      </w:r>
+      <w:r>
+        <w:t>a m</w:t>
+      </w:r>
+      <w:r>
+        <w:t>ă</w:t>
+      </w:r>
+      <w:r>
+        <w:t>sur</w:t>
+      </w:r>
+      <w:r>
+        <w:t>ă</w:t>
+      </w:r>
+      <w:r>
+        <w:t xml:space="preserve"> </w:t>
+      </w:r>
+      <w:r>
+        <w:t>î</w:t>
+      </w:r>
+      <w:r>
+        <w:t>nc</w:t>
+      </w:r>
+      <w:r>
+        <w:t>â</w:t>
+      </w:r>
+      <w:r>
+        <w:t xml:space="preserve">t, </w:t>
+      </w:r>
+      <w:r>
+        <w:t>î</w:t>
+      </w:r>
+      <w:r>
+        <w:t xml:space="preserve">n cazul </w:t>
+      </w:r>
+      <w:r>
+        <w:t>î</w:t>
+      </w:r>
+      <w:r>
+        <w:t>n care num</w:t>
+      </w:r>
+      <w:r>
+        <w:t>ă</w:t>
+      </w:r>
+      <w:r>
+        <w:t xml:space="preserve">rul utilizatorilor </w:t>
+      </w:r>
+      <w:r>
+        <w:t>ș</w:t>
+      </w:r>
+      <w:r>
+        <w:t>i al efectu</w:t>
+      </w:r>
+      <w:r>
+        <w:t>ă</w:t>
+      </w:r>
+      <w:r>
+        <w:t>rii de sarcini concurente va cre</w:t>
+      </w:r>
+      <w:r>
+        <w:t>ș</w:t>
+      </w:r>
+      <w:r>
+        <w:t>te, sistemul va fi capabil s</w:t>
+      </w:r>
+      <w:r>
+        <w:t>ă</w:t>
+      </w:r>
+      <w:r>
+        <w:t xml:space="preserve"> r</w:t>
+      </w:r>
+      <w:r>
+        <w:t>ă</w:t>
+      </w:r>
+      <w:r>
+        <w:t>spund</w:t>
+      </w:r>
+      <w:r>
+        <w:t>ă</w:t>
+      </w:r>
+      <w:r>
+        <w:t xml:space="preserve"> prompt, f</w:t>
+      </w:r>
+      <w:r>
+        <w:t>ă</w:t>
+      </w:r>
+      <w:r>
+        <w:t>r</w:t>
+      </w:r>
+      <w:r>
+        <w:t>ă</w:t>
+      </w:r>
+      <w:r>
+        <w:t xml:space="preserve"> ca timpul de r</w:t>
+      </w:r>
+      <w:r>
+        <w:t>ă</w:t>
+      </w:r>
+      <w:r>
+        <w:t>spuns s</w:t>
+      </w:r>
+      <w:r>
+        <w:t>ă</w:t>
+      </w:r>
+      <w:r>
+        <w:t xml:space="preserve"> fie alterat </w:t>
+      </w:r>
+      <w:r>
+        <w:t>î</w:t>
+      </w:r>
+      <w:r>
+        <w:t>n niciun fel.</w:t>
       </w:r>
     </w:p>
     <w:p>
@@ -8404,7 +8749,7 @@
         <w:rPr>
           <w:b/>
         </w:rPr>
-        <w:t>Portabilitate</w:t>
+        <w:t>Disponibilitate</w:t>
       </w:r>
     </w:p>
     <w:p>
@@ -8412,7 +8757,7 @@
         <w:ind w:firstLine="360"/>
       </w:pPr>
       <w:r>
-        <w:t>Aplicația poate fi accesată de pe orice tip de dispozitiv, atâta timp cât se utilizează un browser.</w:t>
+        <w:t>Întrucât aplicația va consta într-un site web, acesta va fi disponibil 24 de ore pe zi, indiferent de tipul de utilizator care dorește să îl acceseze.</w:t>
       </w:r>
     </w:p>
     <w:p>
@@ -8458,7 +8803,7 @@
         <w:rPr>
           <w:b/>
         </w:rPr>
-        <w:t>Scalabilitate</w:t>
+        <w:t>Testabilitate</w:t>
       </w:r>
     </w:p>
     <w:p>
@@ -8466,27 +8811,26 @@
         <w:ind w:firstLine="360"/>
       </w:pPr>
       <w:r>
-        <w:t>Aplicatia este construita in asa masura incat, in cazul in care numarul utilizatorilor si al efectuarii de sarcini concurente va creste, sistemul va fi capabil sa raspunda prompt, fara ca timpul de raspuns sa fie alterat in niciun fel.</w:t>
-      </w:r>
-    </w:p>
-    <w:p>
-      <w:pPr>
-        <w:pStyle w:val="Heading3"/>
-      </w:pPr>
-      <w:bookmarkStart w:id="28" w:name="_Toc43793729"/>
-      <w:r>
-        <w:t>Cerințe nonfuncționale</w:t>
-      </w:r>
-      <w:bookmarkEnd w:id="28"/>
+        <w:t>Scenariile din cadrul aplicațiilor sunt clare și ușor de urmărit, în cazul în care vor fi efectuate teste.</w:t>
+      </w:r>
+    </w:p>
+    <w:p>
+      <w:pPr>
+        <w:ind w:firstLine="360"/>
+      </w:pPr>
+      <w:r>
+        <w:t>Totadă, dezvoltarea proiectului a implicat și existența unui număr de cerințe nonfuncționale conexe dezvoltării, acestea fiind descrise în continuarea aceste secțiuni.</w:t>
+      </w:r>
     </w:p>
     <w:p>
       <w:pPr>
         <w:pStyle w:val="ListParagraph"/>
         <w:numPr>
           <w:ilvl w:val="0"/>
-          <w:numId w:val="41"/>
+          <w:numId w:val="4"/>
         </w:numPr>
-        <w:jc w:val="both"/>
+        <w:spacing w:after="0" w:line="240" w:lineRule="auto"/>
+        <w:contextualSpacing w:val="0"/>
         <w:rPr>
           <w:rFonts w:ascii="Times New Roman" w:hAnsi="Times New Roman"/>
           <w:sz w:val="24"/>
@@ -8527,9 +8871,10 @@
         <w:pStyle w:val="ListParagraph"/>
         <w:numPr>
           <w:ilvl w:val="0"/>
-          <w:numId w:val="41"/>
+          <w:numId w:val="4"/>
         </w:numPr>
-        <w:jc w:val="both"/>
+        <w:spacing w:after="0" w:line="240" w:lineRule="auto"/>
+        <w:contextualSpacing w:val="0"/>
         <w:rPr>
           <w:rFonts w:ascii="Times New Roman" w:hAnsi="Times New Roman"/>
           <w:sz w:val="24"/>
@@ -8594,9 +8939,10 @@
         <w:pStyle w:val="ListParagraph"/>
         <w:numPr>
           <w:ilvl w:val="0"/>
-          <w:numId w:val="41"/>
+          <w:numId w:val="4"/>
         </w:numPr>
-        <w:jc w:val="both"/>
+        <w:spacing w:after="0" w:line="240" w:lineRule="auto"/>
+        <w:contextualSpacing w:val="0"/>
         <w:rPr>
           <w:rFonts w:ascii="Times New Roman" w:hAnsi="Times New Roman"/>
           <w:sz w:val="24"/>
@@ -8619,9 +8965,10 @@
         <w:pStyle w:val="ListParagraph"/>
         <w:numPr>
           <w:ilvl w:val="0"/>
-          <w:numId w:val="41"/>
+          <w:numId w:val="4"/>
         </w:numPr>
-        <w:jc w:val="both"/>
+        <w:spacing w:after="0" w:line="240" w:lineRule="auto"/>
+        <w:contextualSpacing w:val="0"/>
         <w:rPr>
           <w:rFonts w:ascii="Times New Roman" w:hAnsi="Times New Roman"/>
           <w:sz w:val="24"/>
@@ -8653,9 +9000,10 @@
         <w:pStyle w:val="ListParagraph"/>
         <w:numPr>
           <w:ilvl w:val="0"/>
-          <w:numId w:val="41"/>
+          <w:numId w:val="4"/>
         </w:numPr>
-        <w:jc w:val="both"/>
+        <w:spacing w:after="0" w:line="240" w:lineRule="auto"/>
+        <w:contextualSpacing w:val="0"/>
         <w:rPr>
           <w:rFonts w:ascii="Times New Roman" w:hAnsi="Times New Roman"/>
           <w:sz w:val="24"/>
@@ -8685,7 +9033,6 @@
         <w:rPr>
           <w:lang w:val="ro-RO"/>
         </w:rPr>
-        <w:lastRenderedPageBreak/>
         <w:t>Motivație</w:t>
       </w:r>
       <w:bookmarkEnd w:id="29"/>
@@ -8759,236 +9106,6 @@
         </w:rPr>
         <w:t xml:space="preserve"> Totodată, sarcinile auxiliare (crearea de noi utilizatori sau editarea datelor pentru utilizatorii existenți – referire la angajații unui cabinet) necesită un timp redus pentru a fi executa, dată fiind existența rolurilor administrative.</w:t>
       </w:r>
-    </w:p>
-    <w:p>
-      <w:pPr>
-        <w:suppressAutoHyphens w:val="0"/>
-        <w:ind w:firstLine="0"/>
-      </w:pPr>
-    </w:p>
-    <w:p>
-      <w:pPr>
-        <w:ind w:firstLine="0"/>
-      </w:pPr>
-    </w:p>
-    <w:p>
-      <w:pPr>
-        <w:ind w:firstLine="0"/>
-      </w:pPr>
-    </w:p>
-    <w:p>
-      <w:pPr>
-        <w:ind w:firstLine="0"/>
-      </w:pPr>
-    </w:p>
-    <w:p>
-      <w:pPr>
-        <w:ind w:firstLine="0"/>
-      </w:pPr>
-    </w:p>
-    <w:p>
-      <w:pPr>
-        <w:ind w:firstLine="0"/>
-      </w:pPr>
-    </w:p>
-    <w:p>
-      <w:pPr>
-        <w:ind w:firstLine="0"/>
-      </w:pPr>
-    </w:p>
-    <w:p>
-      <w:pPr>
-        <w:ind w:firstLine="0"/>
-      </w:pPr>
-    </w:p>
-    <w:p>
-      <w:pPr>
-        <w:ind w:firstLine="0"/>
-      </w:pPr>
-      <w:r>
-        <w:rPr>
-          <w:highlight w:val="yellow"/>
-        </w:rPr>
-        <w:t>Ar trebui mutate altundeva sau sterse?</w:t>
-      </w:r>
-    </w:p>
-    <w:p>
-      <w:pPr>
-        <w:pStyle w:val="ListParagraph"/>
-        <w:numPr>
-          <w:ilvl w:val="0"/>
-          <w:numId w:val="40"/>
-        </w:numPr>
-        <w:jc w:val="both"/>
-        <w:rPr>
-          <w:rFonts w:ascii="Times New Roman" w:hAnsi="Times New Roman"/>
-          <w:sz w:val="24"/>
-          <w:szCs w:val="24"/>
-          <w:lang w:eastAsia="ko-KR"/>
-        </w:rPr>
-      </w:pPr>
-      <w:r>
-        <w:rPr>
-          <w:rFonts w:ascii="Times New Roman" w:hAnsi="Times New Roman"/>
-          <w:sz w:val="24"/>
-          <w:szCs w:val="24"/>
-          <w:lang w:eastAsia="ko-KR"/>
-        </w:rPr>
-        <w:t>Gestiunea unui cabinet medical și al utilizatorilor acestuia (administrație, personal medical, pacienți)</w:t>
-      </w:r>
-    </w:p>
-    <w:p>
-      <w:pPr>
-        <w:pStyle w:val="ListParagraph"/>
-        <w:numPr>
-          <w:ilvl w:val="0"/>
-          <w:numId w:val="40"/>
-        </w:numPr>
-        <w:jc w:val="both"/>
-        <w:rPr>
-          <w:rFonts w:ascii="Times New Roman" w:hAnsi="Times New Roman"/>
-          <w:sz w:val="24"/>
-          <w:szCs w:val="24"/>
-          <w:lang w:eastAsia="ko-KR"/>
-        </w:rPr>
-      </w:pPr>
-      <w:r>
-        <w:rPr>
-          <w:rFonts w:ascii="Times New Roman" w:hAnsi="Times New Roman"/>
-          <w:sz w:val="24"/>
-          <w:szCs w:val="24"/>
-          <w:lang w:eastAsia="ko-KR"/>
-        </w:rPr>
-        <w:t>Gestiunea eficientă a programărilor pentru angajații cabinetului,</w:t>
-      </w:r>
-      <w:r>
-        <w:rPr>
-          <w:rFonts w:ascii="Times New Roman" w:hAnsi="Times New Roman"/>
-          <w:sz w:val="24"/>
-          <w:szCs w:val="24"/>
-          <w:lang w:eastAsia="ko-KR"/>
-        </w:rPr>
-        <w:t xml:space="preserve"> </w:t>
-      </w:r>
-      <w:r>
-        <w:rPr>
-          <w:rFonts w:ascii="Times New Roman" w:hAnsi="Times New Roman"/>
-          <w:sz w:val="24"/>
-          <w:szCs w:val="24"/>
-          <w:lang w:eastAsia="ko-KR"/>
-        </w:rPr>
-        <w:t>prin existența unui sistem prin care se poate vizualiza calendarul săptămânal al cabinetului, conținând toate solicitările de programare (pe care doctorii le pot accepta sau refuza), cât și programările deja confirmate (care vor deveni consulturi atunci când pacientul se va prezenta la cabinet)</w:t>
-      </w:r>
-    </w:p>
-    <w:p>
-      <w:pPr>
-        <w:pStyle w:val="ListParagraph"/>
-        <w:numPr>
-          <w:ilvl w:val="0"/>
-          <w:numId w:val="40"/>
-        </w:numPr>
-        <w:jc w:val="both"/>
-        <w:rPr>
-          <w:rFonts w:ascii="Times New Roman" w:hAnsi="Times New Roman"/>
-          <w:sz w:val="24"/>
-          <w:szCs w:val="24"/>
-          <w:lang w:eastAsia="ko-KR"/>
-        </w:rPr>
-      </w:pPr>
-      <w:r>
-        <w:rPr>
-          <w:rFonts w:ascii="Times New Roman" w:hAnsi="Times New Roman"/>
-          <w:sz w:val="24"/>
-          <w:szCs w:val="24"/>
-          <w:lang w:eastAsia="ko-KR"/>
-        </w:rPr>
-        <w:t>Primirea de email-uri: la adăugarea în cabinet (noii utilizatori, atât angajații cabinetului, cât și pacienții, vor primi un email când vor fi adăugați în cadrul cabinetului), modificarea statusului unei programări solicitate (un doctor poate accepta sau refuza solicitarea de programare a unui pacient, moment în care pacientul este notificat), dar și indicațiile către cea mai apropiată farmacie (atunci când unei consultații i se atribuie un diagnostic de către doctor)</w:t>
-      </w:r>
-    </w:p>
-    <w:p>
-      <w:pPr>
-        <w:pStyle w:val="ListParagraph"/>
-        <w:numPr>
-          <w:ilvl w:val="0"/>
-          <w:numId w:val="40"/>
-        </w:numPr>
-        <w:jc w:val="both"/>
-        <w:rPr>
-          <w:rFonts w:ascii="Times New Roman" w:hAnsi="Times New Roman"/>
-          <w:sz w:val="24"/>
-          <w:szCs w:val="24"/>
-          <w:lang w:eastAsia="ko-KR"/>
-        </w:rPr>
-      </w:pPr>
-      <w:r>
-        <w:rPr>
-          <w:rFonts w:ascii="Times New Roman" w:hAnsi="Times New Roman"/>
-          <w:sz w:val="24"/>
-          <w:szCs w:val="24"/>
-          <w:lang w:eastAsia="ko-KR"/>
-        </w:rPr>
-        <w:t>Posibilitatea generării de rapoarte (angajații cabinetului pot genera rapoarte legate de datele medicale ale pacienților, cât și de istoricul programărilor acestora)</w:t>
-      </w:r>
-    </w:p>
-    <w:p>
-      <w:pPr>
-        <w:pStyle w:val="ListParagraph"/>
-        <w:numPr>
-          <w:ilvl w:val="0"/>
-          <w:numId w:val="40"/>
-        </w:numPr>
-        <w:jc w:val="both"/>
-        <w:rPr>
-          <w:rFonts w:ascii="Times New Roman" w:hAnsi="Times New Roman"/>
-          <w:sz w:val="24"/>
-          <w:szCs w:val="24"/>
-          <w:lang w:eastAsia="ko-KR"/>
-        </w:rPr>
-      </w:pPr>
-      <w:r>
-        <w:rPr>
-          <w:rFonts w:ascii="Times New Roman" w:hAnsi="Times New Roman"/>
-          <w:sz w:val="24"/>
-          <w:szCs w:val="24"/>
-          <w:lang w:eastAsia="ko-KR"/>
-        </w:rPr>
-        <w:t>Autentificarea cu o securitate sporită (angajații cabinetului au posibilitatea ca, pe lângă setarea unei parole, să poată folosi un cod de autentificare suplimentar)</w:t>
-      </w:r>
-    </w:p>
-    <w:p>
-      <w:pPr>
-        <w:pStyle w:val="ListParagraph"/>
-        <w:numPr>
-          <w:ilvl w:val="0"/>
-          <w:numId w:val="40"/>
-        </w:numPr>
-        <w:jc w:val="both"/>
-        <w:rPr>
-          <w:rFonts w:ascii="Times New Roman" w:hAnsi="Times New Roman"/>
-          <w:sz w:val="24"/>
-          <w:szCs w:val="24"/>
-          <w:lang w:eastAsia="ko-KR"/>
-        </w:rPr>
-      </w:pPr>
-      <w:r>
-        <w:rPr>
-          <w:rFonts w:ascii="Times New Roman" w:hAnsi="Times New Roman"/>
-          <w:sz w:val="24"/>
-          <w:szCs w:val="24"/>
-          <w:lang w:eastAsia="ko-KR"/>
-        </w:rPr>
-        <w:t>Editarea de informații personale (și, pentru pacienți, a celor de natură medicală – antecedente heredocolaterale, alergii, diagnostice confirmate, etc.)</w:t>
-      </w:r>
-    </w:p>
-    <w:p>
-      <w:pPr>
-        <w:ind w:firstLine="0"/>
-      </w:pPr>
-    </w:p>
-    <w:p>
-      <w:pPr>
-        <w:ind w:firstLine="0"/>
-      </w:pPr>
     </w:p>
     <w:p>
       <w:pPr>
@@ -9209,7 +9326,7 @@
       <w:pPr>
         <w:ind w:firstLine="0"/>
         <w:sectPr>
-          <w:headerReference w:type="default" r:id="rId19"/>
+          <w:headerReference w:type="default" r:id="rId20"/>
           <w:pgSz w:w="12240" w:h="15840"/>
           <w:pgMar w:top="1440" w:right="1800" w:bottom="1440" w:left="1800" w:header="709" w:footer="720" w:gutter="0"/>
           <w:cols w:space="720"/>
@@ -11285,7 +11402,7 @@
                     </pic:cNvPicPr>
                   </pic:nvPicPr>
                   <pic:blipFill>
-                    <a:blip r:embed="rId20" cstate="print">
+                    <a:blip r:embed="rId21" cstate="print">
                       <a:extLst>
                         <a:ext uri="{28A0092B-C50C-407E-A947-70E740481C1C}">
                           <a14:useLocalDpi xmlns:a14="http://schemas.microsoft.com/office/drawing/2010/main" val="0"/>
@@ -11707,8 +11824,8 @@
             <v:path o:extrusionok="f" gradientshapeok="t" o:connecttype="rect"/>
             <o:lock v:ext="edit" aspectratio="t"/>
           </v:shapetype>
-          <v:shape id="_x0000_i1025" type="#_x0000_t75" style="width:101.45pt;height:79.5pt">
-            <v:imagedata r:id="rId21" o:title="icMED_Mobile"/>
+          <v:shape id="_x0000_i1025" type="#_x0000_t75" style="width:101.5pt;height:79.5pt">
+            <v:imagedata r:id="rId22" o:title="icMED_Mobile"/>
           </v:shape>
         </w:pict>
       </w:r>
@@ -12244,7 +12361,7 @@
                     </pic:cNvPicPr>
                   </pic:nvPicPr>
                   <pic:blipFill>
-                    <a:blip r:embed="rId22">
+                    <a:blip r:embed="rId23">
                       <a:extLst>
                         <a:ext uri="{28A0092B-C50C-407E-A947-70E740481C1C}">
                           <a14:useLocalDpi xmlns:a14="http://schemas.microsoft.com/office/drawing/2010/main" val="0"/>
@@ -12999,7 +13116,7 @@
                     </pic:cNvPicPr>
                   </pic:nvPicPr>
                   <pic:blipFill>
-                    <a:blip r:embed="rId23" cstate="print">
+                    <a:blip r:embed="rId24" cstate="print">
                       <a:extLst>
                         <a:ext uri="{28A0092B-C50C-407E-A947-70E740481C1C}">
                           <a14:useLocalDpi xmlns:a14="http://schemas.microsoft.com/office/drawing/2010/main" val="0"/>
@@ -13558,7 +13675,7 @@
                     </pic:cNvPicPr>
                   </pic:nvPicPr>
                   <pic:blipFill>
-                    <a:blip r:embed="rId24">
+                    <a:blip r:embed="rId25">
                       <a:extLst>
                         <a:ext uri="{28A0092B-C50C-407E-A947-70E740481C1C}">
                           <a14:useLocalDpi xmlns:a14="http://schemas.microsoft.com/office/drawing/2010/main" val="0"/>
@@ -13978,7 +14095,7 @@
       <w:pPr>
         <w:ind w:firstLine="0"/>
         <w:sectPr>
-          <w:headerReference w:type="default" r:id="rId25"/>
+          <w:headerReference w:type="default" r:id="rId26"/>
           <w:pgSz w:w="12240" w:h="15840"/>
           <w:pgMar w:top="1440" w:right="1800" w:bottom="1440" w:left="1800" w:header="709" w:footer="720" w:gutter="0"/>
           <w:cols w:space="720"/>
@@ -14659,96 +14776,6 @@
             <wp:extent cx="6374466" cy="4203865"/>
             <wp:effectExtent l="0" t="0" r="7620" b="6350"/>
             <wp:docPr id="4" name="Picture 4"/>
-            <wp:cNvGraphicFramePr>
-              <a:graphicFrameLocks xmlns:a="http://schemas.openxmlformats.org/drawingml/2006/main" noChangeAspect="1"/>
-            </wp:cNvGraphicFramePr>
-            <a:graphic xmlns:a="http://schemas.openxmlformats.org/drawingml/2006/main">
-              <a:graphicData uri="http://schemas.openxmlformats.org/drawingml/2006/picture">
-                <pic:pic xmlns:pic="http://schemas.openxmlformats.org/drawingml/2006/picture">
-                  <pic:nvPicPr>
-                    <pic:cNvPr id="1" name=""/>
-                    <pic:cNvPicPr/>
-                  </pic:nvPicPr>
-                  <pic:blipFill>
-                    <a:blip r:embed="rId26"/>
-                    <a:stretch>
-                      <a:fillRect/>
-                    </a:stretch>
-                  </pic:blipFill>
-                  <pic:spPr>
-                    <a:xfrm>
-                      <a:off x="0" y="0"/>
-                      <a:ext cx="6406886" cy="4225245"/>
-                    </a:xfrm>
-                    <a:prstGeom prst="rect">
-                      <a:avLst/>
-                    </a:prstGeom>
-                  </pic:spPr>
-                </pic:pic>
-              </a:graphicData>
-            </a:graphic>
-          </wp:inline>
-        </w:drawing>
-      </w:r>
-    </w:p>
-    <w:p>
-      <w:pPr>
-        <w:pStyle w:val="Caption"/>
-      </w:pPr>
-      <w:r>
-        <w:t xml:space="preserve">Figura </w:t>
-      </w:r>
-      <w:r>
-        <w:fldChar w:fldCharType="begin"/>
-      </w:r>
-      <w:r>
-        <w:instrText xml:space="preserve"> STYLEREF 1 \s </w:instrText>
-      </w:r>
-      <w:r>
-        <w:fldChar w:fldCharType="separate"/>
-      </w:r>
-      <w:r>
-        <w:t>4</w:t>
-      </w:r>
-      <w:r>
-        <w:fldChar w:fldCharType="end"/>
-      </w:r>
-      <w:r>
-        <w:t xml:space="preserve">.1 </w:t>
-      </w:r>
-      <w:r>
-        <w:t>Diagrama cazurilor de utilizare pentru rolul de doctor</w:t>
-      </w:r>
-    </w:p>
-    <w:p>
-      <w:pPr>
-        <w:rPr>
-          <w:lang w:eastAsia="ko-KR"/>
-        </w:rPr>
-      </w:pPr>
-      <w:r>
-        <w:rPr>
-          <w:lang w:eastAsia="ko-KR"/>
-        </w:rPr>
-        <w:t>Rolul de asistent medical deține un număr de 7 funcționalități, toate acestea având un rol administrativ, atât legat de pacienții cabinetului, cât și de programările făcute către medicii acestuia, astfel că asistenții medicali pot să gestioneze programările pacienților, dar și entitățile corespondente acestora.</w:t>
-      </w:r>
-    </w:p>
-    <w:p>
-      <w:pPr>
-        <w:keepNext/>
-        <w:ind w:firstLine="0"/>
-        <w:jc w:val="center"/>
-      </w:pPr>
-      <w:r>
-        <w:rPr>
-          <w:lang w:val="en-US" w:eastAsia="en-US"/>
-        </w:rPr>
-        <w:lastRenderedPageBreak/>
-        <w:drawing>
-          <wp:inline distT="0" distB="0" distL="0" distR="0" wp14:anchorId="49A6ADF2" wp14:editId="2D95D3C8">
-            <wp:extent cx="6467425" cy="3829050"/>
-            <wp:effectExtent l="0" t="0" r="0" b="0"/>
-            <wp:docPr id="3" name="Picture 3"/>
             <wp:cNvGraphicFramePr>
               <a:graphicFrameLocks xmlns:a="http://schemas.openxmlformats.org/drawingml/2006/main" noChangeAspect="1"/>
             </wp:cNvGraphicFramePr>
@@ -14768,7 +14795,7 @@
                   <pic:spPr>
                     <a:xfrm>
                       <a:off x="0" y="0"/>
-                      <a:ext cx="6481745" cy="3837528"/>
+                      <a:ext cx="6406886" cy="4225245"/>
                     </a:xfrm>
                     <a:prstGeom prst="rect">
                       <a:avLst/>
@@ -14785,7 +14812,6 @@
       <w:pPr>
         <w:pStyle w:val="Caption"/>
       </w:pPr>
-      <w:bookmarkStart w:id="62" w:name="_Toc43794295"/>
       <w:r>
         <w:t xml:space="preserve">Figura </w:t>
       </w:r>
@@ -14805,42 +14831,23 @@
         <w:fldChar w:fldCharType="end"/>
       </w:r>
       <w:r>
-        <w:t>.</w:t>
-      </w:r>
-      <w:r>
-        <w:fldChar w:fldCharType="begin"/>
-      </w:r>
-      <w:r>
-        <w:instrText xml:space="preserve"> SEQ Figura \* ARABIC \s 1 </w:instrText>
-      </w:r>
-      <w:r>
-        <w:fldChar w:fldCharType="separate"/>
-      </w:r>
-      <w:r>
-        <w:t>1</w:t>
-      </w:r>
-      <w:r>
-        <w:fldChar w:fldCharType="end"/>
-      </w:r>
-      <w:r>
-        <w:t xml:space="preserve"> </w:t>
-      </w:r>
-      <w:r>
-        <w:t>Diagrama cazurilor de utilizare pentru rolul de asistent medical</w:t>
-      </w:r>
-      <w:bookmarkEnd w:id="62"/>
-    </w:p>
-    <w:p>
-      <w:pPr>
-        <w:rPr>
-          <w:lang w:eastAsia="ko-KR"/>
-        </w:rPr>
-      </w:pPr>
-      <w:r>
-        <w:rPr>
-          <w:lang w:eastAsia="ko-KR"/>
-        </w:rPr>
-        <w:t>Rolul de pacient aduce cu sine un număr de cinci funcționalități, cu ajutorul cărora pacientul poate să interacționeze cu cabinetul medical, fiind capabil să solicite programări, să își actualizeze informațiile personale, dar și pe cele de natură medicală.</w:t>
+        <w:t xml:space="preserve">.1 </w:t>
+      </w:r>
+      <w:r>
+        <w:t>Diagrama cazurilor de utilizare pentru rolul de doctor</w:t>
+      </w:r>
+    </w:p>
+    <w:p>
+      <w:pPr>
+        <w:rPr>
+          <w:lang w:eastAsia="ko-KR"/>
+        </w:rPr>
+      </w:pPr>
+      <w:r>
+        <w:rPr>
+          <w:lang w:eastAsia="ko-KR"/>
+        </w:rPr>
+        <w:t>Rolul de asistent medical deține un număr de 7 funcționalități, toate acestea având un rol administrativ, atât legat de pacienții cabinetului, cât și de programările făcute către medicii acestuia, astfel că asistenții medicali pot să gestioneze programările pacienților, dar și entitățile corespondente acestora.</w:t>
       </w:r>
     </w:p>
     <w:p>
@@ -14853,11 +14860,12 @@
         <w:rPr>
           <w:lang w:val="en-US" w:eastAsia="en-US"/>
         </w:rPr>
+        <w:lastRenderedPageBreak/>
         <w:drawing>
-          <wp:inline distT="0" distB="0" distL="0" distR="0" wp14:anchorId="27C06475" wp14:editId="20DDA814">
-            <wp:extent cx="6489865" cy="2552700"/>
-            <wp:effectExtent l="0" t="0" r="6350" b="0"/>
-            <wp:docPr id="20" name="Picture 20"/>
+          <wp:inline distT="0" distB="0" distL="0" distR="0" wp14:anchorId="49A6ADF2" wp14:editId="2D95D3C8">
+            <wp:extent cx="6467425" cy="3829050"/>
+            <wp:effectExtent l="0" t="0" r="0" b="0"/>
+            <wp:docPr id="3" name="Picture 3"/>
             <wp:cNvGraphicFramePr>
               <a:graphicFrameLocks xmlns:a="http://schemas.openxmlformats.org/drawingml/2006/main" noChangeAspect="1"/>
             </wp:cNvGraphicFramePr>
@@ -14877,7 +14885,7 @@
                   <pic:spPr>
                     <a:xfrm>
                       <a:off x="0" y="0"/>
-                      <a:ext cx="6559581" cy="2580122"/>
+                      <a:ext cx="6481745" cy="3837528"/>
                     </a:xfrm>
                     <a:prstGeom prst="rect">
                       <a:avLst/>
@@ -14894,6 +14902,7 @@
       <w:pPr>
         <w:pStyle w:val="Caption"/>
       </w:pPr>
+      <w:bookmarkStart w:id="62" w:name="_Toc43794295"/>
       <w:r>
         <w:t xml:space="preserve">Figura </w:t>
       </w:r>
@@ -14913,53 +14922,59 @@
         <w:fldChar w:fldCharType="end"/>
       </w:r>
       <w:r>
-        <w:t xml:space="preserve">.3 </w:t>
-      </w:r>
-      <w:r>
-        <w:t>Diagrama cazurilor de utilizare pentru rolul de pacient</w:t>
-      </w:r>
-    </w:p>
-    <w:p>
-      <w:pPr>
-        <w:keepNext/>
-        <w:rPr>
-          <w:lang w:val="en-US" w:eastAsia="ko-KR"/>
-        </w:rPr>
-      </w:pPr>
-      <w:r>
-        <w:rPr>
-          <w:lang w:eastAsia="ko-KR"/>
-        </w:rPr>
-        <w:t>Rolul de administrator de cabinet aduce cu sine funcționalități în strictă legătura cu datele specifice cabinetului pe care acesta îl administrează</w:t>
-      </w:r>
-      <w:r>
-        <w:rPr>
-          <w:lang w:val="en-US" w:eastAsia="ko-KR"/>
-        </w:rPr>
-        <w:t xml:space="preserve">, precum gestionarea </w:t>
-      </w:r>
-      <w:r>
-        <w:rPr>
-          <w:lang w:val="en-US" w:eastAsia="ko-KR"/>
-        </w:rPr>
-        <w:lastRenderedPageBreak/>
-        <w:t>informațiilor legate de angajații cabinetului, cât și editarea informațiilor legate de entitatea cabinetului.</w:t>
+        <w:t>.</w:t>
+      </w:r>
+      <w:r>
+        <w:fldChar w:fldCharType="begin"/>
+      </w:r>
+      <w:r>
+        <w:instrText xml:space="preserve"> SEQ Figura \* ARABIC \s 1 </w:instrText>
+      </w:r>
+      <w:r>
+        <w:fldChar w:fldCharType="separate"/>
+      </w:r>
+      <w:r>
+        <w:t>1</w:t>
+      </w:r>
+      <w:r>
+        <w:fldChar w:fldCharType="end"/>
+      </w:r>
+      <w:r>
+        <w:t xml:space="preserve"> </w:t>
+      </w:r>
+      <w:r>
+        <w:t>Diagrama cazurilor de utilizare pentru rolul de asistent medical</w:t>
+      </w:r>
+      <w:bookmarkEnd w:id="62"/>
+    </w:p>
+    <w:p>
+      <w:pPr>
+        <w:rPr>
+          <w:lang w:eastAsia="ko-KR"/>
+        </w:rPr>
+      </w:pPr>
+      <w:r>
+        <w:rPr>
+          <w:lang w:eastAsia="ko-KR"/>
+        </w:rPr>
+        <w:t>Rolul de pacient aduce cu sine un număr de cinci funcționalități, cu ajutorul cărora pacientul poate să interacționeze cu cabinetul medical, fiind capabil să solicite programări, să își actualizeze informațiile personale, dar și pe cele de natură medicală.</w:t>
       </w:r>
     </w:p>
     <w:p>
       <w:pPr>
         <w:keepNext/>
         <w:ind w:firstLine="0"/>
+        <w:jc w:val="center"/>
       </w:pPr>
       <w:r>
         <w:rPr>
           <w:lang w:val="en-US" w:eastAsia="en-US"/>
         </w:rPr>
         <w:drawing>
-          <wp:inline distT="0" distB="0" distL="0" distR="0" wp14:anchorId="21F2D1A5" wp14:editId="7B616BB9">
-            <wp:extent cx="6781800" cy="1419367"/>
-            <wp:effectExtent l="0" t="0" r="0" b="9525"/>
-            <wp:docPr id="19" name="Picture 19"/>
+          <wp:inline distT="0" distB="0" distL="0" distR="0" wp14:anchorId="27C06475" wp14:editId="20DDA814">
+            <wp:extent cx="6489865" cy="2552700"/>
+            <wp:effectExtent l="0" t="0" r="6350" b="0"/>
+            <wp:docPr id="20" name="Picture 20"/>
             <wp:cNvGraphicFramePr>
               <a:graphicFrameLocks xmlns:a="http://schemas.openxmlformats.org/drawingml/2006/main" noChangeAspect="1"/>
             </wp:cNvGraphicFramePr>
@@ -14979,6 +14994,108 @@
                   <pic:spPr>
                     <a:xfrm>
                       <a:off x="0" y="0"/>
+                      <a:ext cx="6559581" cy="2580122"/>
+                    </a:xfrm>
+                    <a:prstGeom prst="rect">
+                      <a:avLst/>
+                    </a:prstGeom>
+                  </pic:spPr>
+                </pic:pic>
+              </a:graphicData>
+            </a:graphic>
+          </wp:inline>
+        </w:drawing>
+      </w:r>
+    </w:p>
+    <w:p>
+      <w:pPr>
+        <w:pStyle w:val="Caption"/>
+      </w:pPr>
+      <w:r>
+        <w:t xml:space="preserve">Figura </w:t>
+      </w:r>
+      <w:r>
+        <w:fldChar w:fldCharType="begin"/>
+      </w:r>
+      <w:r>
+        <w:instrText xml:space="preserve"> STYLEREF 1 \s </w:instrText>
+      </w:r>
+      <w:r>
+        <w:fldChar w:fldCharType="separate"/>
+      </w:r>
+      <w:r>
+        <w:t>4</w:t>
+      </w:r>
+      <w:r>
+        <w:fldChar w:fldCharType="end"/>
+      </w:r>
+      <w:r>
+        <w:t xml:space="preserve">.3 </w:t>
+      </w:r>
+      <w:r>
+        <w:t>Diagrama cazurilor de utilizare pentru rolul de pacient</w:t>
+      </w:r>
+    </w:p>
+    <w:p>
+      <w:pPr>
+        <w:keepNext/>
+        <w:rPr>
+          <w:lang w:val="en-US" w:eastAsia="ko-KR"/>
+        </w:rPr>
+      </w:pPr>
+      <w:r>
+        <w:rPr>
+          <w:lang w:eastAsia="ko-KR"/>
+        </w:rPr>
+        <w:t>Rolul de administrator de cabinet aduce cu sine funcționalități în strictă legătura cu datele specifice cabinetului pe care acesta îl administrează</w:t>
+      </w:r>
+      <w:r>
+        <w:rPr>
+          <w:lang w:val="en-US" w:eastAsia="ko-KR"/>
+        </w:rPr>
+        <w:t xml:space="preserve">, precum gestionarea </w:t>
+      </w:r>
+      <w:r>
+        <w:rPr>
+          <w:lang w:val="en-US" w:eastAsia="ko-KR"/>
+        </w:rPr>
+        <w:lastRenderedPageBreak/>
+        <w:t>informațiilor legate de angajații cabinetului, cât și editarea informațiilor legate de entitatea cabinetului.</w:t>
+      </w:r>
+    </w:p>
+    <w:p>
+      <w:pPr>
+        <w:keepNext/>
+        <w:ind w:firstLine="0"/>
+      </w:pPr>
+      <w:r>
+        <w:rPr>
+          <w:lang w:val="en-US" w:eastAsia="en-US"/>
+        </w:rPr>
+        <w:drawing>
+          <wp:inline distT="0" distB="0" distL="0" distR="0" wp14:anchorId="21F2D1A5" wp14:editId="7B616BB9">
+            <wp:extent cx="6781800" cy="1419367"/>
+            <wp:effectExtent l="0" t="0" r="0" b="9525"/>
+            <wp:docPr id="19" name="Picture 19"/>
+            <wp:cNvGraphicFramePr>
+              <a:graphicFrameLocks xmlns:a="http://schemas.openxmlformats.org/drawingml/2006/main" noChangeAspect="1"/>
+            </wp:cNvGraphicFramePr>
+            <a:graphic xmlns:a="http://schemas.openxmlformats.org/drawingml/2006/main">
+              <a:graphicData uri="http://schemas.openxmlformats.org/drawingml/2006/picture">
+                <pic:pic xmlns:pic="http://schemas.openxmlformats.org/drawingml/2006/picture">
+                  <pic:nvPicPr>
+                    <pic:cNvPr id="1" name=""/>
+                    <pic:cNvPicPr/>
+                  </pic:nvPicPr>
+                  <pic:blipFill>
+                    <a:blip r:embed="rId30"/>
+                    <a:stretch>
+                      <a:fillRect/>
+                    </a:stretch>
+                  </pic:blipFill>
+                  <pic:spPr>
+                    <a:xfrm>
+                      <a:off x="0" y="0"/>
                       <a:ext cx="6811580" cy="1425600"/>
                     </a:xfrm>
                     <a:prstGeom prst="rect">
@@ -15082,7 +15199,7 @@
                     <pic:cNvPicPr/>
                   </pic:nvPicPr>
                   <pic:blipFill>
-                    <a:blip r:embed="rId30"/>
+                    <a:blip r:embed="rId31"/>
                     <a:stretch>
                       <a:fillRect/>
                     </a:stretch>
@@ -15395,7 +15512,7 @@
                     </pic:cNvPicPr>
                   </pic:nvPicPr>
                   <pic:blipFill>
-                    <a:blip r:embed="rId31" cstate="print">
+                    <a:blip r:embed="rId32" cstate="print">
                       <a:extLst>
                         <a:ext uri="{28A0092B-C50C-407E-A947-70E740481C1C}">
                           <a14:useLocalDpi xmlns:a14="http://schemas.microsoft.com/office/drawing/2010/main" val="0"/>
@@ -15612,8 +15729,8 @@
           <w:lang w:eastAsia="ko-KR"/>
         </w:rPr>
         <w:pict w14:anchorId="315AF38B">
-          <v:shape id="_x0000_i1026" type="#_x0000_t75" style="width:107.7pt;height:60.75pt">
-            <v:imagedata r:id="rId32" o:title="tehcnologi-25"/>
+          <v:shape id="_x0000_i1026" type="#_x0000_t75" style="width:107.5pt;height:60.5pt">
+            <v:imagedata r:id="rId33" o:title="tehcnologi-25"/>
           </v:shape>
         </w:pict>
       </w:r>
@@ -15958,7 +16075,7 @@
                     </pic:cNvPicPr>
                   </pic:nvPicPr>
                   <pic:blipFill>
-                    <a:blip r:embed="rId33" cstate="print">
+                    <a:blip r:embed="rId34" cstate="print">
                       <a:extLst>
                         <a:ext uri="{28A0092B-C50C-407E-A947-70E740481C1C}">
                           <a14:useLocalDpi xmlns:a14="http://schemas.microsoft.com/office/drawing/2010/main" val="0"/>
@@ -16162,7 +16279,7 @@
         <w:spacing w:after="200" w:line="276" w:lineRule="auto"/>
         <w:ind w:firstLine="0"/>
         <w:sectPr>
-          <w:headerReference w:type="default" r:id="rId34"/>
+          <w:headerReference w:type="default" r:id="rId35"/>
           <w:pgSz w:w="12240" w:h="15840"/>
           <w:pgMar w:top="1440" w:right="1800" w:bottom="1440" w:left="1800" w:header="709" w:footer="720" w:gutter="0"/>
           <w:cols w:space="720"/>
@@ -17232,7 +17349,7 @@
                     </pic:cNvPicPr>
                   </pic:nvPicPr>
                   <pic:blipFill>
-                    <a:blip r:embed="rId35">
+                    <a:blip r:embed="rId36">
                       <a:extLst>
                         <a:ext uri="{28A0092B-C50C-407E-A947-70E740481C1C}">
                           <a14:useLocalDpi xmlns:a14="http://schemas.microsoft.com/office/drawing/2010/main" val="0"/>
@@ -17540,7 +17657,7 @@
                     </pic:cNvPicPr>
                   </pic:nvPicPr>
                   <pic:blipFill>
-                    <a:blip r:embed="rId36">
+                    <a:blip r:embed="rId37">
                       <a:extLst>
                         <a:ext uri="{28A0092B-C50C-407E-A947-70E740481C1C}">
                           <a14:useLocalDpi xmlns:a14="http://schemas.microsoft.com/office/drawing/2010/main" val="0"/>
@@ -17845,7 +17962,7 @@
                     </pic:cNvPicPr>
                   </pic:nvPicPr>
                   <pic:blipFill>
-                    <a:blip r:embed="rId37">
+                    <a:blip r:embed="rId38">
                       <a:extLst>
                         <a:ext uri="{28A0092B-C50C-407E-A947-70E740481C1C}">
                           <a14:useLocalDpi xmlns:a14="http://schemas.microsoft.com/office/drawing/2010/main" val="0"/>
@@ -18172,7 +18289,7 @@
                     </pic:cNvPicPr>
                   </pic:nvPicPr>
                   <pic:blipFill>
-                    <a:blip r:embed="rId38">
+                    <a:blip r:embed="rId39">
                       <a:extLst>
                         <a:ext uri="{28A0092B-C50C-407E-A947-70E740481C1C}">
                           <a14:useLocalDpi xmlns:a14="http://schemas.microsoft.com/office/drawing/2010/main" val="0"/>
@@ -18412,7 +18529,7 @@
                     </pic:cNvPicPr>
                   </pic:nvPicPr>
                   <pic:blipFill>
-                    <a:blip r:embed="rId39">
+                    <a:blip r:embed="rId40">
                       <a:extLst>
                         <a:ext uri="{28A0092B-C50C-407E-A947-70E740481C1C}">
                           <a14:useLocalDpi xmlns:a14="http://schemas.microsoft.com/office/drawing/2010/main" val="0"/>
@@ -18724,7 +18841,7 @@
                     </pic:cNvPicPr>
                   </pic:nvPicPr>
                   <pic:blipFill>
-                    <a:blip r:embed="rId40">
+                    <a:blip r:embed="rId41">
                       <a:extLst>
                         <a:ext uri="{28A0092B-C50C-407E-A947-70E740481C1C}">
                           <a14:useLocalDpi xmlns:a14="http://schemas.microsoft.com/office/drawing/2010/main" val="0"/>
@@ -19303,7 +19420,7 @@
                     </pic:cNvPicPr>
                   </pic:nvPicPr>
                   <pic:blipFill>
-                    <a:blip r:embed="rId41">
+                    <a:blip r:embed="rId42">
                       <a:extLst>
                         <a:ext uri="{28A0092B-C50C-407E-A947-70E740481C1C}">
                           <a14:useLocalDpi xmlns:a14="http://schemas.microsoft.com/office/drawing/2010/main" val="0"/>
@@ -19570,7 +19687,7 @@
                     </pic:cNvPicPr>
                   </pic:nvPicPr>
                   <pic:blipFill>
-                    <a:blip r:embed="rId42">
+                    <a:blip r:embed="rId43">
                       <a:extLst>
                         <a:ext uri="{28A0092B-C50C-407E-A947-70E740481C1C}">
                           <a14:useLocalDpi xmlns:a14="http://schemas.microsoft.com/office/drawing/2010/main" val="0"/>
@@ -19986,7 +20103,7 @@
                     </pic:cNvPicPr>
                   </pic:nvPicPr>
                   <pic:blipFill>
-                    <a:blip r:embed="rId43">
+                    <a:blip r:embed="rId44">
                       <a:extLst>
                         <a:ext uri="{28A0092B-C50C-407E-A947-70E740481C1C}">
                           <a14:useLocalDpi xmlns:a14="http://schemas.microsoft.com/office/drawing/2010/main" val="0"/>
@@ -20232,7 +20349,7 @@
                     </pic:cNvPicPr>
                   </pic:nvPicPr>
                   <pic:blipFill>
-                    <a:blip r:embed="rId44">
+                    <a:blip r:embed="rId45">
                       <a:extLst>
                         <a:ext uri="{28A0092B-C50C-407E-A947-70E740481C1C}">
                           <a14:useLocalDpi xmlns:a14="http://schemas.microsoft.com/office/drawing/2010/main" val="0"/>
@@ -20717,7 +20834,7 @@
                     </pic:cNvPicPr>
                   </pic:nvPicPr>
                   <pic:blipFill>
-                    <a:blip r:embed="rId45">
+                    <a:blip r:embed="rId46">
                       <a:extLst>
                         <a:ext uri="{28A0092B-C50C-407E-A947-70E740481C1C}">
                           <a14:useLocalDpi xmlns:a14="http://schemas.microsoft.com/office/drawing/2010/main" val="0"/>
@@ -21093,7 +21210,7 @@
                     </pic:cNvPicPr>
                   </pic:nvPicPr>
                   <pic:blipFill>
-                    <a:blip r:embed="rId36">
+                    <a:blip r:embed="rId37">
                       <a:extLst>
                         <a:ext uri="{28A0092B-C50C-407E-A947-70E740481C1C}">
                           <a14:useLocalDpi xmlns:a14="http://schemas.microsoft.com/office/drawing/2010/main" val="0"/>
@@ -21700,7 +21817,7 @@
                     </pic:cNvPicPr>
                   </pic:nvPicPr>
                   <pic:blipFill>
-                    <a:blip r:embed="rId46">
+                    <a:blip r:embed="rId47">
                       <a:extLst>
                         <a:ext uri="{28A0092B-C50C-407E-A947-70E740481C1C}">
                           <a14:useLocalDpi xmlns:a14="http://schemas.microsoft.com/office/drawing/2010/main" val="0"/>
@@ -22049,7 +22166,7 @@
                     </pic:cNvPicPr>
                   </pic:nvPicPr>
                   <pic:blipFill>
-                    <a:blip r:embed="rId47">
+                    <a:blip r:embed="rId48">
                       <a:extLst>
                         <a:ext uri="{28A0092B-C50C-407E-A947-70E740481C1C}">
                           <a14:useLocalDpi xmlns:a14="http://schemas.microsoft.com/office/drawing/2010/main" val="0"/>
@@ -22278,7 +22395,7 @@
                     </pic:cNvPicPr>
                   </pic:nvPicPr>
                   <pic:blipFill>
-                    <a:blip r:embed="rId48">
+                    <a:blip r:embed="rId49">
                       <a:extLst>
                         <a:ext uri="{28A0092B-C50C-407E-A947-70E740481C1C}">
                           <a14:useLocalDpi xmlns:a14="http://schemas.microsoft.com/office/drawing/2010/main" val="0"/>
@@ -23008,7 +23125,7 @@
                     </pic:cNvPicPr>
                   </pic:nvPicPr>
                   <pic:blipFill>
-                    <a:blip r:embed="rId49">
+                    <a:blip r:embed="rId50">
                       <a:extLst>
                         <a:ext uri="{28A0092B-C50C-407E-A947-70E740481C1C}">
                           <a14:useLocalDpi xmlns:a14="http://schemas.microsoft.com/office/drawing/2010/main" val="0"/>
@@ -23457,7 +23574,7 @@
                     </pic:cNvPicPr>
                   </pic:nvPicPr>
                   <pic:blipFill>
-                    <a:blip r:embed="rId50">
+                    <a:blip r:embed="rId51">
                       <a:extLst>
                         <a:ext uri="{28A0092B-C50C-407E-A947-70E740481C1C}">
                           <a14:useLocalDpi xmlns:a14="http://schemas.microsoft.com/office/drawing/2010/main" val="0"/>
@@ -23848,7 +23965,7 @@
                     </pic:cNvPicPr>
                   </pic:nvPicPr>
                   <pic:blipFill>
-                    <a:blip r:embed="rId51">
+                    <a:blip r:embed="rId52">
                       <a:extLst>
                         <a:ext uri="{28A0092B-C50C-407E-A947-70E740481C1C}">
                           <a14:useLocalDpi xmlns:a14="http://schemas.microsoft.com/office/drawing/2010/main" val="0"/>
@@ -24089,15 +24206,7 @@
         <w:rPr>
           <w:lang w:val="en-US" w:eastAsia="ko-KR"/>
         </w:rPr>
-        <w:t>diagrama integrală</w:t>
-      </w:r>
-      <w:bookmarkStart w:id="124" w:name="_GoBack"/>
-      <w:bookmarkEnd w:id="124"/>
-      <w:r>
-        <w:rPr>
-          <w:lang w:val="en-US" w:eastAsia="ko-KR"/>
-        </w:rPr>
-        <w:t xml:space="preserve">, cât și </w:t>
+        <w:t xml:space="preserve">diagrama integrală, cât și </w:t>
       </w:r>
       <w:r>
         <w:rPr>
@@ -24129,8 +24238,8 @@
           <w:lang w:val="en-US" w:eastAsia="en-US"/>
         </w:rPr>
         <w:pict w14:anchorId="7CA57DE5">
-          <v:shape id="_x0000_i1027" type="#_x0000_t75" style="width:487.1pt;height:343.7pt">
-            <v:imagedata r:id="rId52" o:title="diagram_LATEST_13Jun"/>
+          <v:shape id="_x0000_i1027" type="#_x0000_t75" style="width:487.5pt;height:343.5pt">
+            <v:imagedata r:id="rId53" o:title="diagram_LATEST_13Jun"/>
           </v:shape>
         </w:pict>
       </w:r>
@@ -24139,7 +24248,7 @@
       <w:pPr>
         <w:pStyle w:val="Caption"/>
       </w:pPr>
-      <w:bookmarkStart w:id="125" w:name="_Toc43794319"/>
+      <w:bookmarkStart w:id="124" w:name="_Toc43794319"/>
       <w:r>
         <w:t xml:space="preserve">Figura </w:t>
       </w:r>
@@ -24182,7 +24291,7 @@
       <w:r>
         <w:t>Diagrama bazei de date</w:t>
       </w:r>
-      <w:bookmarkEnd w:id="125"/>
+      <w:bookmarkEnd w:id="124"/>
     </w:p>
     <w:p>
       <w:pPr>
@@ -24214,8 +24323,8 @@
           <w:lang w:val="ro-RO"/>
         </w:rPr>
       </w:pPr>
-      <w:bookmarkStart w:id="126" w:name="_Toc43116367"/>
-      <w:bookmarkStart w:id="127" w:name="_Toc43793761"/>
+      <w:bookmarkStart w:id="125" w:name="_Toc43116367"/>
+      <w:bookmarkStart w:id="126" w:name="_Toc43793761"/>
       <w:r>
         <w:rPr>
           <w:lang w:val="ro-RO"/>
@@ -24223,56 +24332,56 @@
         <w:lastRenderedPageBreak/>
         <w:t>Decizii de implementare</w:t>
       </w:r>
+      <w:bookmarkEnd w:id="125"/>
       <w:bookmarkEnd w:id="126"/>
+    </w:p>
+    <w:p>
+      <w:pPr>
+        <w:pStyle w:val="Heading3"/>
+      </w:pPr>
+      <w:bookmarkStart w:id="127" w:name="_Toc43116368"/>
+      <w:bookmarkStart w:id="128" w:name="_Toc43793762"/>
+      <w:r>
+        <w:t>Diagrame de clase</w:t>
+      </w:r>
       <w:bookmarkEnd w:id="127"/>
+      <w:bookmarkEnd w:id="128"/>
     </w:p>
     <w:p>
       <w:pPr>
         <w:pStyle w:val="Heading3"/>
       </w:pPr>
-      <w:bookmarkStart w:id="128" w:name="_Toc43116368"/>
-      <w:bookmarkStart w:id="129" w:name="_Toc43793762"/>
-      <w:r>
-        <w:t>Diagrame de clase</w:t>
-      </w:r>
-      <w:bookmarkEnd w:id="128"/>
+      <w:bookmarkStart w:id="129" w:name="_Toc43116369"/>
+      <w:bookmarkStart w:id="130" w:name="_Toc43793763"/>
+      <w:r>
+        <w:t>Diagrame de pachete</w:t>
+      </w:r>
       <w:bookmarkEnd w:id="129"/>
+      <w:bookmarkEnd w:id="130"/>
     </w:p>
     <w:p>
       <w:pPr>
         <w:pStyle w:val="Heading3"/>
       </w:pPr>
-      <w:bookmarkStart w:id="130" w:name="_Toc43116369"/>
-      <w:bookmarkStart w:id="131" w:name="_Toc43793763"/>
-      <w:r>
-        <w:t>Diagrame de pachete</w:t>
-      </w:r>
-      <w:bookmarkEnd w:id="130"/>
+      <w:bookmarkStart w:id="131" w:name="_Toc43116370"/>
+      <w:bookmarkStart w:id="132" w:name="_Toc43793764"/>
+      <w:r>
+        <w:t>Diagrame de componente</w:t>
+      </w:r>
       <w:bookmarkEnd w:id="131"/>
+      <w:bookmarkEnd w:id="132"/>
     </w:p>
     <w:p>
       <w:pPr>
         <w:pStyle w:val="Heading3"/>
       </w:pPr>
-      <w:bookmarkStart w:id="132" w:name="_Toc43116370"/>
-      <w:bookmarkStart w:id="133" w:name="_Toc43793764"/>
-      <w:r>
-        <w:t>Diagrame de componente</w:t>
-      </w:r>
-      <w:bookmarkEnd w:id="132"/>
+      <w:bookmarkStart w:id="133" w:name="_Toc43116371"/>
+      <w:bookmarkStart w:id="134" w:name="_Toc43793765"/>
+      <w:r>
+        <w:t>Diagrame de deployment</w:t>
+      </w:r>
       <w:bookmarkEnd w:id="133"/>
-    </w:p>
-    <w:p>
-      <w:pPr>
-        <w:pStyle w:val="Heading3"/>
-      </w:pPr>
-      <w:bookmarkStart w:id="134" w:name="_Toc43116371"/>
-      <w:bookmarkStart w:id="135" w:name="_Toc43793765"/>
-      <w:r>
-        <w:t>Diagrame de deployment</w:t>
-      </w:r>
       <w:bookmarkEnd w:id="134"/>
-      <w:bookmarkEnd w:id="135"/>
     </w:p>
     <w:p>
       <w:pPr>
@@ -24334,7 +24443,7 @@
     <w:p>
       <w:pPr>
         <w:sectPr>
-          <w:headerReference w:type="default" r:id="rId53"/>
+          <w:headerReference w:type="default" r:id="rId54"/>
           <w:pgSz w:w="12240" w:h="15840"/>
           <w:pgMar w:top="1440" w:right="1800" w:bottom="1440" w:left="1800" w:header="709" w:footer="720" w:gutter="0"/>
           <w:cols w:space="720"/>
@@ -24346,49 +24455,49 @@
       <w:pPr>
         <w:pStyle w:val="Heading1"/>
       </w:pPr>
-      <w:bookmarkStart w:id="136" w:name="_Toc384978578"/>
-      <w:bookmarkStart w:id="137" w:name="_Toc384978592"/>
-      <w:bookmarkStart w:id="138" w:name="_Toc384979764"/>
-      <w:bookmarkStart w:id="139" w:name="_Toc384994112"/>
-      <w:bookmarkStart w:id="140" w:name="_Toc43793766"/>
+      <w:bookmarkStart w:id="135" w:name="_Toc384978578"/>
+      <w:bookmarkStart w:id="136" w:name="_Toc384978592"/>
+      <w:bookmarkStart w:id="137" w:name="_Toc384979764"/>
+      <w:bookmarkStart w:id="138" w:name="_Toc384994112"/>
+      <w:bookmarkStart w:id="139" w:name="_Toc43793766"/>
       <w:r>
         <w:lastRenderedPageBreak/>
         <w:t>Testare şi Validare</w:t>
       </w:r>
+      <w:bookmarkEnd w:id="135"/>
       <w:bookmarkEnd w:id="136"/>
       <w:bookmarkEnd w:id="137"/>
       <w:bookmarkEnd w:id="138"/>
       <w:bookmarkEnd w:id="139"/>
+    </w:p>
+    <w:p>
+      <w:pPr>
+        <w:ind w:firstLine="576"/>
+      </w:pPr>
+      <w:r>
+        <w:t>În cadrul acestui capitol se vor prezenta scenariile executate în cadrul aplicației, accentul punându-se pe modul în care utilizatorii interacționează cu aplicația, cât și răspunsul sistemului la acțiunile executate de aceștia.</w:t>
+      </w:r>
+    </w:p>
+    <w:p>
+      <w:pPr>
+        <w:pStyle w:val="Heading2"/>
+      </w:pPr>
+      <w:bookmarkStart w:id="140" w:name="_Toc43116376"/>
+      <w:bookmarkStart w:id="141" w:name="_Toc43793767"/>
+      <w:r>
+        <w:rPr>
+          <w:lang w:val="en-US"/>
+        </w:rPr>
+        <w:t xml:space="preserve">Scenariile testate </w:t>
+      </w:r>
+      <w:r>
+        <w:rPr>
+          <w:lang w:val="ro-RO"/>
+        </w:rPr>
+        <w:t>în cadrul aplicației</w:t>
+      </w:r>
       <w:bookmarkEnd w:id="140"/>
-    </w:p>
-    <w:p>
-      <w:pPr>
-        <w:ind w:firstLine="576"/>
-      </w:pPr>
-      <w:r>
-        <w:t>În cadrul acestui capitol se vor prezenta scenariile executate în cadrul aplicației, accentul punându-se pe modul în care utilizatorii interacționează cu aplicația, cât și răspunsul sistemului la acțiunile executate de aceștia.</w:t>
-      </w:r>
-    </w:p>
-    <w:p>
-      <w:pPr>
-        <w:pStyle w:val="Heading2"/>
-      </w:pPr>
-      <w:bookmarkStart w:id="141" w:name="_Toc43116376"/>
-      <w:bookmarkStart w:id="142" w:name="_Toc43793767"/>
-      <w:r>
-        <w:rPr>
-          <w:lang w:val="en-US"/>
-        </w:rPr>
-        <w:t xml:space="preserve">Scenariile testate </w:t>
-      </w:r>
-      <w:r>
-        <w:rPr>
-          <w:lang w:val="ro-RO"/>
-        </w:rPr>
-        <w:t>în cadrul aplicației</w:t>
-      </w:r>
       <w:bookmarkEnd w:id="141"/>
-      <w:bookmarkEnd w:id="142"/>
     </w:p>
     <w:p>
       <w:pPr>
@@ -24649,7 +24758,7 @@
     <w:p>
       <w:pPr>
         <w:sectPr>
-          <w:headerReference w:type="default" r:id="rId54"/>
+          <w:headerReference w:type="default" r:id="rId55"/>
           <w:pgSz w:w="12240" w:h="15840"/>
           <w:pgMar w:top="1440" w:right="1800" w:bottom="1440" w:left="1800" w:header="709" w:footer="720" w:gutter="0"/>
           <w:cols w:space="720"/>
@@ -24661,57 +24770,57 @@
       <w:pPr>
         <w:pStyle w:val="Heading1"/>
       </w:pPr>
-      <w:bookmarkStart w:id="143" w:name="_Toc384978579"/>
-      <w:bookmarkStart w:id="144" w:name="_Toc384978593"/>
-      <w:bookmarkStart w:id="145" w:name="_Toc384979765"/>
-      <w:bookmarkStart w:id="146" w:name="_Toc384994113"/>
-      <w:bookmarkStart w:id="147" w:name="_Toc43793768"/>
+      <w:bookmarkStart w:id="142" w:name="_Toc384978579"/>
+      <w:bookmarkStart w:id="143" w:name="_Toc384978593"/>
+      <w:bookmarkStart w:id="144" w:name="_Toc384979765"/>
+      <w:bookmarkStart w:id="145" w:name="_Toc384994113"/>
+      <w:bookmarkStart w:id="146" w:name="_Toc43793768"/>
       <w:r>
         <w:lastRenderedPageBreak/>
         <w:t>Manual de Instalare si Utilizare</w:t>
       </w:r>
+      <w:bookmarkEnd w:id="142"/>
       <w:bookmarkEnd w:id="143"/>
       <w:bookmarkEnd w:id="144"/>
       <w:bookmarkEnd w:id="145"/>
       <w:bookmarkEnd w:id="146"/>
+    </w:p>
+    <w:p>
+      <w:pPr>
+        <w:pStyle w:val="Heading2"/>
+        <w:rPr>
+          <w:lang w:val="en-US"/>
+        </w:rPr>
+      </w:pPr>
+      <w:bookmarkStart w:id="147" w:name="_Toc43116378"/>
+      <w:bookmarkStart w:id="148" w:name="_Toc43793769"/>
+      <w:r>
+        <w:rPr>
+          <w:lang w:val="en-US"/>
+        </w:rPr>
+        <w:t>Manual de instalare</w:t>
+      </w:r>
       <w:bookmarkEnd w:id="147"/>
-    </w:p>
-    <w:p>
-      <w:pPr>
-        <w:pStyle w:val="Heading2"/>
+      <w:bookmarkEnd w:id="148"/>
+    </w:p>
+    <w:p>
+      <w:pPr>
+        <w:pStyle w:val="Heading3"/>
         <w:rPr>
           <w:lang w:val="en-US"/>
         </w:rPr>
       </w:pPr>
-      <w:bookmarkStart w:id="148" w:name="_Toc43116378"/>
-      <w:bookmarkStart w:id="149" w:name="_Toc43793769"/>
+      <w:bookmarkStart w:id="149" w:name="_Toc43793770"/>
       <w:r>
         <w:rPr>
           <w:lang w:val="en-US"/>
         </w:rPr>
-        <w:t>Manual de instalare</w:t>
-      </w:r>
-      <w:bookmarkEnd w:id="148"/>
+        <w:t>Cerințe hardware și software</w:t>
+      </w:r>
       <w:bookmarkEnd w:id="149"/>
     </w:p>
     <w:p>
       <w:pPr>
-        <w:pStyle w:val="Heading3"/>
-        <w:rPr>
-          <w:lang w:val="en-US"/>
-        </w:rPr>
-      </w:pPr>
-      <w:bookmarkStart w:id="150" w:name="_Toc43793770"/>
-      <w:r>
-        <w:rPr>
-          <w:lang w:val="en-US"/>
-        </w:rPr>
-        <w:t>Cerințe hardware și software</w:t>
-      </w:r>
-      <w:bookmarkEnd w:id="150"/>
-    </w:p>
-    <w:p>
-      <w:pPr>
         <w:ind w:firstLine="576"/>
         <w:rPr>
           <w:lang w:val="en-US" w:eastAsia="ko-KR"/>
@@ -24786,7 +24895,7 @@
         </w:rPr>
         <w:t xml:space="preserve">, care poate fi descărcat de la adresa </w:t>
       </w:r>
-      <w:hyperlink r:id="rId55" w:anchor="section=windows" w:history="1">
+      <w:hyperlink r:id="rId56" w:anchor="section=windows" w:history="1">
         <w:r>
           <w:rPr>
             <w:rStyle w:val="Hyperlink"/>
@@ -24815,7 +24924,7 @@
         </w:rPr>
         <w:t xml:space="preserve">De asemenea, aplicația necesită un server pentru baza de date, iar cel folosit în cadrul acestei aplicații este MySQL Workbench de la Oracle și poate fi descărcat de la adresa </w:t>
       </w:r>
-      <w:hyperlink r:id="rId56" w:history="1">
+      <w:hyperlink r:id="rId57" w:history="1">
         <w:r>
           <w:rPr>
             <w:rStyle w:val="Hyperlink"/>
@@ -25225,7 +25334,7 @@
         </w:rPr>
         <w:t xml:space="preserve">Primul dintre acestea poate fi descărcat de </w:t>
       </w:r>
-      <w:hyperlink r:id="rId57" w:history="1">
+      <w:hyperlink r:id="rId58" w:history="1">
         <w:r>
           <w:rPr>
             <w:rStyle w:val="Hyperlink"/>
@@ -25246,7 +25355,7 @@
         </w:rPr>
         <w:t xml:space="preserve"> Cel de-al doilea program este un editor de text opțional (dar recomandat) care poate fi folosit pentru lansarea serverului de front-end al aplicației, programulse poate descărca de la adresa </w:t>
       </w:r>
-      <w:hyperlink r:id="rId58" w:history="1">
+      <w:hyperlink r:id="rId59" w:history="1">
         <w:r>
           <w:rPr>
             <w:rStyle w:val="Hyperlink"/>
@@ -25266,7 +25375,7 @@
       <w:pPr>
         <w:pStyle w:val="Heading3"/>
       </w:pPr>
-      <w:bookmarkStart w:id="151" w:name="_Toc43793771"/>
+      <w:bookmarkStart w:id="150" w:name="_Toc43793771"/>
       <w:r>
         <w:t>I</w:t>
       </w:r>
@@ -25276,7 +25385,7 @@
       <w:r>
         <w:t>aplicației</w:t>
       </w:r>
-      <w:bookmarkEnd w:id="151"/>
+      <w:bookmarkEnd w:id="150"/>
     </w:p>
     <w:p>
       <w:pPr>
@@ -25437,7 +25546,7 @@
         </w:rPr>
         <w:t xml:space="preserve"> </w:t>
       </w:r>
-      <w:hyperlink r:id="rId59" w:history="1">
+      <w:hyperlink r:id="rId60" w:history="1">
         <w:r>
           <w:rPr>
             <w:rStyle w:val="Hyperlink"/>
@@ -25560,7 +25669,7 @@
                     <pic:cNvPicPr/>
                   </pic:nvPicPr>
                   <pic:blipFill>
-                    <a:blip r:embed="rId60"/>
+                    <a:blip r:embed="rId61"/>
                     <a:stretch>
                       <a:fillRect/>
                     </a:stretch>
@@ -25694,16 +25803,16 @@
           <w:lang w:val="en-US"/>
         </w:rPr>
       </w:pPr>
-      <w:bookmarkStart w:id="152" w:name="_Toc43116379"/>
-      <w:bookmarkStart w:id="153" w:name="_Toc43793772"/>
+      <w:bookmarkStart w:id="151" w:name="_Toc43116379"/>
+      <w:bookmarkStart w:id="152" w:name="_Toc43793772"/>
       <w:r>
         <w:rPr>
           <w:lang w:val="en-US"/>
         </w:rPr>
         <w:t>Manual de utilizare</w:t>
       </w:r>
+      <w:bookmarkEnd w:id="151"/>
       <w:bookmarkEnd w:id="152"/>
-      <w:bookmarkEnd w:id="153"/>
     </w:p>
     <w:p>
       <w:pPr>
@@ -25761,7 +25870,7 @@
     <w:p>
       <w:pPr>
         <w:sectPr>
-          <w:headerReference w:type="default" r:id="rId61"/>
+          <w:headerReference w:type="default" r:id="rId62"/>
           <w:pgSz w:w="12240" w:h="15840"/>
           <w:pgMar w:top="1440" w:right="1800" w:bottom="1440" w:left="1800" w:header="709" w:footer="720" w:gutter="0"/>
           <w:cols w:space="720"/>
@@ -25773,20 +25882,203 @@
       <w:pPr>
         <w:pStyle w:val="Heading1"/>
       </w:pPr>
-      <w:bookmarkStart w:id="154" w:name="_Toc384978580"/>
-      <w:bookmarkStart w:id="155" w:name="_Toc384978594"/>
-      <w:bookmarkStart w:id="156" w:name="_Toc384979766"/>
-      <w:bookmarkStart w:id="157" w:name="_Toc384994114"/>
-      <w:bookmarkStart w:id="158" w:name="_Toc43793773"/>
+      <w:bookmarkStart w:id="153" w:name="_Toc384978580"/>
+      <w:bookmarkStart w:id="154" w:name="_Toc384978594"/>
+      <w:bookmarkStart w:id="155" w:name="_Toc384979766"/>
+      <w:bookmarkStart w:id="156" w:name="_Toc384994114"/>
+      <w:bookmarkStart w:id="157" w:name="_Toc43793773"/>
       <w:r>
         <w:lastRenderedPageBreak/>
         <w:t>Concluzii</w:t>
       </w:r>
+      <w:bookmarkEnd w:id="153"/>
       <w:bookmarkEnd w:id="154"/>
       <w:bookmarkEnd w:id="155"/>
       <w:bookmarkEnd w:id="156"/>
       <w:bookmarkEnd w:id="157"/>
+    </w:p>
+    <w:p>
+      <w:pPr>
+        <w:pStyle w:val="Heading2"/>
+        <w:rPr>
+          <w:lang w:val="ro-RO"/>
+        </w:rPr>
+      </w:pPr>
+      <w:bookmarkStart w:id="158" w:name="_Toc43116381"/>
+      <w:bookmarkStart w:id="159" w:name="_Toc43793774"/>
+      <w:r>
+        <w:rPr>
+          <w:lang w:val="ro-RO"/>
+        </w:rPr>
+        <w:t>Analiza rezultatelor obținute</w:t>
+      </w:r>
       <w:bookmarkEnd w:id="158"/>
+      <w:bookmarkEnd w:id="159"/>
+    </w:p>
+    <w:p>
+      <w:pPr>
+        <w:rPr>
+          <w:lang w:val="en-US"/>
+        </w:rPr>
+      </w:pPr>
+      <w:r>
+        <w:t xml:space="preserve">Scopul proiectului </w:t>
+      </w:r>
+      <w:r>
+        <w:t xml:space="preserve">realizat </w:t>
+      </w:r>
+      <w:r>
+        <w:t>a constat în</w:t>
+      </w:r>
+      <w:r>
+        <w:t xml:space="preserve"> re</w:t>
+      </w:r>
+      <w:r>
+        <w:t xml:space="preserve">alizarea unei aplicații care se adresează </w:t>
+      </w:r>
+      <w:r>
+        <w:t>cab</w:t>
+      </w:r>
+      <w:r>
+        <w:t>inetelor medicale, oferind funcț</w:t>
+      </w:r>
+      <w:r>
+        <w:t>ionalitate atâ</w:t>
+      </w:r>
+      <w:r>
+        <w:t>t pent</w:t>
+      </w:r>
+      <w:r>
+        <w:t>ru membrii cabinetului (asistenț</w:t>
+      </w:r>
+      <w:r>
+        <w:t>i</w:t>
+      </w:r>
+      <w:r>
+        <w:t xml:space="preserve"> medicali, doctori ș</w:t>
+      </w:r>
+      <w:r>
+        <w:t>i administrator de cabinet), c</w:t>
+      </w:r>
+      <w:r>
+        <w:t>â</w:t>
+      </w:r>
+      <w:r>
+        <w:t xml:space="preserve">t și pentru pacienții </w:t>
+      </w:r>
+      <w:r>
+        <w:t>înregistraț</w:t>
+      </w:r>
+      <w:r>
+        <w:t>i la cabinetul respectiv. P</w:t>
+      </w:r>
+      <w:r>
+        <w:t>entru diferitele roluri, aplicaț</w:t>
+      </w:r>
+      <w:r>
+        <w:t>ia prezintă atât funcționalități comune, cât și unele specifice; membrii cabinetului au access la datele generale ale mai multor pacienți, putând seta</w:t>
+      </w:r>
+      <w:r>
+        <w:t xml:space="preserve"> și modifica statusurile</w:t>
+      </w:r>
+      <w:r>
+        <w:t xml:space="preserve"> programări</w:t>
+      </w:r>
+      <w:r>
+        <w:t>lor</w:t>
+      </w:r>
+      <w:r>
+        <w:t xml:space="preserve">, </w:t>
+      </w:r>
+      <w:r>
+        <w:t>de a iniția și configura consulturi, atașându-le</w:t>
+      </w:r>
+      <w:r>
+        <w:t xml:space="preserve"> diagnostice și prescripții</w:t>
+      </w:r>
+      <w:r>
+        <w:t>. Totodată,</w:t>
+      </w:r>
+      <w:r>
+        <w:t xml:space="preserve"> pacienții au posibilitatea de solicita programări, de a-și vizualiza</w:t>
+      </w:r>
+      <w:r>
+        <w:t xml:space="preserve"> și edita</w:t>
+      </w:r>
+      <w:r>
+        <w:t xml:space="preserve"> datele </w:t>
+      </w:r>
+      <w:r>
+        <w:t>de natură medicală</w:t>
+      </w:r>
+      <w:r>
+        <w:t xml:space="preserve"> </w:t>
+      </w:r>
+      <w:r>
+        <w:t>și personală</w:t>
+      </w:r>
+      <w:r>
+        <w:t xml:space="preserve">, de a crea și </w:t>
+      </w:r>
+      <w:r>
+        <w:t>de a vizualiza datele consulturilor la care aceștia au participat</w:t>
+      </w:r>
+      <w:r>
+        <w:t>, de a primi informații în legătură cu cel mai apropiat punct pentru preluarea medicament</w:t>
+      </w:r>
+      <w:r>
+        <w:t>elor prescrise de către cabinet</w:t>
+      </w:r>
+      <w:r>
+        <w:t xml:space="preserve">. Aplicația </w:t>
+      </w:r>
+      <w:r>
+        <w:t xml:space="preserve">este </w:t>
+      </w:r>
+      <w:r>
+        <w:t xml:space="preserve">disponibilă atât </w:t>
+      </w:r>
+      <w:r>
+        <w:t xml:space="preserve">de </w:t>
+      </w:r>
+      <w:r>
+        <w:t xml:space="preserve">pe web, cât și </w:t>
+      </w:r>
+      <w:r>
+        <w:t xml:space="preserve">de </w:t>
+      </w:r>
+      <w:r>
+        <w:t xml:space="preserve">pe tabletă sau </w:t>
+      </w:r>
+      <w:r>
+        <w:t>de pe smartphone</w:t>
+      </w:r>
+      <w:r>
+        <w:t>, design-ul ei fiind unul versatil, adaptabil oricărui tip de dispozitiv folosit.</w:t>
+      </w:r>
+    </w:p>
+    <w:p>
+      <w:pPr>
+        <w:ind w:firstLine="576"/>
+        <w:rPr>
+          <w:lang w:eastAsia="ko-KR"/>
+        </w:rPr>
+      </w:pPr>
+      <w:r>
+        <w:t>A</w:t>
+      </w:r>
+      <w:r>
+        <w:t>plicația poate fi accesată cu un minim de efort, folosind un browser desktop , câ</w:t>
+      </w:r>
+      <w:r>
+        <w:t xml:space="preserve">t </w:t>
+      </w:r>
+      <w:r>
+        <w:t>ș</w:t>
+      </w:r>
+      <w:r>
+        <w:t>i de pe alte dispozitive, design-ul acesteia fiind adaptabil oricarui tip de rezolutie si browser. Utilizatorii acestei aplicatii vor fi atat angajatii cabinetului, cat si pacientii inregistrati. Modulele aplicației prezintă atât funcționalități comune, cât și unele specifice; membrii cabinetului au access la datele generale ale mai multor pacienți, putând seta programări, crea consulturi, atașa diagnostice, prescrie rețete, iar pacienții au posibilitatea de solicita programări, de a-și vizualiza datele medicale personale, de a crea și analiza metrici în legătură cu anumite condiții personale, de a primi informații în legătură cu cel mai apropiat punct pentru preluarea medicamentelor prescrise de către cabinet, etc.</w:t>
+      </w:r>
     </w:p>
     <w:p>
       <w:pPr>
@@ -25795,205 +26087,22 @@
           <w:lang w:val="ro-RO"/>
         </w:rPr>
       </w:pPr>
-      <w:bookmarkStart w:id="159" w:name="_Toc43116381"/>
-      <w:bookmarkStart w:id="160" w:name="_Toc43793774"/>
+      <w:bookmarkStart w:id="160" w:name="_Toc43116382"/>
+      <w:bookmarkStart w:id="161" w:name="_Toc43793775"/>
+      <w:r>
+        <w:rPr>
+          <w:lang w:val="en-US"/>
+        </w:rPr>
+        <w:t>Analiz</w:t>
+      </w:r>
       <w:r>
         <w:rPr>
           <w:lang w:val="ro-RO"/>
         </w:rPr>
-        <w:t>Analiza rezultatelor obținute</w:t>
-      </w:r>
-      <w:bookmarkEnd w:id="159"/>
+        <w:t>ă comparativă</w:t>
+      </w:r>
       <w:bookmarkEnd w:id="160"/>
-    </w:p>
-    <w:p>
-      <w:pPr>
-        <w:rPr>
-          <w:lang w:val="en-US"/>
-        </w:rPr>
-      </w:pPr>
-      <w:r>
-        <w:t xml:space="preserve">Scopul proiectului </w:t>
-      </w:r>
-      <w:r>
-        <w:t xml:space="preserve">realizat </w:t>
-      </w:r>
-      <w:r>
-        <w:t>a constat în</w:t>
-      </w:r>
-      <w:r>
-        <w:t xml:space="preserve"> re</w:t>
-      </w:r>
-      <w:r>
-        <w:t xml:space="preserve">alizarea unei aplicații care se adresează </w:t>
-      </w:r>
-      <w:r>
-        <w:t>cab</w:t>
-      </w:r>
-      <w:r>
-        <w:t>inetelor medicale, oferind funcț</w:t>
-      </w:r>
-      <w:r>
-        <w:t>ionalitate atâ</w:t>
-      </w:r>
-      <w:r>
-        <w:t>t pent</w:t>
-      </w:r>
-      <w:r>
-        <w:t>ru membrii cabinetului (asistenț</w:t>
-      </w:r>
-      <w:r>
-        <w:t>i</w:t>
-      </w:r>
-      <w:r>
-        <w:t xml:space="preserve"> medicali, doctori ș</w:t>
-      </w:r>
-      <w:r>
-        <w:t>i administrator de cabinet), c</w:t>
-      </w:r>
-      <w:r>
-        <w:t>â</w:t>
-      </w:r>
-      <w:r>
-        <w:t xml:space="preserve">t și pentru pacienții </w:t>
-      </w:r>
-      <w:r>
-        <w:t>înregistraț</w:t>
-      </w:r>
-      <w:r>
-        <w:t>i la cabinetul respectiv. P</w:t>
-      </w:r>
-      <w:r>
-        <w:t>entru diferitele roluri, aplicaț</w:t>
-      </w:r>
-      <w:r>
-        <w:t>ia prezintă atât funcționalități comune, cât și unele specifice; membrii cabinetului au access la datele generale ale mai multor pacienți, putând seta</w:t>
-      </w:r>
-      <w:r>
-        <w:t xml:space="preserve"> și modifica statusurile</w:t>
-      </w:r>
-      <w:r>
-        <w:t xml:space="preserve"> programări</w:t>
-      </w:r>
-      <w:r>
-        <w:t>lor</w:t>
-      </w:r>
-      <w:r>
-        <w:t xml:space="preserve">, </w:t>
-      </w:r>
-      <w:r>
-        <w:t>de a iniția și configura consulturi, atașându-le</w:t>
-      </w:r>
-      <w:r>
-        <w:t xml:space="preserve"> diagnostice și prescripții</w:t>
-      </w:r>
-      <w:r>
-        <w:t>. Totodată,</w:t>
-      </w:r>
-      <w:r>
-        <w:t xml:space="preserve"> pacienții au posibilitatea de solicita programări, de a-și vizualiza</w:t>
-      </w:r>
-      <w:r>
-        <w:t xml:space="preserve"> și edita</w:t>
-      </w:r>
-      <w:r>
-        <w:t xml:space="preserve"> datele </w:t>
-      </w:r>
-      <w:r>
-        <w:t>de natură medicală</w:t>
-      </w:r>
-      <w:r>
-        <w:t xml:space="preserve"> </w:t>
-      </w:r>
-      <w:r>
-        <w:t>și personală</w:t>
-      </w:r>
-      <w:r>
-        <w:t xml:space="preserve">, de a crea și </w:t>
-      </w:r>
-      <w:r>
-        <w:t>de a vizualiza datele consulturilor la care aceștia au participat</w:t>
-      </w:r>
-      <w:r>
-        <w:t>, de a primi informații în legătură cu cel mai apropiat punct pentru preluarea medicament</w:t>
-      </w:r>
-      <w:r>
-        <w:t>elor prescrise de către cabinet</w:t>
-      </w:r>
-      <w:r>
-        <w:t xml:space="preserve">. Aplicația </w:t>
-      </w:r>
-      <w:r>
-        <w:t xml:space="preserve">este </w:t>
-      </w:r>
-      <w:r>
-        <w:t xml:space="preserve">disponibilă atât </w:t>
-      </w:r>
-      <w:r>
-        <w:t xml:space="preserve">de </w:t>
-      </w:r>
-      <w:r>
-        <w:t xml:space="preserve">pe web, cât și </w:t>
-      </w:r>
-      <w:r>
-        <w:t xml:space="preserve">de </w:t>
-      </w:r>
-      <w:r>
-        <w:t xml:space="preserve">pe tabletă sau </w:t>
-      </w:r>
-      <w:r>
-        <w:t>de pe smartphone</w:t>
-      </w:r>
-      <w:r>
-        <w:t>, design-ul ei fiind unul versatil, adaptabil oricărui tip de dispozitiv folosit.</w:t>
-      </w:r>
-    </w:p>
-    <w:p>
-      <w:pPr>
-        <w:ind w:firstLine="576"/>
-        <w:rPr>
-          <w:lang w:eastAsia="ko-KR"/>
-        </w:rPr>
-      </w:pPr>
-      <w:r>
-        <w:t>A</w:t>
-      </w:r>
-      <w:r>
-        <w:t>plicația poate fi accesată cu un minim de efort, folosind un browser desktop , câ</w:t>
-      </w:r>
-      <w:r>
-        <w:t xml:space="preserve">t </w:t>
-      </w:r>
-      <w:r>
-        <w:t>ș</w:t>
-      </w:r>
-      <w:r>
-        <w:t>i de pe alte dispozitive, design-ul acesteia fiind adaptabil oricarui tip de rezolutie si browser. Utilizatorii acestei aplicatii vor fi atat angajatii cabinetului, cat si pacientii inregistrati. Modulele aplicației prezintă atât funcționalități comune, cât și unele specifice; membrii cabinetului au access la datele generale ale mai multor pacienți, putând seta programări, crea consulturi, atașa diagnostice, prescrie rețete, iar pacienții au posibilitatea de solicita programări, de a-și vizualiza datele medicale personale, de a crea și analiza metrici în legătură cu anumite condiții personale, de a primi informații în legătură cu cel mai apropiat punct pentru preluarea medicamentelor prescrise de către cabinet, etc.</w:t>
-      </w:r>
-    </w:p>
-    <w:p>
-      <w:pPr>
-        <w:pStyle w:val="Heading2"/>
-        <w:rPr>
-          <w:lang w:val="ro-RO"/>
-        </w:rPr>
-      </w:pPr>
-      <w:bookmarkStart w:id="161" w:name="_Toc43116382"/>
-      <w:bookmarkStart w:id="162" w:name="_Toc43793775"/>
-      <w:r>
-        <w:rPr>
-          <w:lang w:val="en-US"/>
-        </w:rPr>
-        <w:t>Analiz</w:t>
-      </w:r>
-      <w:r>
-        <w:rPr>
-          <w:lang w:val="ro-RO"/>
-        </w:rPr>
-        <w:t>ă comparativă</w:t>
-      </w:r>
       <w:bookmarkEnd w:id="161"/>
-      <w:bookmarkEnd w:id="162"/>
     </w:p>
     <w:p>
       <w:pPr>
@@ -27596,8 +27705,8 @@
       <w:pPr>
         <w:pStyle w:val="Heading2"/>
       </w:pPr>
-      <w:bookmarkStart w:id="163" w:name="_Toc43116383"/>
-      <w:bookmarkStart w:id="164" w:name="_Toc43793776"/>
+      <w:bookmarkStart w:id="162" w:name="_Toc43116383"/>
+      <w:bookmarkStart w:id="163" w:name="_Toc43793776"/>
       <w:r>
         <w:rPr>
           <w:lang w:val="ro-RO"/>
@@ -27605,8 +27714,8 @@
         <w:lastRenderedPageBreak/>
         <w:t>Dezvoltări și îmbunătățiri ulterioare</w:t>
       </w:r>
+      <w:bookmarkEnd w:id="162"/>
       <w:bookmarkEnd w:id="163"/>
-      <w:bookmarkEnd w:id="164"/>
     </w:p>
     <w:p>
       <w:pPr>
@@ -27700,7 +27809,7 @@
     <w:p>
       <w:pPr>
         <w:sectPr>
-          <w:headerReference w:type="default" r:id="rId62"/>
+          <w:headerReference w:type="default" r:id="rId63"/>
           <w:pgSz w:w="12240" w:h="15840"/>
           <w:pgMar w:top="1440" w:right="1800" w:bottom="1440" w:left="1800" w:header="709" w:footer="720" w:gutter="0"/>
           <w:cols w:space="720"/>
@@ -27718,20 +27827,20 @@
           <w:lang w:val="en-US" w:eastAsia="en-US"/>
         </w:rPr>
       </w:pPr>
-      <w:bookmarkStart w:id="165" w:name="_Toc384978581"/>
-      <w:bookmarkStart w:id="166" w:name="_Toc384978595"/>
-      <w:bookmarkStart w:id="167" w:name="_Toc384979767"/>
-      <w:bookmarkStart w:id="168" w:name="_Toc384994115"/>
-      <w:bookmarkStart w:id="169" w:name="_Toc43793777"/>
+      <w:bookmarkStart w:id="164" w:name="_Toc384978581"/>
+      <w:bookmarkStart w:id="165" w:name="_Toc384978595"/>
+      <w:bookmarkStart w:id="166" w:name="_Toc384979767"/>
+      <w:bookmarkStart w:id="167" w:name="_Toc384994115"/>
+      <w:bookmarkStart w:id="168" w:name="_Toc43793777"/>
       <w:r>
         <w:lastRenderedPageBreak/>
         <w:t>Bibliografie</w:t>
       </w:r>
+      <w:bookmarkEnd w:id="164"/>
       <w:bookmarkEnd w:id="165"/>
       <w:bookmarkEnd w:id="166"/>
       <w:bookmarkEnd w:id="167"/>
       <w:bookmarkEnd w:id="168"/>
-      <w:bookmarkEnd w:id="169"/>
       <w:r>
         <w:fldChar w:fldCharType="begin"/>
       </w:r>
@@ -29473,7 +29582,7 @@
     <w:p>
       <w:pPr>
         <w:sectPr>
-          <w:headerReference w:type="default" r:id="rId63"/>
+          <w:headerReference w:type="default" r:id="rId64"/>
           <w:pgSz w:w="12240" w:h="15840"/>
           <w:pgMar w:top="1440" w:right="1800" w:bottom="1440" w:left="1800" w:header="709" w:footer="720" w:gutter="0"/>
           <w:cols w:space="720"/>
@@ -29489,14 +29598,14 @@
           <w:numId w:val="0"/>
         </w:numPr>
       </w:pPr>
-      <w:bookmarkStart w:id="170" w:name="_Toc43116385"/>
-      <w:bookmarkStart w:id="171" w:name="_Toc43793778"/>
+      <w:bookmarkStart w:id="169" w:name="_Toc43116385"/>
+      <w:bookmarkStart w:id="170" w:name="_Toc43793778"/>
       <w:r>
         <w:lastRenderedPageBreak/>
         <w:t>Tabelul figurilor utilizate</w:t>
       </w:r>
+      <w:bookmarkEnd w:id="169"/>
       <w:bookmarkEnd w:id="170"/>
-      <w:bookmarkEnd w:id="171"/>
     </w:p>
     <w:p>
       <w:pPr>
@@ -31804,7 +31913,7 @@
       </w:pPr>
     </w:p>
     <w:sectPr>
-      <w:headerReference w:type="default" r:id="rId64"/>
+      <w:headerReference w:type="default" r:id="rId65"/>
       <w:pgSz w:w="12240" w:h="15840"/>
       <w:pgMar w:top="1440" w:right="1440" w:bottom="1440" w:left="1440" w:header="720" w:footer="720" w:gutter="0"/>
       <w:cols w:space="720"/>
@@ -31815,7 +31924,7 @@
 </file>
 
 <file path=word/comments.xml><?xml version="1.0" encoding="utf-8"?>
-<w:comments xmlns:wpc="http://schemas.microsoft.com/office/word/2010/wordprocessingCanvas" xmlns:mc="http://schemas.openxmlformats.org/markup-compatibility/2006" xmlns:o="urn:schemas-microsoft-com:office:office" xmlns:r="http://schemas.openxmlformats.org/officeDocument/2006/relationships" xmlns:m="http://schemas.openxmlformats.org/officeDocument/2006/math" xmlns:v="urn:schemas-microsoft-com:vml" xmlns:wp14="http://schemas.microsoft.com/office/word/2010/wordprocessingDrawing" xmlns:wp="http://schemas.openxmlformats.org/drawingml/2006/wordprocessingDrawing" xmlns:w10="urn:schemas-microsoft-com:office:word" xmlns:w="http://schemas.openxmlformats.org/wordprocessingml/2006/main" xmlns:w14="http://schemas.microsoft.com/office/word/2010/wordml" xmlns:w15="http://schemas.microsoft.com/office/word/2012/wordml" xmlns:wpg="http://schemas.microsoft.com/office/word/2010/wordprocessingGroup" xmlns:wpi="http://schemas.microsoft.com/office/word/2010/wordprocessingInk" xmlns:wne="http://schemas.microsoft.com/office/word/2006/wordml" xmlns:wps="http://schemas.microsoft.com/office/word/2010/wordprocessingShape" mc:Ignorable="w14 w15 wp14">
+<w:comments xmlns:wpc="http://schemas.microsoft.com/office/word/2010/wordprocessingCanvas" xmlns:cx="http://schemas.microsoft.com/office/drawing/2014/chartex" xmlns:cx1="http://schemas.microsoft.com/office/drawing/2015/9/8/chartex" xmlns:cx2="http://schemas.microsoft.com/office/drawing/2015/10/21/chartex" xmlns:cx3="http://schemas.microsoft.com/office/drawing/2016/5/9/chartex" xmlns:cx4="http://schemas.microsoft.com/office/drawing/2016/5/10/chartex" xmlns:cx5="http://schemas.microsoft.com/office/drawing/2016/5/11/chartex" xmlns:cx6="http://schemas.microsoft.com/office/drawing/2016/5/12/chartex" xmlns:cx7="http://schemas.microsoft.com/office/drawing/2016/5/13/chartex" xmlns:cx8="http://schemas.microsoft.com/office/drawing/2016/5/14/chartex" xmlns:mc="http://schemas.openxmlformats.org/markup-compatibility/2006" xmlns:aink="http://schemas.microsoft.com/office/drawing/2016/ink" xmlns:am3d="http://schemas.microsoft.com/office/drawing/2017/model3d" xmlns:o="urn:schemas-microsoft-com:office:office" xmlns:r="http://schemas.openxmlformats.org/officeDocument/2006/relationships" xmlns:m="http://schemas.openxmlformats.org/officeDocument/2006/math" xmlns:v="urn:schemas-microsoft-com:vml" xmlns:wp14="http://schemas.microsoft.com/office/word/2010/wordprocessingDrawing" xmlns:wp="http://schemas.openxmlformats.org/drawingml/2006/wordprocessingDrawing" xmlns:w10="urn:schemas-microsoft-com:office:word" xmlns:w="http://schemas.openxmlformats.org/wordprocessingml/2006/main" xmlns:w14="http://schemas.microsoft.com/office/word/2010/wordml" xmlns:w15="http://schemas.microsoft.com/office/word/2012/wordml" xmlns:w16cex="http://schemas.microsoft.com/office/word/2018/wordml/cex" xmlns:w16cid="http://schemas.microsoft.com/office/word/2016/wordml/cid" xmlns:w16="http://schemas.microsoft.com/office/word/2018/wordml" xmlns:w16se="http://schemas.microsoft.com/office/word/2015/wordml/symex" xmlns:wpg="http://schemas.microsoft.com/office/word/2010/wordprocessingGroup" xmlns:wpi="http://schemas.microsoft.com/office/word/2010/wordprocessingInk" xmlns:wne="http://schemas.microsoft.com/office/word/2006/wordml" xmlns:wps="http://schemas.microsoft.com/office/word/2010/wordprocessingShape" mc:Ignorable="w14 w15 w16se w16cid w16 w16cex wp14">
   <w:comment w:id="1" w:author="cisco" w:date="2016-11-28T17:38:00Z" w:initials="c">
     <w:p>
       <w:pPr>
@@ -31840,7 +31949,7 @@
 </file>
 
 <file path=word/commentsExtended.xml><?xml version="1.0" encoding="utf-8"?>
-<w15:commentsEx xmlns:wpc="http://schemas.microsoft.com/office/word/2010/wordprocessingCanvas" xmlns:mc="http://schemas.openxmlformats.org/markup-compatibility/2006" xmlns:o="urn:schemas-microsoft-com:office:office" xmlns:r="http://schemas.openxmlformats.org/officeDocument/2006/relationships" xmlns:m="http://schemas.openxmlformats.org/officeDocument/2006/math" xmlns:v="urn:schemas-microsoft-com:vml" xmlns:wp14="http://schemas.microsoft.com/office/word/2010/wordprocessingDrawing" xmlns:wp="http://schemas.openxmlformats.org/drawingml/2006/wordprocessingDrawing" xmlns:w10="urn:schemas-microsoft-com:office:word" xmlns:w="http://schemas.openxmlformats.org/wordprocessingml/2006/main" xmlns:w14="http://schemas.microsoft.com/office/word/2010/wordml" xmlns:w15="http://schemas.microsoft.com/office/word/2012/wordml" xmlns:wpg="http://schemas.microsoft.com/office/word/2010/wordprocessingGroup" xmlns:wpi="http://schemas.microsoft.com/office/word/2010/wordprocessingInk" xmlns:wne="http://schemas.microsoft.com/office/word/2006/wordml" xmlns:wps="http://schemas.microsoft.com/office/word/2010/wordprocessingShape" mc:Ignorable="w14 w15 wp14">
+<w15:commentsEx xmlns:wpc="http://schemas.microsoft.com/office/word/2010/wordprocessingCanvas" xmlns:cx="http://schemas.microsoft.com/office/drawing/2014/chartex" xmlns:cx1="http://schemas.microsoft.com/office/drawing/2015/9/8/chartex" xmlns:cx2="http://schemas.microsoft.com/office/drawing/2015/10/21/chartex" xmlns:cx3="http://schemas.microsoft.com/office/drawing/2016/5/9/chartex" xmlns:cx4="http://schemas.microsoft.com/office/drawing/2016/5/10/chartex" xmlns:cx5="http://schemas.microsoft.com/office/drawing/2016/5/11/chartex" xmlns:cx6="http://schemas.microsoft.com/office/drawing/2016/5/12/chartex" xmlns:cx7="http://schemas.microsoft.com/office/drawing/2016/5/13/chartex" xmlns:cx8="http://schemas.microsoft.com/office/drawing/2016/5/14/chartex" xmlns:mc="http://schemas.openxmlformats.org/markup-compatibility/2006" xmlns:aink="http://schemas.microsoft.com/office/drawing/2016/ink" xmlns:am3d="http://schemas.microsoft.com/office/drawing/2017/model3d" xmlns:o="urn:schemas-microsoft-com:office:office" xmlns:r="http://schemas.openxmlformats.org/officeDocument/2006/relationships" xmlns:m="http://schemas.openxmlformats.org/officeDocument/2006/math" xmlns:v="urn:schemas-microsoft-com:vml" xmlns:wp14="http://schemas.microsoft.com/office/word/2010/wordprocessingDrawing" xmlns:wp="http://schemas.openxmlformats.org/drawingml/2006/wordprocessingDrawing" xmlns:w10="urn:schemas-microsoft-com:office:word" xmlns:w="http://schemas.openxmlformats.org/wordprocessingml/2006/main" xmlns:w14="http://schemas.microsoft.com/office/word/2010/wordml" xmlns:w15="http://schemas.microsoft.com/office/word/2012/wordml" xmlns:w16cex="http://schemas.microsoft.com/office/word/2018/wordml/cex" xmlns:w16cid="http://schemas.microsoft.com/office/word/2016/wordml/cid" xmlns:w16="http://schemas.microsoft.com/office/word/2018/wordml" xmlns:w16se="http://schemas.microsoft.com/office/word/2015/wordml/symex" xmlns:wpg="http://schemas.microsoft.com/office/word/2010/wordprocessingGroup" xmlns:wpi="http://schemas.microsoft.com/office/word/2010/wordprocessingInk" xmlns:wne="http://schemas.microsoft.com/office/word/2006/wordml" xmlns:wps="http://schemas.microsoft.com/office/word/2010/wordprocessingShape" mc:Ignorable="w14 w15 w16se w16cid w16 w16cex wp14">
   <w15:commentEx w15:paraId="39D3A937" w15:done="0"/>
 </w15:commentsEx>
 </file>
@@ -31852,7 +31961,7 @@
 </file>
 
 <file path=word/endnotes.xml><?xml version="1.0" encoding="utf-8"?>
-<w:endnotes xmlns:wpc="http://schemas.microsoft.com/office/word/2010/wordprocessingCanvas" xmlns:mc="http://schemas.openxmlformats.org/markup-compatibility/2006" xmlns:o="urn:schemas-microsoft-com:office:office" xmlns:r="http://schemas.openxmlformats.org/officeDocument/2006/relationships" xmlns:m="http://schemas.openxmlformats.org/officeDocument/2006/math" xmlns:v="urn:schemas-microsoft-com:vml" xmlns:wp14="http://schemas.microsoft.com/office/word/2010/wordprocessingDrawing" xmlns:wp="http://schemas.openxmlformats.org/drawingml/2006/wordprocessingDrawing" xmlns:w10="urn:schemas-microsoft-com:office:word" xmlns:w="http://schemas.openxmlformats.org/wordprocessingml/2006/main" xmlns:w14="http://schemas.microsoft.com/office/word/2010/wordml" xmlns:w15="http://schemas.microsoft.com/office/word/2012/wordml" xmlns:wpg="http://schemas.microsoft.com/office/word/2010/wordprocessingGroup" xmlns:wpi="http://schemas.microsoft.com/office/word/2010/wordprocessingInk" xmlns:wne="http://schemas.microsoft.com/office/word/2006/wordml" xmlns:wps="http://schemas.microsoft.com/office/word/2010/wordprocessingShape" mc:Ignorable="w14 w15 wp14">
+<w:endnotes xmlns:wpc="http://schemas.microsoft.com/office/word/2010/wordprocessingCanvas" xmlns:cx="http://schemas.microsoft.com/office/drawing/2014/chartex" xmlns:cx1="http://schemas.microsoft.com/office/drawing/2015/9/8/chartex" xmlns:cx2="http://schemas.microsoft.com/office/drawing/2015/10/21/chartex" xmlns:cx3="http://schemas.microsoft.com/office/drawing/2016/5/9/chartex" xmlns:cx4="http://schemas.microsoft.com/office/drawing/2016/5/10/chartex" xmlns:cx5="http://schemas.microsoft.com/office/drawing/2016/5/11/chartex" xmlns:cx6="http://schemas.microsoft.com/office/drawing/2016/5/12/chartex" xmlns:cx7="http://schemas.microsoft.com/office/drawing/2016/5/13/chartex" xmlns:cx8="http://schemas.microsoft.com/office/drawing/2016/5/14/chartex" xmlns:mc="http://schemas.openxmlformats.org/markup-compatibility/2006" xmlns:aink="http://schemas.microsoft.com/office/drawing/2016/ink" xmlns:am3d="http://schemas.microsoft.com/office/drawing/2017/model3d" xmlns:o="urn:schemas-microsoft-com:office:office" xmlns:r="http://schemas.openxmlformats.org/officeDocument/2006/relationships" xmlns:m="http://schemas.openxmlformats.org/officeDocument/2006/math" xmlns:v="urn:schemas-microsoft-com:vml" xmlns:wp14="http://schemas.microsoft.com/office/word/2010/wordprocessingDrawing" xmlns:wp="http://schemas.openxmlformats.org/drawingml/2006/wordprocessingDrawing" xmlns:w10="urn:schemas-microsoft-com:office:word" xmlns:w="http://schemas.openxmlformats.org/wordprocessingml/2006/main" xmlns:w14="http://schemas.microsoft.com/office/word/2010/wordml" xmlns:w15="http://schemas.microsoft.com/office/word/2012/wordml" xmlns:w16cex="http://schemas.microsoft.com/office/word/2018/wordml/cex" xmlns:w16cid="http://schemas.microsoft.com/office/word/2016/wordml/cid" xmlns:w16="http://schemas.microsoft.com/office/word/2018/wordml" xmlns:w16se="http://schemas.microsoft.com/office/word/2015/wordml/symex" xmlns:wpg="http://schemas.microsoft.com/office/word/2010/wordprocessingGroup" xmlns:wpi="http://schemas.microsoft.com/office/word/2010/wordprocessingInk" xmlns:wne="http://schemas.microsoft.com/office/word/2006/wordml" xmlns:wps="http://schemas.microsoft.com/office/word/2010/wordprocessingShape" mc:Ignorable="w14 w15 w16se w16cid w16 w16cex wp14">
   <w:endnote w:type="separator" w:id="-1">
     <w:p>
       <w:r>
@@ -31871,7 +31980,7 @@
 </file>
 
 <file path=word/footer1.xml><?xml version="1.0" encoding="utf-8"?>
-<w:ftr xmlns:wpc="http://schemas.microsoft.com/office/word/2010/wordprocessingCanvas" xmlns:mc="http://schemas.openxmlformats.org/markup-compatibility/2006" xmlns:o="urn:schemas-microsoft-com:office:office" xmlns:r="http://schemas.openxmlformats.org/officeDocument/2006/relationships" xmlns:m="http://schemas.openxmlformats.org/officeDocument/2006/math" xmlns:v="urn:schemas-microsoft-com:vml" xmlns:wp14="http://schemas.microsoft.com/office/word/2010/wordprocessingDrawing" xmlns:wp="http://schemas.openxmlformats.org/drawingml/2006/wordprocessingDrawing" xmlns:w10="urn:schemas-microsoft-com:office:word" xmlns:w="http://schemas.openxmlformats.org/wordprocessingml/2006/main" xmlns:w14="http://schemas.microsoft.com/office/word/2010/wordml" xmlns:w15="http://schemas.microsoft.com/office/word/2012/wordml" xmlns:wpg="http://schemas.microsoft.com/office/word/2010/wordprocessingGroup" xmlns:wpi="http://schemas.microsoft.com/office/word/2010/wordprocessingInk" xmlns:wne="http://schemas.microsoft.com/office/word/2006/wordml" xmlns:wps="http://schemas.microsoft.com/office/word/2010/wordprocessingShape" mc:Ignorable="w14 w15 wp14">
+<w:ftr xmlns:wpc="http://schemas.microsoft.com/office/word/2010/wordprocessingCanvas" xmlns:cx="http://schemas.microsoft.com/office/drawing/2014/chartex" xmlns:cx1="http://schemas.microsoft.com/office/drawing/2015/9/8/chartex" xmlns:cx2="http://schemas.microsoft.com/office/drawing/2015/10/21/chartex" xmlns:cx3="http://schemas.microsoft.com/office/drawing/2016/5/9/chartex" xmlns:cx4="http://schemas.microsoft.com/office/drawing/2016/5/10/chartex" xmlns:cx5="http://schemas.microsoft.com/office/drawing/2016/5/11/chartex" xmlns:cx6="http://schemas.microsoft.com/office/drawing/2016/5/12/chartex" xmlns:cx7="http://schemas.microsoft.com/office/drawing/2016/5/13/chartex" xmlns:cx8="http://schemas.microsoft.com/office/drawing/2016/5/14/chartex" xmlns:mc="http://schemas.openxmlformats.org/markup-compatibility/2006" xmlns:aink="http://schemas.microsoft.com/office/drawing/2016/ink" xmlns:am3d="http://schemas.microsoft.com/office/drawing/2017/model3d" xmlns:o="urn:schemas-microsoft-com:office:office" xmlns:r="http://schemas.openxmlformats.org/officeDocument/2006/relationships" xmlns:m="http://schemas.openxmlformats.org/officeDocument/2006/math" xmlns:v="urn:schemas-microsoft-com:vml" xmlns:wp14="http://schemas.microsoft.com/office/word/2010/wordprocessingDrawing" xmlns:wp="http://schemas.openxmlformats.org/drawingml/2006/wordprocessingDrawing" xmlns:w10="urn:schemas-microsoft-com:office:word" xmlns:w="http://schemas.openxmlformats.org/wordprocessingml/2006/main" xmlns:w14="http://schemas.microsoft.com/office/word/2010/wordml" xmlns:w15="http://schemas.microsoft.com/office/word/2012/wordml" xmlns:w16cex="http://schemas.microsoft.com/office/word/2018/wordml/cex" xmlns:w16cid="http://schemas.microsoft.com/office/word/2016/wordml/cid" xmlns:w16="http://schemas.microsoft.com/office/word/2018/wordml" xmlns:w16se="http://schemas.microsoft.com/office/word/2015/wordml/symex" xmlns:wpg="http://schemas.microsoft.com/office/word/2010/wordprocessingGroup" xmlns:wpi="http://schemas.microsoft.com/office/word/2010/wordprocessingInk" xmlns:wne="http://schemas.microsoft.com/office/word/2006/wordml" xmlns:wps="http://schemas.microsoft.com/office/word/2010/wordprocessingShape" mc:Ignorable="w14 w15 w16se w16cid w16 w16cex wp14">
   <w:p>
     <w:pPr>
       <w:pStyle w:val="Footer"/>
@@ -31903,7 +32012,7 @@
 </file>
 
 <file path=word/footer2.xml><?xml version="1.0" encoding="utf-8"?>
-<w:ftr xmlns:wpc="http://schemas.microsoft.com/office/word/2010/wordprocessingCanvas" xmlns:mc="http://schemas.openxmlformats.org/markup-compatibility/2006" xmlns:o="urn:schemas-microsoft-com:office:office" xmlns:r="http://schemas.openxmlformats.org/officeDocument/2006/relationships" xmlns:m="http://schemas.openxmlformats.org/officeDocument/2006/math" xmlns:v="urn:schemas-microsoft-com:vml" xmlns:wp14="http://schemas.microsoft.com/office/word/2010/wordprocessingDrawing" xmlns:wp="http://schemas.openxmlformats.org/drawingml/2006/wordprocessingDrawing" xmlns:w10="urn:schemas-microsoft-com:office:word" xmlns:w="http://schemas.openxmlformats.org/wordprocessingml/2006/main" xmlns:w14="http://schemas.microsoft.com/office/word/2010/wordml" xmlns:w15="http://schemas.microsoft.com/office/word/2012/wordml" xmlns:wpg="http://schemas.microsoft.com/office/word/2010/wordprocessingGroup" xmlns:wpi="http://schemas.microsoft.com/office/word/2010/wordprocessingInk" xmlns:wne="http://schemas.microsoft.com/office/word/2006/wordml" xmlns:wps="http://schemas.microsoft.com/office/word/2010/wordprocessingShape" mc:Ignorable="w14 w15 wp14">
+<w:ftr xmlns:wpc="http://schemas.microsoft.com/office/word/2010/wordprocessingCanvas" xmlns:cx="http://schemas.microsoft.com/office/drawing/2014/chartex" xmlns:cx1="http://schemas.microsoft.com/office/drawing/2015/9/8/chartex" xmlns:cx2="http://schemas.microsoft.com/office/drawing/2015/10/21/chartex" xmlns:cx3="http://schemas.microsoft.com/office/drawing/2016/5/9/chartex" xmlns:cx4="http://schemas.microsoft.com/office/drawing/2016/5/10/chartex" xmlns:cx5="http://schemas.microsoft.com/office/drawing/2016/5/11/chartex" xmlns:cx6="http://schemas.microsoft.com/office/drawing/2016/5/12/chartex" xmlns:cx7="http://schemas.microsoft.com/office/drawing/2016/5/13/chartex" xmlns:cx8="http://schemas.microsoft.com/office/drawing/2016/5/14/chartex" xmlns:mc="http://schemas.openxmlformats.org/markup-compatibility/2006" xmlns:aink="http://schemas.microsoft.com/office/drawing/2016/ink" xmlns:am3d="http://schemas.microsoft.com/office/drawing/2017/model3d" xmlns:o="urn:schemas-microsoft-com:office:office" xmlns:r="http://schemas.openxmlformats.org/officeDocument/2006/relationships" xmlns:m="http://schemas.openxmlformats.org/officeDocument/2006/math" xmlns:v="urn:schemas-microsoft-com:vml" xmlns:wp14="http://schemas.microsoft.com/office/word/2010/wordprocessingDrawing" xmlns:wp="http://schemas.openxmlformats.org/drawingml/2006/wordprocessingDrawing" xmlns:w10="urn:schemas-microsoft-com:office:word" xmlns:w="http://schemas.openxmlformats.org/wordprocessingml/2006/main" xmlns:w14="http://schemas.microsoft.com/office/word/2010/wordml" xmlns:w15="http://schemas.microsoft.com/office/word/2012/wordml" xmlns:w16cex="http://schemas.microsoft.com/office/word/2018/wordml/cex" xmlns:w16cid="http://schemas.microsoft.com/office/word/2016/wordml/cid" xmlns:w16="http://schemas.microsoft.com/office/word/2018/wordml" xmlns:w16se="http://schemas.microsoft.com/office/word/2015/wordml/symex" xmlns:wpg="http://schemas.microsoft.com/office/word/2010/wordprocessingGroup" xmlns:wpi="http://schemas.microsoft.com/office/word/2010/wordprocessingInk" xmlns:wne="http://schemas.microsoft.com/office/word/2006/wordml" xmlns:wps="http://schemas.microsoft.com/office/word/2010/wordprocessingShape" mc:Ignorable="w14 w15 w16se w16cid w16 w16cex wp14">
   <w:p>
     <w:pPr>
       <w:pStyle w:val="Footer"/>
@@ -31935,7 +32044,7 @@
 </file>
 
 <file path=word/footnotes.xml><?xml version="1.0" encoding="utf-8"?>
-<w:footnotes xmlns:wpc="http://schemas.microsoft.com/office/word/2010/wordprocessingCanvas" xmlns:mc="http://schemas.openxmlformats.org/markup-compatibility/2006" xmlns:o="urn:schemas-microsoft-com:office:office" xmlns:r="http://schemas.openxmlformats.org/officeDocument/2006/relationships" xmlns:m="http://schemas.openxmlformats.org/officeDocument/2006/math" xmlns:v="urn:schemas-microsoft-com:vml" xmlns:wp14="http://schemas.microsoft.com/office/word/2010/wordprocessingDrawing" xmlns:wp="http://schemas.openxmlformats.org/drawingml/2006/wordprocessingDrawing" xmlns:w10="urn:schemas-microsoft-com:office:word" xmlns:w="http://schemas.openxmlformats.org/wordprocessingml/2006/main" xmlns:w14="http://schemas.microsoft.com/office/word/2010/wordml" xmlns:w15="http://schemas.microsoft.com/office/word/2012/wordml" xmlns:wpg="http://schemas.microsoft.com/office/word/2010/wordprocessingGroup" xmlns:wpi="http://schemas.microsoft.com/office/word/2010/wordprocessingInk" xmlns:wne="http://schemas.microsoft.com/office/word/2006/wordml" xmlns:wps="http://schemas.microsoft.com/office/word/2010/wordprocessingShape" mc:Ignorable="w14 w15 wp14">
+<w:footnotes xmlns:wpc="http://schemas.microsoft.com/office/word/2010/wordprocessingCanvas" xmlns:cx="http://schemas.microsoft.com/office/drawing/2014/chartex" xmlns:cx1="http://schemas.microsoft.com/office/drawing/2015/9/8/chartex" xmlns:cx2="http://schemas.microsoft.com/office/drawing/2015/10/21/chartex" xmlns:cx3="http://schemas.microsoft.com/office/drawing/2016/5/9/chartex" xmlns:cx4="http://schemas.microsoft.com/office/drawing/2016/5/10/chartex" xmlns:cx5="http://schemas.microsoft.com/office/drawing/2016/5/11/chartex" xmlns:cx6="http://schemas.microsoft.com/office/drawing/2016/5/12/chartex" xmlns:cx7="http://schemas.microsoft.com/office/drawing/2016/5/13/chartex" xmlns:cx8="http://schemas.microsoft.com/office/drawing/2016/5/14/chartex" xmlns:mc="http://schemas.openxmlformats.org/markup-compatibility/2006" xmlns:aink="http://schemas.microsoft.com/office/drawing/2016/ink" xmlns:am3d="http://schemas.microsoft.com/office/drawing/2017/model3d" xmlns:o="urn:schemas-microsoft-com:office:office" xmlns:r="http://schemas.openxmlformats.org/officeDocument/2006/relationships" xmlns:m="http://schemas.openxmlformats.org/officeDocument/2006/math" xmlns:v="urn:schemas-microsoft-com:vml" xmlns:wp14="http://schemas.microsoft.com/office/word/2010/wordprocessingDrawing" xmlns:wp="http://schemas.openxmlformats.org/drawingml/2006/wordprocessingDrawing" xmlns:w10="urn:schemas-microsoft-com:office:word" xmlns:w="http://schemas.openxmlformats.org/wordprocessingml/2006/main" xmlns:w14="http://schemas.microsoft.com/office/word/2010/wordml" xmlns:w15="http://schemas.microsoft.com/office/word/2012/wordml" xmlns:w16cex="http://schemas.microsoft.com/office/word/2018/wordml/cex" xmlns:w16cid="http://schemas.microsoft.com/office/word/2016/wordml/cid" xmlns:w16="http://schemas.microsoft.com/office/word/2018/wordml" xmlns:w16se="http://schemas.microsoft.com/office/word/2015/wordml/symex" xmlns:wpg="http://schemas.microsoft.com/office/word/2010/wordprocessingGroup" xmlns:wpi="http://schemas.microsoft.com/office/word/2010/wordprocessingInk" xmlns:wne="http://schemas.microsoft.com/office/word/2006/wordml" xmlns:wps="http://schemas.microsoft.com/office/word/2010/wordprocessingShape" mc:Ignorable="w14 w15 w16se w16cid w16 w16cex wp14">
   <w:footnote w:type="separator" w:id="-1">
     <w:p>
       <w:r>
@@ -32002,7 +32111,7 @@
 </file>
 
 <file path=word/header1.xml><?xml version="1.0" encoding="utf-8"?>
-<w:hdr xmlns:wpc="http://schemas.microsoft.com/office/word/2010/wordprocessingCanvas" xmlns:mc="http://schemas.openxmlformats.org/markup-compatibility/2006" xmlns:o="urn:schemas-microsoft-com:office:office" xmlns:r="http://schemas.openxmlformats.org/officeDocument/2006/relationships" xmlns:m="http://schemas.openxmlformats.org/officeDocument/2006/math" xmlns:v="urn:schemas-microsoft-com:vml" xmlns:wp14="http://schemas.microsoft.com/office/word/2010/wordprocessingDrawing" xmlns:wp="http://schemas.openxmlformats.org/drawingml/2006/wordprocessingDrawing" xmlns:w10="urn:schemas-microsoft-com:office:word" xmlns:w="http://schemas.openxmlformats.org/wordprocessingml/2006/main" xmlns:w14="http://schemas.microsoft.com/office/word/2010/wordml" xmlns:w15="http://schemas.microsoft.com/office/word/2012/wordml" xmlns:wpg="http://schemas.microsoft.com/office/word/2010/wordprocessingGroup" xmlns:wpi="http://schemas.microsoft.com/office/word/2010/wordprocessingInk" xmlns:wne="http://schemas.microsoft.com/office/word/2006/wordml" xmlns:wps="http://schemas.microsoft.com/office/word/2010/wordprocessingShape" mc:Ignorable="w14 w15 wp14">
+<w:hdr xmlns:wpc="http://schemas.microsoft.com/office/word/2010/wordprocessingCanvas" xmlns:cx="http://schemas.microsoft.com/office/drawing/2014/chartex" xmlns:cx1="http://schemas.microsoft.com/office/drawing/2015/9/8/chartex" xmlns:cx2="http://schemas.microsoft.com/office/drawing/2015/10/21/chartex" xmlns:cx3="http://schemas.microsoft.com/office/drawing/2016/5/9/chartex" xmlns:cx4="http://schemas.microsoft.com/office/drawing/2016/5/10/chartex" xmlns:cx5="http://schemas.microsoft.com/office/drawing/2016/5/11/chartex" xmlns:cx6="http://schemas.microsoft.com/office/drawing/2016/5/12/chartex" xmlns:cx7="http://schemas.microsoft.com/office/drawing/2016/5/13/chartex" xmlns:cx8="http://schemas.microsoft.com/office/drawing/2016/5/14/chartex" xmlns:mc="http://schemas.openxmlformats.org/markup-compatibility/2006" xmlns:aink="http://schemas.microsoft.com/office/drawing/2016/ink" xmlns:am3d="http://schemas.microsoft.com/office/drawing/2017/model3d" xmlns:o="urn:schemas-microsoft-com:office:office" xmlns:r="http://schemas.openxmlformats.org/officeDocument/2006/relationships" xmlns:m="http://schemas.openxmlformats.org/officeDocument/2006/math" xmlns:v="urn:schemas-microsoft-com:vml" xmlns:wp14="http://schemas.microsoft.com/office/word/2010/wordprocessingDrawing" xmlns:wp="http://schemas.openxmlformats.org/drawingml/2006/wordprocessingDrawing" xmlns:w10="urn:schemas-microsoft-com:office:word" xmlns:w="http://schemas.openxmlformats.org/wordprocessingml/2006/main" xmlns:w14="http://schemas.microsoft.com/office/word/2010/wordml" xmlns:w15="http://schemas.microsoft.com/office/word/2012/wordml" xmlns:w16cex="http://schemas.microsoft.com/office/word/2018/wordml/cex" xmlns:w16cid="http://schemas.microsoft.com/office/word/2016/wordml/cid" xmlns:w16="http://schemas.microsoft.com/office/word/2018/wordml" xmlns:w16se="http://schemas.microsoft.com/office/word/2015/wordml/symex" xmlns:wpg="http://schemas.microsoft.com/office/word/2010/wordprocessingGroup" xmlns:wpi="http://schemas.microsoft.com/office/word/2010/wordprocessingInk" xmlns:wne="http://schemas.microsoft.com/office/word/2006/wordml" xmlns:wps="http://schemas.microsoft.com/office/word/2010/wordprocessingShape" mc:Ignorable="w14 w15 w16se w16cid w16 w16cex wp14">
   <w:p>
     <w:pPr>
       <w:tabs>
@@ -32158,7 +32267,7 @@
 </file>
 
 <file path=word/header10.xml><?xml version="1.0" encoding="utf-8"?>
-<w:hdr xmlns:wpc="http://schemas.microsoft.com/office/word/2010/wordprocessingCanvas" xmlns:mc="http://schemas.openxmlformats.org/markup-compatibility/2006" xmlns:o="urn:schemas-microsoft-com:office:office" xmlns:r="http://schemas.openxmlformats.org/officeDocument/2006/relationships" xmlns:m="http://schemas.openxmlformats.org/officeDocument/2006/math" xmlns:v="urn:schemas-microsoft-com:vml" xmlns:wp14="http://schemas.microsoft.com/office/word/2010/wordprocessingDrawing" xmlns:wp="http://schemas.openxmlformats.org/drawingml/2006/wordprocessingDrawing" xmlns:w10="urn:schemas-microsoft-com:office:word" xmlns:w="http://schemas.openxmlformats.org/wordprocessingml/2006/main" xmlns:w14="http://schemas.microsoft.com/office/word/2010/wordml" xmlns:w15="http://schemas.microsoft.com/office/word/2012/wordml" xmlns:wpg="http://schemas.microsoft.com/office/word/2010/wordprocessingGroup" xmlns:wpi="http://schemas.microsoft.com/office/word/2010/wordprocessingInk" xmlns:wne="http://schemas.microsoft.com/office/word/2006/wordml" xmlns:wps="http://schemas.microsoft.com/office/word/2010/wordprocessingShape" mc:Ignorable="w14 w15 wp14">
+<w:hdr xmlns:wpc="http://schemas.microsoft.com/office/word/2010/wordprocessingCanvas" xmlns:cx="http://schemas.microsoft.com/office/drawing/2014/chartex" xmlns:cx1="http://schemas.microsoft.com/office/drawing/2015/9/8/chartex" xmlns:cx2="http://schemas.microsoft.com/office/drawing/2015/10/21/chartex" xmlns:cx3="http://schemas.microsoft.com/office/drawing/2016/5/9/chartex" xmlns:cx4="http://schemas.microsoft.com/office/drawing/2016/5/10/chartex" xmlns:cx5="http://schemas.microsoft.com/office/drawing/2016/5/11/chartex" xmlns:cx6="http://schemas.microsoft.com/office/drawing/2016/5/12/chartex" xmlns:cx7="http://schemas.microsoft.com/office/drawing/2016/5/13/chartex" xmlns:cx8="http://schemas.microsoft.com/office/drawing/2016/5/14/chartex" xmlns:mc="http://schemas.openxmlformats.org/markup-compatibility/2006" xmlns:aink="http://schemas.microsoft.com/office/drawing/2016/ink" xmlns:am3d="http://schemas.microsoft.com/office/drawing/2017/model3d" xmlns:o="urn:schemas-microsoft-com:office:office" xmlns:r="http://schemas.openxmlformats.org/officeDocument/2006/relationships" xmlns:m="http://schemas.openxmlformats.org/officeDocument/2006/math" xmlns:v="urn:schemas-microsoft-com:vml" xmlns:wp14="http://schemas.microsoft.com/office/word/2010/wordprocessingDrawing" xmlns:wp="http://schemas.openxmlformats.org/drawingml/2006/wordprocessingDrawing" xmlns:w10="urn:schemas-microsoft-com:office:word" xmlns:w="http://schemas.openxmlformats.org/wordprocessingml/2006/main" xmlns:w14="http://schemas.microsoft.com/office/word/2010/wordml" xmlns:w15="http://schemas.microsoft.com/office/word/2012/wordml" xmlns:w16cex="http://schemas.microsoft.com/office/word/2018/wordml/cex" xmlns:w16cid="http://schemas.microsoft.com/office/word/2016/wordml/cid" xmlns:w16="http://schemas.microsoft.com/office/word/2018/wordml" xmlns:w16se="http://schemas.microsoft.com/office/word/2015/wordml/symex" xmlns:wpg="http://schemas.microsoft.com/office/word/2010/wordprocessingGroup" xmlns:wpi="http://schemas.microsoft.com/office/word/2010/wordprocessingInk" xmlns:wne="http://schemas.microsoft.com/office/word/2006/wordml" xmlns:wps="http://schemas.microsoft.com/office/word/2010/wordprocessingShape" mc:Ignorable="w14 w15 w16se w16cid w16 w16cex wp14">
   <w:p>
     <w:pPr>
       <w:pStyle w:val="Header"/>
@@ -32176,7 +32285,7 @@
 </file>
 
 <file path=word/header11.xml><?xml version="1.0" encoding="utf-8"?>
-<w:hdr xmlns:wpc="http://schemas.microsoft.com/office/word/2010/wordprocessingCanvas" xmlns:mc="http://schemas.openxmlformats.org/markup-compatibility/2006" xmlns:o="urn:schemas-microsoft-com:office:office" xmlns:r="http://schemas.openxmlformats.org/officeDocument/2006/relationships" xmlns:m="http://schemas.openxmlformats.org/officeDocument/2006/math" xmlns:v="urn:schemas-microsoft-com:vml" xmlns:wp14="http://schemas.microsoft.com/office/word/2010/wordprocessingDrawing" xmlns:wp="http://schemas.openxmlformats.org/drawingml/2006/wordprocessingDrawing" xmlns:w10="urn:schemas-microsoft-com:office:word" xmlns:w="http://schemas.openxmlformats.org/wordprocessingml/2006/main" xmlns:w14="http://schemas.microsoft.com/office/word/2010/wordml" xmlns:w15="http://schemas.microsoft.com/office/word/2012/wordml" xmlns:wpg="http://schemas.microsoft.com/office/word/2010/wordprocessingGroup" xmlns:wpi="http://schemas.microsoft.com/office/word/2010/wordprocessingInk" xmlns:wne="http://schemas.microsoft.com/office/word/2006/wordml" xmlns:wps="http://schemas.microsoft.com/office/word/2010/wordprocessingShape" mc:Ignorable="w14 w15 wp14">
+<w:hdr xmlns:wpc="http://schemas.microsoft.com/office/word/2010/wordprocessingCanvas" xmlns:cx="http://schemas.microsoft.com/office/drawing/2014/chartex" xmlns:cx1="http://schemas.microsoft.com/office/drawing/2015/9/8/chartex" xmlns:cx2="http://schemas.microsoft.com/office/drawing/2015/10/21/chartex" xmlns:cx3="http://schemas.microsoft.com/office/drawing/2016/5/9/chartex" xmlns:cx4="http://schemas.microsoft.com/office/drawing/2016/5/10/chartex" xmlns:cx5="http://schemas.microsoft.com/office/drawing/2016/5/11/chartex" xmlns:cx6="http://schemas.microsoft.com/office/drawing/2016/5/12/chartex" xmlns:cx7="http://schemas.microsoft.com/office/drawing/2016/5/13/chartex" xmlns:cx8="http://schemas.microsoft.com/office/drawing/2016/5/14/chartex" xmlns:mc="http://schemas.openxmlformats.org/markup-compatibility/2006" xmlns:aink="http://schemas.microsoft.com/office/drawing/2016/ink" xmlns:am3d="http://schemas.microsoft.com/office/drawing/2017/model3d" xmlns:o="urn:schemas-microsoft-com:office:office" xmlns:r="http://schemas.openxmlformats.org/officeDocument/2006/relationships" xmlns:m="http://schemas.openxmlformats.org/officeDocument/2006/math" xmlns:v="urn:schemas-microsoft-com:vml" xmlns:wp14="http://schemas.microsoft.com/office/word/2010/wordprocessingDrawing" xmlns:wp="http://schemas.openxmlformats.org/drawingml/2006/wordprocessingDrawing" xmlns:w10="urn:schemas-microsoft-com:office:word" xmlns:w="http://schemas.openxmlformats.org/wordprocessingml/2006/main" xmlns:w14="http://schemas.microsoft.com/office/word/2010/wordml" xmlns:w15="http://schemas.microsoft.com/office/word/2012/wordml" xmlns:w16cex="http://schemas.microsoft.com/office/word/2018/wordml/cex" xmlns:w16cid="http://schemas.microsoft.com/office/word/2016/wordml/cid" xmlns:w16="http://schemas.microsoft.com/office/word/2018/wordml" xmlns:w16se="http://schemas.microsoft.com/office/word/2015/wordml/symex" xmlns:wpg="http://schemas.microsoft.com/office/word/2010/wordprocessingGroup" xmlns:wpi="http://schemas.microsoft.com/office/word/2010/wordprocessingInk" xmlns:wne="http://schemas.microsoft.com/office/word/2006/wordml" xmlns:wps="http://schemas.microsoft.com/office/word/2010/wordprocessingShape" mc:Ignorable="w14 w15 w16se w16cid w16 w16cex wp14">
   <w:p>
     <w:pPr>
       <w:pStyle w:val="Header"/>
@@ -32194,7 +32303,7 @@
 </file>
 
 <file path=word/header12.xml><?xml version="1.0" encoding="utf-8"?>
-<w:hdr xmlns:wpc="http://schemas.microsoft.com/office/word/2010/wordprocessingCanvas" xmlns:mc="http://schemas.openxmlformats.org/markup-compatibility/2006" xmlns:o="urn:schemas-microsoft-com:office:office" xmlns:r="http://schemas.openxmlformats.org/officeDocument/2006/relationships" xmlns:m="http://schemas.openxmlformats.org/officeDocument/2006/math" xmlns:v="urn:schemas-microsoft-com:vml" xmlns:wp14="http://schemas.microsoft.com/office/word/2010/wordprocessingDrawing" xmlns:wp="http://schemas.openxmlformats.org/drawingml/2006/wordprocessingDrawing" xmlns:w10="urn:schemas-microsoft-com:office:word" xmlns:w="http://schemas.openxmlformats.org/wordprocessingml/2006/main" xmlns:w14="http://schemas.microsoft.com/office/word/2010/wordml" xmlns:w15="http://schemas.microsoft.com/office/word/2012/wordml" xmlns:wpg="http://schemas.microsoft.com/office/word/2010/wordprocessingGroup" xmlns:wpi="http://schemas.microsoft.com/office/word/2010/wordprocessingInk" xmlns:wne="http://schemas.microsoft.com/office/word/2006/wordml" xmlns:wps="http://schemas.microsoft.com/office/word/2010/wordprocessingShape" mc:Ignorable="w14 w15 wp14">
+<w:hdr xmlns:wpc="http://schemas.microsoft.com/office/word/2010/wordprocessingCanvas" xmlns:cx="http://schemas.microsoft.com/office/drawing/2014/chartex" xmlns:cx1="http://schemas.microsoft.com/office/drawing/2015/9/8/chartex" xmlns:cx2="http://schemas.microsoft.com/office/drawing/2015/10/21/chartex" xmlns:cx3="http://schemas.microsoft.com/office/drawing/2016/5/9/chartex" xmlns:cx4="http://schemas.microsoft.com/office/drawing/2016/5/10/chartex" xmlns:cx5="http://schemas.microsoft.com/office/drawing/2016/5/11/chartex" xmlns:cx6="http://schemas.microsoft.com/office/drawing/2016/5/12/chartex" xmlns:cx7="http://schemas.microsoft.com/office/drawing/2016/5/13/chartex" xmlns:cx8="http://schemas.microsoft.com/office/drawing/2016/5/14/chartex" xmlns:mc="http://schemas.openxmlformats.org/markup-compatibility/2006" xmlns:aink="http://schemas.microsoft.com/office/drawing/2016/ink" xmlns:am3d="http://schemas.microsoft.com/office/drawing/2017/model3d" xmlns:o="urn:schemas-microsoft-com:office:office" xmlns:r="http://schemas.openxmlformats.org/officeDocument/2006/relationships" xmlns:m="http://schemas.openxmlformats.org/officeDocument/2006/math" xmlns:v="urn:schemas-microsoft-com:vml" xmlns:wp14="http://schemas.microsoft.com/office/word/2010/wordprocessingDrawing" xmlns:wp="http://schemas.openxmlformats.org/drawingml/2006/wordprocessingDrawing" xmlns:w10="urn:schemas-microsoft-com:office:word" xmlns:w="http://schemas.openxmlformats.org/wordprocessingml/2006/main" xmlns:w14="http://schemas.microsoft.com/office/word/2010/wordml" xmlns:w15="http://schemas.microsoft.com/office/word/2012/wordml" xmlns:w16cex="http://schemas.microsoft.com/office/word/2018/wordml/cex" xmlns:w16cid="http://schemas.microsoft.com/office/word/2016/wordml/cid" xmlns:w16="http://schemas.microsoft.com/office/word/2018/wordml" xmlns:w16se="http://schemas.microsoft.com/office/word/2015/wordml/symex" xmlns:wpg="http://schemas.microsoft.com/office/word/2010/wordprocessingGroup" xmlns:wpi="http://schemas.microsoft.com/office/word/2010/wordprocessingInk" xmlns:wne="http://schemas.microsoft.com/office/word/2006/wordml" xmlns:wps="http://schemas.microsoft.com/office/word/2010/wordprocessingShape" mc:Ignorable="w14 w15 w16se w16cid w16 w16cex wp14">
   <w:p>
     <w:pPr>
       <w:pStyle w:val="Header"/>
@@ -32209,7 +32318,7 @@
 </file>
 
 <file path=word/header2.xml><?xml version="1.0" encoding="utf-8"?>
-<w:hdr xmlns:wpc="http://schemas.microsoft.com/office/word/2010/wordprocessingCanvas" xmlns:mc="http://schemas.openxmlformats.org/markup-compatibility/2006" xmlns:o="urn:schemas-microsoft-com:office:office" xmlns:r="http://schemas.openxmlformats.org/officeDocument/2006/relationships" xmlns:m="http://schemas.openxmlformats.org/officeDocument/2006/math" xmlns:v="urn:schemas-microsoft-com:vml" xmlns:wp14="http://schemas.microsoft.com/office/word/2010/wordprocessingDrawing" xmlns:wp="http://schemas.openxmlformats.org/drawingml/2006/wordprocessingDrawing" xmlns:w10="urn:schemas-microsoft-com:office:word" xmlns:w="http://schemas.openxmlformats.org/wordprocessingml/2006/main" xmlns:w14="http://schemas.microsoft.com/office/word/2010/wordml" xmlns:w15="http://schemas.microsoft.com/office/word/2012/wordml" xmlns:wpg="http://schemas.microsoft.com/office/word/2010/wordprocessingGroup" xmlns:wpi="http://schemas.microsoft.com/office/word/2010/wordprocessingInk" xmlns:wne="http://schemas.microsoft.com/office/word/2006/wordml" xmlns:wps="http://schemas.microsoft.com/office/word/2010/wordprocessingShape" mc:Ignorable="w14 w15 wp14">
+<w:hdr xmlns:wpc="http://schemas.microsoft.com/office/word/2010/wordprocessingCanvas" xmlns:cx="http://schemas.microsoft.com/office/drawing/2014/chartex" xmlns:cx1="http://schemas.microsoft.com/office/drawing/2015/9/8/chartex" xmlns:cx2="http://schemas.microsoft.com/office/drawing/2015/10/21/chartex" xmlns:cx3="http://schemas.microsoft.com/office/drawing/2016/5/9/chartex" xmlns:cx4="http://schemas.microsoft.com/office/drawing/2016/5/10/chartex" xmlns:cx5="http://schemas.microsoft.com/office/drawing/2016/5/11/chartex" xmlns:cx6="http://schemas.microsoft.com/office/drawing/2016/5/12/chartex" xmlns:cx7="http://schemas.microsoft.com/office/drawing/2016/5/13/chartex" xmlns:cx8="http://schemas.microsoft.com/office/drawing/2016/5/14/chartex" xmlns:mc="http://schemas.openxmlformats.org/markup-compatibility/2006" xmlns:aink="http://schemas.microsoft.com/office/drawing/2016/ink" xmlns:am3d="http://schemas.microsoft.com/office/drawing/2017/model3d" xmlns:o="urn:schemas-microsoft-com:office:office" xmlns:r="http://schemas.openxmlformats.org/officeDocument/2006/relationships" xmlns:m="http://schemas.openxmlformats.org/officeDocument/2006/math" xmlns:v="urn:schemas-microsoft-com:vml" xmlns:wp14="http://schemas.microsoft.com/office/word/2010/wordprocessingDrawing" xmlns:wp="http://schemas.openxmlformats.org/drawingml/2006/wordprocessingDrawing" xmlns:w10="urn:schemas-microsoft-com:office:word" xmlns:w="http://schemas.openxmlformats.org/wordprocessingml/2006/main" xmlns:w14="http://schemas.microsoft.com/office/word/2010/wordml" xmlns:w15="http://schemas.microsoft.com/office/word/2012/wordml" xmlns:w16cex="http://schemas.microsoft.com/office/word/2018/wordml/cex" xmlns:w16cid="http://schemas.microsoft.com/office/word/2016/wordml/cid" xmlns:w16="http://schemas.microsoft.com/office/word/2018/wordml" xmlns:w16se="http://schemas.microsoft.com/office/word/2015/wordml/symex" xmlns:wpg="http://schemas.microsoft.com/office/word/2010/wordprocessingGroup" xmlns:wpi="http://schemas.microsoft.com/office/word/2010/wordprocessingInk" xmlns:wne="http://schemas.microsoft.com/office/word/2006/wordml" xmlns:wps="http://schemas.microsoft.com/office/word/2010/wordprocessingShape" mc:Ignorable="w14 w15 w16se w16cid w16 w16cex wp14">
   <w:p>
     <w:pPr>
       <w:pStyle w:val="Header"/>
@@ -32223,7 +32332,7 @@
 </file>
 
 <file path=word/header3.xml><?xml version="1.0" encoding="utf-8"?>
-<w:hdr xmlns:wpc="http://schemas.microsoft.com/office/word/2010/wordprocessingCanvas" xmlns:mc="http://schemas.openxmlformats.org/markup-compatibility/2006" xmlns:o="urn:schemas-microsoft-com:office:office" xmlns:r="http://schemas.openxmlformats.org/officeDocument/2006/relationships" xmlns:m="http://schemas.openxmlformats.org/officeDocument/2006/math" xmlns:v="urn:schemas-microsoft-com:vml" xmlns:wp14="http://schemas.microsoft.com/office/word/2010/wordprocessingDrawing" xmlns:wp="http://schemas.openxmlformats.org/drawingml/2006/wordprocessingDrawing" xmlns:w10="urn:schemas-microsoft-com:office:word" xmlns:w="http://schemas.openxmlformats.org/wordprocessingml/2006/main" xmlns:w14="http://schemas.microsoft.com/office/word/2010/wordml" xmlns:w15="http://schemas.microsoft.com/office/word/2012/wordml" xmlns:wpg="http://schemas.microsoft.com/office/word/2010/wordprocessingGroup" xmlns:wpi="http://schemas.microsoft.com/office/word/2010/wordprocessingInk" xmlns:wne="http://schemas.microsoft.com/office/word/2006/wordml" xmlns:wps="http://schemas.microsoft.com/office/word/2010/wordprocessingShape" mc:Ignorable="w14 w15 wp14">
+<w:hdr xmlns:wpc="http://schemas.microsoft.com/office/word/2010/wordprocessingCanvas" xmlns:cx="http://schemas.microsoft.com/office/drawing/2014/chartex" xmlns:cx1="http://schemas.microsoft.com/office/drawing/2015/9/8/chartex" xmlns:cx2="http://schemas.microsoft.com/office/drawing/2015/10/21/chartex" xmlns:cx3="http://schemas.microsoft.com/office/drawing/2016/5/9/chartex" xmlns:cx4="http://schemas.microsoft.com/office/drawing/2016/5/10/chartex" xmlns:cx5="http://schemas.microsoft.com/office/drawing/2016/5/11/chartex" xmlns:cx6="http://schemas.microsoft.com/office/drawing/2016/5/12/chartex" xmlns:cx7="http://schemas.microsoft.com/office/drawing/2016/5/13/chartex" xmlns:cx8="http://schemas.microsoft.com/office/drawing/2016/5/14/chartex" xmlns:mc="http://schemas.openxmlformats.org/markup-compatibility/2006" xmlns:aink="http://schemas.microsoft.com/office/drawing/2016/ink" xmlns:am3d="http://schemas.microsoft.com/office/drawing/2017/model3d" xmlns:o="urn:schemas-microsoft-com:office:office" xmlns:r="http://schemas.openxmlformats.org/officeDocument/2006/relationships" xmlns:m="http://schemas.openxmlformats.org/officeDocument/2006/math" xmlns:v="urn:schemas-microsoft-com:vml" xmlns:wp14="http://schemas.microsoft.com/office/word/2010/wordprocessingDrawing" xmlns:wp="http://schemas.openxmlformats.org/drawingml/2006/wordprocessingDrawing" xmlns:w10="urn:schemas-microsoft-com:office:word" xmlns:w="http://schemas.openxmlformats.org/wordprocessingml/2006/main" xmlns:w14="http://schemas.microsoft.com/office/word/2010/wordml" xmlns:w15="http://schemas.microsoft.com/office/word/2012/wordml" xmlns:w16cex="http://schemas.microsoft.com/office/word/2018/wordml/cex" xmlns:w16cid="http://schemas.microsoft.com/office/word/2016/wordml/cid" xmlns:w16="http://schemas.microsoft.com/office/word/2018/wordml" xmlns:w16se="http://schemas.microsoft.com/office/word/2015/wordml/symex" xmlns:wpg="http://schemas.microsoft.com/office/word/2010/wordprocessingGroup" xmlns:wpi="http://schemas.microsoft.com/office/word/2010/wordprocessingInk" xmlns:wne="http://schemas.microsoft.com/office/word/2006/wordml" xmlns:wps="http://schemas.microsoft.com/office/word/2010/wordprocessingShape" mc:Ignorable="w14 w15 w16se w16cid w16 w16cex wp14">
   <w:p>
     <w:pPr>
       <w:pStyle w:val="Header"/>
@@ -32241,7 +32350,7 @@
 </file>
 
 <file path=word/header4.xml><?xml version="1.0" encoding="utf-8"?>
-<w:hdr xmlns:wpc="http://schemas.microsoft.com/office/word/2010/wordprocessingCanvas" xmlns:mc="http://schemas.openxmlformats.org/markup-compatibility/2006" xmlns:o="urn:schemas-microsoft-com:office:office" xmlns:r="http://schemas.openxmlformats.org/officeDocument/2006/relationships" xmlns:m="http://schemas.openxmlformats.org/officeDocument/2006/math" xmlns:v="urn:schemas-microsoft-com:vml" xmlns:wp14="http://schemas.microsoft.com/office/word/2010/wordprocessingDrawing" xmlns:wp="http://schemas.openxmlformats.org/drawingml/2006/wordprocessingDrawing" xmlns:w10="urn:schemas-microsoft-com:office:word" xmlns:w="http://schemas.openxmlformats.org/wordprocessingml/2006/main" xmlns:w14="http://schemas.microsoft.com/office/word/2010/wordml" xmlns:w15="http://schemas.microsoft.com/office/word/2012/wordml" xmlns:wpg="http://schemas.microsoft.com/office/word/2010/wordprocessingGroup" xmlns:wpi="http://schemas.microsoft.com/office/word/2010/wordprocessingInk" xmlns:wne="http://schemas.microsoft.com/office/word/2006/wordml" xmlns:wps="http://schemas.microsoft.com/office/word/2010/wordprocessingShape" mc:Ignorable="w14 w15 wp14">
+<w:hdr xmlns:wpc="http://schemas.microsoft.com/office/word/2010/wordprocessingCanvas" xmlns:cx="http://schemas.microsoft.com/office/drawing/2014/chartex" xmlns:cx1="http://schemas.microsoft.com/office/drawing/2015/9/8/chartex" xmlns:cx2="http://schemas.microsoft.com/office/drawing/2015/10/21/chartex" xmlns:cx3="http://schemas.microsoft.com/office/drawing/2016/5/9/chartex" xmlns:cx4="http://schemas.microsoft.com/office/drawing/2016/5/10/chartex" xmlns:cx5="http://schemas.microsoft.com/office/drawing/2016/5/11/chartex" xmlns:cx6="http://schemas.microsoft.com/office/drawing/2016/5/12/chartex" xmlns:cx7="http://schemas.microsoft.com/office/drawing/2016/5/13/chartex" xmlns:cx8="http://schemas.microsoft.com/office/drawing/2016/5/14/chartex" xmlns:mc="http://schemas.openxmlformats.org/markup-compatibility/2006" xmlns:aink="http://schemas.microsoft.com/office/drawing/2016/ink" xmlns:am3d="http://schemas.microsoft.com/office/drawing/2017/model3d" xmlns:o="urn:schemas-microsoft-com:office:office" xmlns:r="http://schemas.openxmlformats.org/officeDocument/2006/relationships" xmlns:m="http://schemas.openxmlformats.org/officeDocument/2006/math" xmlns:v="urn:schemas-microsoft-com:vml" xmlns:wp14="http://schemas.microsoft.com/office/word/2010/wordprocessingDrawing" xmlns:wp="http://schemas.openxmlformats.org/drawingml/2006/wordprocessingDrawing" xmlns:w10="urn:schemas-microsoft-com:office:word" xmlns:w="http://schemas.openxmlformats.org/wordprocessingml/2006/main" xmlns:w14="http://schemas.microsoft.com/office/word/2010/wordml" xmlns:w15="http://schemas.microsoft.com/office/word/2012/wordml" xmlns:w16cex="http://schemas.microsoft.com/office/word/2018/wordml/cex" xmlns:w16cid="http://schemas.microsoft.com/office/word/2016/wordml/cid" xmlns:w16="http://schemas.microsoft.com/office/word/2018/wordml" xmlns:w16se="http://schemas.microsoft.com/office/word/2015/wordml/symex" xmlns:wpg="http://schemas.microsoft.com/office/word/2010/wordprocessingGroup" xmlns:wpi="http://schemas.microsoft.com/office/word/2010/wordprocessingInk" xmlns:wne="http://schemas.microsoft.com/office/word/2006/wordml" xmlns:wps="http://schemas.microsoft.com/office/word/2010/wordprocessingShape" mc:Ignorable="w14 w15 w16se w16cid w16 w16cex wp14">
   <w:p>
     <w:pPr>
       <w:pStyle w:val="Header"/>
@@ -32259,7 +32368,7 @@
 </file>
 
 <file path=word/header5.xml><?xml version="1.0" encoding="utf-8"?>
-<w:hdr xmlns:wpc="http://schemas.microsoft.com/office/word/2010/wordprocessingCanvas" xmlns:mc="http://schemas.openxmlformats.org/markup-compatibility/2006" xmlns:o="urn:schemas-microsoft-com:office:office" xmlns:r="http://schemas.openxmlformats.org/officeDocument/2006/relationships" xmlns:m="http://schemas.openxmlformats.org/officeDocument/2006/math" xmlns:v="urn:schemas-microsoft-com:vml" xmlns:wp14="http://schemas.microsoft.com/office/word/2010/wordprocessingDrawing" xmlns:wp="http://schemas.openxmlformats.org/drawingml/2006/wordprocessingDrawing" xmlns:w10="urn:schemas-microsoft-com:office:word" xmlns:w="http://schemas.openxmlformats.org/wordprocessingml/2006/main" xmlns:w14="http://schemas.microsoft.com/office/word/2010/wordml" xmlns:w15="http://schemas.microsoft.com/office/word/2012/wordml" xmlns:wpg="http://schemas.microsoft.com/office/word/2010/wordprocessingGroup" xmlns:wpi="http://schemas.microsoft.com/office/word/2010/wordprocessingInk" xmlns:wne="http://schemas.microsoft.com/office/word/2006/wordml" xmlns:wps="http://schemas.microsoft.com/office/word/2010/wordprocessingShape" mc:Ignorable="w14 w15 wp14">
+<w:hdr xmlns:wpc="http://schemas.microsoft.com/office/word/2010/wordprocessingCanvas" xmlns:cx="http://schemas.microsoft.com/office/drawing/2014/chartex" xmlns:cx1="http://schemas.microsoft.com/office/drawing/2015/9/8/chartex" xmlns:cx2="http://schemas.microsoft.com/office/drawing/2015/10/21/chartex" xmlns:cx3="http://schemas.microsoft.com/office/drawing/2016/5/9/chartex" xmlns:cx4="http://schemas.microsoft.com/office/drawing/2016/5/10/chartex" xmlns:cx5="http://schemas.microsoft.com/office/drawing/2016/5/11/chartex" xmlns:cx6="http://schemas.microsoft.com/office/drawing/2016/5/12/chartex" xmlns:cx7="http://schemas.microsoft.com/office/drawing/2016/5/13/chartex" xmlns:cx8="http://schemas.microsoft.com/office/drawing/2016/5/14/chartex" xmlns:mc="http://schemas.openxmlformats.org/markup-compatibility/2006" xmlns:aink="http://schemas.microsoft.com/office/drawing/2016/ink" xmlns:am3d="http://schemas.microsoft.com/office/drawing/2017/model3d" xmlns:o="urn:schemas-microsoft-com:office:office" xmlns:r="http://schemas.openxmlformats.org/officeDocument/2006/relationships" xmlns:m="http://schemas.openxmlformats.org/officeDocument/2006/math" xmlns:v="urn:schemas-microsoft-com:vml" xmlns:wp14="http://schemas.microsoft.com/office/word/2010/wordprocessingDrawing" xmlns:wp="http://schemas.openxmlformats.org/drawingml/2006/wordprocessingDrawing" xmlns:w10="urn:schemas-microsoft-com:office:word" xmlns:w="http://schemas.openxmlformats.org/wordprocessingml/2006/main" xmlns:w14="http://schemas.microsoft.com/office/word/2010/wordml" xmlns:w15="http://schemas.microsoft.com/office/word/2012/wordml" xmlns:w16cex="http://schemas.microsoft.com/office/word/2018/wordml/cex" xmlns:w16cid="http://schemas.microsoft.com/office/word/2016/wordml/cid" xmlns:w16="http://schemas.microsoft.com/office/word/2018/wordml" xmlns:w16se="http://schemas.microsoft.com/office/word/2015/wordml/symex" xmlns:wpg="http://schemas.microsoft.com/office/word/2010/wordprocessingGroup" xmlns:wpi="http://schemas.microsoft.com/office/word/2010/wordprocessingInk" xmlns:wne="http://schemas.microsoft.com/office/word/2006/wordml" xmlns:wps="http://schemas.microsoft.com/office/word/2010/wordprocessingShape" mc:Ignorable="w14 w15 w16se w16cid w16 w16cex wp14">
   <w:p>
     <w:pPr>
       <w:pStyle w:val="Header"/>
@@ -32277,7 +32386,7 @@
 </file>
 
 <file path=word/header6.xml><?xml version="1.0" encoding="utf-8"?>
-<w:hdr xmlns:wpc="http://schemas.microsoft.com/office/word/2010/wordprocessingCanvas" xmlns:mc="http://schemas.openxmlformats.org/markup-compatibility/2006" xmlns:o="urn:schemas-microsoft-com:office:office" xmlns:r="http://schemas.openxmlformats.org/officeDocument/2006/relationships" xmlns:m="http://schemas.openxmlformats.org/officeDocument/2006/math" xmlns:v="urn:schemas-microsoft-com:vml" xmlns:wp14="http://schemas.microsoft.com/office/word/2010/wordprocessingDrawing" xmlns:wp="http://schemas.openxmlformats.org/drawingml/2006/wordprocessingDrawing" xmlns:w10="urn:schemas-microsoft-com:office:word" xmlns:w="http://schemas.openxmlformats.org/wordprocessingml/2006/main" xmlns:w14="http://schemas.microsoft.com/office/word/2010/wordml" xmlns:w15="http://schemas.microsoft.com/office/word/2012/wordml" xmlns:wpg="http://schemas.microsoft.com/office/word/2010/wordprocessingGroup" xmlns:wpi="http://schemas.microsoft.com/office/word/2010/wordprocessingInk" xmlns:wne="http://schemas.microsoft.com/office/word/2006/wordml" xmlns:wps="http://schemas.microsoft.com/office/word/2010/wordprocessingShape" mc:Ignorable="w14 w15 wp14">
+<w:hdr xmlns:wpc="http://schemas.microsoft.com/office/word/2010/wordprocessingCanvas" xmlns:cx="http://schemas.microsoft.com/office/drawing/2014/chartex" xmlns:cx1="http://schemas.microsoft.com/office/drawing/2015/9/8/chartex" xmlns:cx2="http://schemas.microsoft.com/office/drawing/2015/10/21/chartex" xmlns:cx3="http://schemas.microsoft.com/office/drawing/2016/5/9/chartex" xmlns:cx4="http://schemas.microsoft.com/office/drawing/2016/5/10/chartex" xmlns:cx5="http://schemas.microsoft.com/office/drawing/2016/5/11/chartex" xmlns:cx6="http://schemas.microsoft.com/office/drawing/2016/5/12/chartex" xmlns:cx7="http://schemas.microsoft.com/office/drawing/2016/5/13/chartex" xmlns:cx8="http://schemas.microsoft.com/office/drawing/2016/5/14/chartex" xmlns:mc="http://schemas.openxmlformats.org/markup-compatibility/2006" xmlns:aink="http://schemas.microsoft.com/office/drawing/2016/ink" xmlns:am3d="http://schemas.microsoft.com/office/drawing/2017/model3d" xmlns:o="urn:schemas-microsoft-com:office:office" xmlns:r="http://schemas.openxmlformats.org/officeDocument/2006/relationships" xmlns:m="http://schemas.openxmlformats.org/officeDocument/2006/math" xmlns:v="urn:schemas-microsoft-com:vml" xmlns:wp14="http://schemas.microsoft.com/office/word/2010/wordprocessingDrawing" xmlns:wp="http://schemas.openxmlformats.org/drawingml/2006/wordprocessingDrawing" xmlns:w10="urn:schemas-microsoft-com:office:word" xmlns:w="http://schemas.openxmlformats.org/wordprocessingml/2006/main" xmlns:w14="http://schemas.microsoft.com/office/word/2010/wordml" xmlns:w15="http://schemas.microsoft.com/office/word/2012/wordml" xmlns:w16cex="http://schemas.microsoft.com/office/word/2018/wordml/cex" xmlns:w16cid="http://schemas.microsoft.com/office/word/2016/wordml/cid" xmlns:w16="http://schemas.microsoft.com/office/word/2018/wordml" xmlns:w16se="http://schemas.microsoft.com/office/word/2015/wordml/symex" xmlns:wpg="http://schemas.microsoft.com/office/word/2010/wordprocessingGroup" xmlns:wpi="http://schemas.microsoft.com/office/word/2010/wordprocessingInk" xmlns:wne="http://schemas.microsoft.com/office/word/2006/wordml" xmlns:wps="http://schemas.microsoft.com/office/word/2010/wordprocessingShape" mc:Ignorable="w14 w15 w16se w16cid w16 w16cex wp14">
   <w:p>
     <w:pPr>
       <w:pStyle w:val="Header"/>
@@ -32295,7 +32404,7 @@
 </file>
 
 <file path=word/header7.xml><?xml version="1.0" encoding="utf-8"?>
-<w:hdr xmlns:wpc="http://schemas.microsoft.com/office/word/2010/wordprocessingCanvas" xmlns:mc="http://schemas.openxmlformats.org/markup-compatibility/2006" xmlns:o="urn:schemas-microsoft-com:office:office" xmlns:r="http://schemas.openxmlformats.org/officeDocument/2006/relationships" xmlns:m="http://schemas.openxmlformats.org/officeDocument/2006/math" xmlns:v="urn:schemas-microsoft-com:vml" xmlns:wp14="http://schemas.microsoft.com/office/word/2010/wordprocessingDrawing" xmlns:wp="http://schemas.openxmlformats.org/drawingml/2006/wordprocessingDrawing" xmlns:w10="urn:schemas-microsoft-com:office:word" xmlns:w="http://schemas.openxmlformats.org/wordprocessingml/2006/main" xmlns:w14="http://schemas.microsoft.com/office/word/2010/wordml" xmlns:w15="http://schemas.microsoft.com/office/word/2012/wordml" xmlns:wpg="http://schemas.microsoft.com/office/word/2010/wordprocessingGroup" xmlns:wpi="http://schemas.microsoft.com/office/word/2010/wordprocessingInk" xmlns:wne="http://schemas.microsoft.com/office/word/2006/wordml" xmlns:wps="http://schemas.microsoft.com/office/word/2010/wordprocessingShape" mc:Ignorable="w14 w15 wp14">
+<w:hdr xmlns:wpc="http://schemas.microsoft.com/office/word/2010/wordprocessingCanvas" xmlns:cx="http://schemas.microsoft.com/office/drawing/2014/chartex" xmlns:cx1="http://schemas.microsoft.com/office/drawing/2015/9/8/chartex" xmlns:cx2="http://schemas.microsoft.com/office/drawing/2015/10/21/chartex" xmlns:cx3="http://schemas.microsoft.com/office/drawing/2016/5/9/chartex" xmlns:cx4="http://schemas.microsoft.com/office/drawing/2016/5/10/chartex" xmlns:cx5="http://schemas.microsoft.com/office/drawing/2016/5/11/chartex" xmlns:cx6="http://schemas.microsoft.com/office/drawing/2016/5/12/chartex" xmlns:cx7="http://schemas.microsoft.com/office/drawing/2016/5/13/chartex" xmlns:cx8="http://schemas.microsoft.com/office/drawing/2016/5/14/chartex" xmlns:mc="http://schemas.openxmlformats.org/markup-compatibility/2006" xmlns:aink="http://schemas.microsoft.com/office/drawing/2016/ink" xmlns:am3d="http://schemas.microsoft.com/office/drawing/2017/model3d" xmlns:o="urn:schemas-microsoft-com:office:office" xmlns:r="http://schemas.openxmlformats.org/officeDocument/2006/relationships" xmlns:m="http://schemas.openxmlformats.org/officeDocument/2006/math" xmlns:v="urn:schemas-microsoft-com:vml" xmlns:wp14="http://schemas.microsoft.com/office/word/2010/wordprocessingDrawing" xmlns:wp="http://schemas.openxmlformats.org/drawingml/2006/wordprocessingDrawing" xmlns:w10="urn:schemas-microsoft-com:office:word" xmlns:w="http://schemas.openxmlformats.org/wordprocessingml/2006/main" xmlns:w14="http://schemas.microsoft.com/office/word/2010/wordml" xmlns:w15="http://schemas.microsoft.com/office/word/2012/wordml" xmlns:w16cex="http://schemas.microsoft.com/office/word/2018/wordml/cex" xmlns:w16cid="http://schemas.microsoft.com/office/word/2016/wordml/cid" xmlns:w16="http://schemas.microsoft.com/office/word/2018/wordml" xmlns:w16se="http://schemas.microsoft.com/office/word/2015/wordml/symex" xmlns:wpg="http://schemas.microsoft.com/office/word/2010/wordprocessingGroup" xmlns:wpi="http://schemas.microsoft.com/office/word/2010/wordprocessingInk" xmlns:wne="http://schemas.microsoft.com/office/word/2006/wordml" xmlns:wps="http://schemas.microsoft.com/office/word/2010/wordprocessingShape" mc:Ignorable="w14 w15 w16se w16cid w16 w16cex wp14">
   <w:p>
     <w:pPr>
       <w:pStyle w:val="Header"/>
@@ -32313,7 +32422,7 @@
 </file>
 
 <file path=word/header8.xml><?xml version="1.0" encoding="utf-8"?>
-<w:hdr xmlns:wpc="http://schemas.microsoft.com/office/word/2010/wordprocessingCanvas" xmlns:mc="http://schemas.openxmlformats.org/markup-compatibility/2006" xmlns:o="urn:schemas-microsoft-com:office:office" xmlns:r="http://schemas.openxmlformats.org/officeDocument/2006/relationships" xmlns:m="http://schemas.openxmlformats.org/officeDocument/2006/math" xmlns:v="urn:schemas-microsoft-com:vml" xmlns:wp14="http://schemas.microsoft.com/office/word/2010/wordprocessingDrawing" xmlns:wp="http://schemas.openxmlformats.org/drawingml/2006/wordprocessingDrawing" xmlns:w10="urn:schemas-microsoft-com:office:word" xmlns:w="http://schemas.openxmlformats.org/wordprocessingml/2006/main" xmlns:w14="http://schemas.microsoft.com/office/word/2010/wordml" xmlns:w15="http://schemas.microsoft.com/office/word/2012/wordml" xmlns:wpg="http://schemas.microsoft.com/office/word/2010/wordprocessingGroup" xmlns:wpi="http://schemas.microsoft.com/office/word/2010/wordprocessingInk" xmlns:wne="http://schemas.microsoft.com/office/word/2006/wordml" xmlns:wps="http://schemas.microsoft.com/office/word/2010/wordprocessingShape" mc:Ignorable="w14 w15 wp14">
+<w:hdr xmlns:wpc="http://schemas.microsoft.com/office/word/2010/wordprocessingCanvas" xmlns:cx="http://schemas.microsoft.com/office/drawing/2014/chartex" xmlns:cx1="http://schemas.microsoft.com/office/drawing/2015/9/8/chartex" xmlns:cx2="http://schemas.microsoft.com/office/drawing/2015/10/21/chartex" xmlns:cx3="http://schemas.microsoft.com/office/drawing/2016/5/9/chartex" xmlns:cx4="http://schemas.microsoft.com/office/drawing/2016/5/10/chartex" xmlns:cx5="http://schemas.microsoft.com/office/drawing/2016/5/11/chartex" xmlns:cx6="http://schemas.microsoft.com/office/drawing/2016/5/12/chartex" xmlns:cx7="http://schemas.microsoft.com/office/drawing/2016/5/13/chartex" xmlns:cx8="http://schemas.microsoft.com/office/drawing/2016/5/14/chartex" xmlns:mc="http://schemas.openxmlformats.org/markup-compatibility/2006" xmlns:aink="http://schemas.microsoft.com/office/drawing/2016/ink" xmlns:am3d="http://schemas.microsoft.com/office/drawing/2017/model3d" xmlns:o="urn:schemas-microsoft-com:office:office" xmlns:r="http://schemas.openxmlformats.org/officeDocument/2006/relationships" xmlns:m="http://schemas.openxmlformats.org/officeDocument/2006/math" xmlns:v="urn:schemas-microsoft-com:vml" xmlns:wp14="http://schemas.microsoft.com/office/word/2010/wordprocessingDrawing" xmlns:wp="http://schemas.openxmlformats.org/drawingml/2006/wordprocessingDrawing" xmlns:w10="urn:schemas-microsoft-com:office:word" xmlns:w="http://schemas.openxmlformats.org/wordprocessingml/2006/main" xmlns:w14="http://schemas.microsoft.com/office/word/2010/wordml" xmlns:w15="http://schemas.microsoft.com/office/word/2012/wordml" xmlns:w16cex="http://schemas.microsoft.com/office/word/2018/wordml/cex" xmlns:w16cid="http://schemas.microsoft.com/office/word/2016/wordml/cid" xmlns:w16="http://schemas.microsoft.com/office/word/2018/wordml" xmlns:w16se="http://schemas.microsoft.com/office/word/2015/wordml/symex" xmlns:wpg="http://schemas.microsoft.com/office/word/2010/wordprocessingGroup" xmlns:wpi="http://schemas.microsoft.com/office/word/2010/wordprocessingInk" xmlns:wne="http://schemas.microsoft.com/office/word/2006/wordml" xmlns:wps="http://schemas.microsoft.com/office/word/2010/wordprocessingShape" mc:Ignorable="w14 w15 w16se w16cid w16 w16cex wp14">
   <w:p>
     <w:pPr>
       <w:pStyle w:val="Header"/>
@@ -32331,7 +32440,7 @@
 </file>
 
 <file path=word/header9.xml><?xml version="1.0" encoding="utf-8"?>
-<w:hdr xmlns:wpc="http://schemas.microsoft.com/office/word/2010/wordprocessingCanvas" xmlns:mc="http://schemas.openxmlformats.org/markup-compatibility/2006" xmlns:o="urn:schemas-microsoft-com:office:office" xmlns:r="http://schemas.openxmlformats.org/officeDocument/2006/relationships" xmlns:m="http://schemas.openxmlformats.org/officeDocument/2006/math" xmlns:v="urn:schemas-microsoft-com:vml" xmlns:wp14="http://schemas.microsoft.com/office/word/2010/wordprocessingDrawing" xmlns:wp="http://schemas.openxmlformats.org/drawingml/2006/wordprocessingDrawing" xmlns:w10="urn:schemas-microsoft-com:office:word" xmlns:w="http://schemas.openxmlformats.org/wordprocessingml/2006/main" xmlns:w14="http://schemas.microsoft.com/office/word/2010/wordml" xmlns:w15="http://schemas.microsoft.com/office/word/2012/wordml" xmlns:wpg="http://schemas.microsoft.com/office/word/2010/wordprocessingGroup" xmlns:wpi="http://schemas.microsoft.com/office/word/2010/wordprocessingInk" xmlns:wne="http://schemas.microsoft.com/office/word/2006/wordml" xmlns:wps="http://schemas.microsoft.com/office/word/2010/wordprocessingShape" mc:Ignorable="w14 w15 wp14">
+<w:hdr xmlns:wpc="http://schemas.microsoft.com/office/word/2010/wordprocessingCanvas" xmlns:cx="http://schemas.microsoft.com/office/drawing/2014/chartex" xmlns:cx1="http://schemas.microsoft.com/office/drawing/2015/9/8/chartex" xmlns:cx2="http://schemas.microsoft.com/office/drawing/2015/10/21/chartex" xmlns:cx3="http://schemas.microsoft.com/office/drawing/2016/5/9/chartex" xmlns:cx4="http://schemas.microsoft.com/office/drawing/2016/5/10/chartex" xmlns:cx5="http://schemas.microsoft.com/office/drawing/2016/5/11/chartex" xmlns:cx6="http://schemas.microsoft.com/office/drawing/2016/5/12/chartex" xmlns:cx7="http://schemas.microsoft.com/office/drawing/2016/5/13/chartex" xmlns:cx8="http://schemas.microsoft.com/office/drawing/2016/5/14/chartex" xmlns:mc="http://schemas.openxmlformats.org/markup-compatibility/2006" xmlns:aink="http://schemas.microsoft.com/office/drawing/2016/ink" xmlns:am3d="http://schemas.microsoft.com/office/drawing/2017/model3d" xmlns:o="urn:schemas-microsoft-com:office:office" xmlns:r="http://schemas.openxmlformats.org/officeDocument/2006/relationships" xmlns:m="http://schemas.openxmlformats.org/officeDocument/2006/math" xmlns:v="urn:schemas-microsoft-com:vml" xmlns:wp14="http://schemas.microsoft.com/office/word/2010/wordprocessingDrawing" xmlns:wp="http://schemas.openxmlformats.org/drawingml/2006/wordprocessingDrawing" xmlns:w10="urn:schemas-microsoft-com:office:word" xmlns:w="http://schemas.openxmlformats.org/wordprocessingml/2006/main" xmlns:w14="http://schemas.microsoft.com/office/word/2010/wordml" xmlns:w15="http://schemas.microsoft.com/office/word/2012/wordml" xmlns:w16cex="http://schemas.microsoft.com/office/word/2018/wordml/cex" xmlns:w16cid="http://schemas.microsoft.com/office/word/2016/wordml/cid" xmlns:w16="http://schemas.microsoft.com/office/word/2018/wordml" xmlns:w16se="http://schemas.microsoft.com/office/word/2015/wordml/symex" xmlns:wpg="http://schemas.microsoft.com/office/word/2010/wordprocessingGroup" xmlns:wpi="http://schemas.microsoft.com/office/word/2010/wordprocessingInk" xmlns:wne="http://schemas.microsoft.com/office/word/2006/wordml" xmlns:wps="http://schemas.microsoft.com/office/word/2010/wordprocessingShape" mc:Ignorable="w14 w15 w16se w16cid w16 w16cex wp14">
   <w:p>
     <w:pPr>
       <w:pStyle w:val="Header"/>
@@ -32349,7 +32458,7 @@
 </file>
 
 <file path=word/numbering.xml><?xml version="1.0" encoding="utf-8"?>
-<w:numbering xmlns:wpc="http://schemas.microsoft.com/office/word/2010/wordprocessingCanvas" xmlns:mc="http://schemas.openxmlformats.org/markup-compatibility/2006" xmlns:o="urn:schemas-microsoft-com:office:office" xmlns:r="http://schemas.openxmlformats.org/officeDocument/2006/relationships" xmlns:m="http://schemas.openxmlformats.org/officeDocument/2006/math" xmlns:v="urn:schemas-microsoft-com:vml" xmlns:wp14="http://schemas.microsoft.com/office/word/2010/wordprocessingDrawing" xmlns:wp="http://schemas.openxmlformats.org/drawingml/2006/wordprocessingDrawing" xmlns:w10="urn:schemas-microsoft-com:office:word" xmlns:w="http://schemas.openxmlformats.org/wordprocessingml/2006/main" xmlns:w14="http://schemas.microsoft.com/office/word/2010/wordml" xmlns:w15="http://schemas.microsoft.com/office/word/2012/wordml" xmlns:wpg="http://schemas.microsoft.com/office/word/2010/wordprocessingGroup" xmlns:wpi="http://schemas.microsoft.com/office/word/2010/wordprocessingInk" xmlns:wne="http://schemas.microsoft.com/office/word/2006/wordml" xmlns:wps="http://schemas.microsoft.com/office/word/2010/wordprocessingShape" mc:Ignorable="w14 w15 wp14">
+<w:numbering xmlns:wpc="http://schemas.microsoft.com/office/word/2010/wordprocessingCanvas" xmlns:cx="http://schemas.microsoft.com/office/drawing/2014/chartex" xmlns:cx1="http://schemas.microsoft.com/office/drawing/2015/9/8/chartex" xmlns:cx2="http://schemas.microsoft.com/office/drawing/2015/10/21/chartex" xmlns:cx3="http://schemas.microsoft.com/office/drawing/2016/5/9/chartex" xmlns:cx4="http://schemas.microsoft.com/office/drawing/2016/5/10/chartex" xmlns:cx5="http://schemas.microsoft.com/office/drawing/2016/5/11/chartex" xmlns:cx6="http://schemas.microsoft.com/office/drawing/2016/5/12/chartex" xmlns:cx7="http://schemas.microsoft.com/office/drawing/2016/5/13/chartex" xmlns:cx8="http://schemas.microsoft.com/office/drawing/2016/5/14/chartex" xmlns:mc="http://schemas.openxmlformats.org/markup-compatibility/2006" xmlns:aink="http://schemas.microsoft.com/office/drawing/2016/ink" xmlns:am3d="http://schemas.microsoft.com/office/drawing/2017/model3d" xmlns:o="urn:schemas-microsoft-com:office:office" xmlns:r="http://schemas.openxmlformats.org/officeDocument/2006/relationships" xmlns:m="http://schemas.openxmlformats.org/officeDocument/2006/math" xmlns:v="urn:schemas-microsoft-com:vml" xmlns:wp14="http://schemas.microsoft.com/office/word/2010/wordprocessingDrawing" xmlns:wp="http://schemas.openxmlformats.org/drawingml/2006/wordprocessingDrawing" xmlns:w10="urn:schemas-microsoft-com:office:word" xmlns:w="http://schemas.openxmlformats.org/wordprocessingml/2006/main" xmlns:w14="http://schemas.microsoft.com/office/word/2010/wordml" xmlns:w15="http://schemas.microsoft.com/office/word/2012/wordml" xmlns:w16cex="http://schemas.microsoft.com/office/word/2018/wordml/cex" xmlns:w16cid="http://schemas.microsoft.com/office/word/2016/wordml/cid" xmlns:w16="http://schemas.microsoft.com/office/word/2018/wordml" xmlns:w16se="http://schemas.microsoft.com/office/word/2015/wordml/symex" xmlns:wpg="http://schemas.microsoft.com/office/word/2010/wordprocessingGroup" xmlns:wpi="http://schemas.microsoft.com/office/word/2010/wordprocessingInk" xmlns:wne="http://schemas.microsoft.com/office/word/2006/wordml" xmlns:wps="http://schemas.microsoft.com/office/word/2010/wordprocessingShape" mc:Ignorable="w14 w15 w16se w16cid w16 w16cex wp14">
   <w:abstractNum w:abstractNumId="0" w15:restartNumberingAfterBreak="0">
     <w:nsid w:val="00000002"/>
     <w:multiLevelType w:val="singleLevel"/>
@@ -32636,8 +32745,8 @@
   <w:abstractNum w:abstractNumId="4" w15:restartNumberingAfterBreak="0">
     <w:nsid w:val="0BAD22B2"/>
     <w:multiLevelType w:val="hybridMultilevel"/>
-    <w:tmpl w:val="8D52F134"/>
-    <w:lvl w:ilvl="0" w:tplc="04090001">
+    <w:tmpl w:val="07CED0A0"/>
+    <w:lvl w:ilvl="0" w:tplc="3FE0CE08">
       <w:start w:val="1"/>
       <w:numFmt w:val="bullet"/>
       <w:lvlText w:val=""/>
@@ -32647,6 +32756,8 @@
       </w:pPr>
       <w:rPr>
         <w:rFonts w:ascii="Symbol" w:hAnsi="Symbol" w:hint="default"/>
+        <w:sz w:val="24"/>
+        <w:szCs w:val="24"/>
       </w:rPr>
     </w:lvl>
     <w:lvl w:ilvl="1" w:tplc="04090019" w:tentative="1">
@@ -33705,7 +33816,7 @@
   <w:abstractNum w:abstractNumId="15" w15:restartNumberingAfterBreak="0">
     <w:nsid w:val="201D3438"/>
     <w:multiLevelType w:val="hybridMultilevel"/>
-    <w:tmpl w:val="1F6E273A"/>
+    <w:tmpl w:val="DDFA508E"/>
     <w:lvl w:ilvl="0" w:tplc="04090001">
       <w:start w:val="1"/>
       <w:numFmt w:val="bullet"/>
@@ -38564,7 +38675,7 @@
 </file>
 
 <file path=word/styles.xml><?xml version="1.0" encoding="utf-8"?>
-<w:styles xmlns:mc="http://schemas.openxmlformats.org/markup-compatibility/2006" xmlns:r="http://schemas.openxmlformats.org/officeDocument/2006/relationships" xmlns:w="http://schemas.openxmlformats.org/wordprocessingml/2006/main" xmlns:w14="http://schemas.microsoft.com/office/word/2010/wordml" xmlns:w15="http://schemas.microsoft.com/office/word/2012/wordml" mc:Ignorable="w14 w15">
+<w:styles xmlns:mc="http://schemas.openxmlformats.org/markup-compatibility/2006" xmlns:r="http://schemas.openxmlformats.org/officeDocument/2006/relationships" xmlns:w="http://schemas.openxmlformats.org/wordprocessingml/2006/main" xmlns:w14="http://schemas.microsoft.com/office/word/2010/wordml" xmlns:w15="http://schemas.microsoft.com/office/word/2012/wordml" xmlns:w16cex="http://schemas.microsoft.com/office/word/2018/wordml/cex" xmlns:w16cid="http://schemas.microsoft.com/office/word/2016/wordml/cid" xmlns:w16="http://schemas.microsoft.com/office/word/2018/wordml" xmlns:w16se="http://schemas.microsoft.com/office/word/2015/wordml/symex" mc:Ignorable="w14 w15 w16se w16cid w16 w16cex">
   <w:docDefaults>
     <w:rPrDefault>
       <w:rPr>
@@ -38574,7 +38685,7 @@
     </w:rPrDefault>
     <w:pPrDefault/>
   </w:docDefaults>
-  <w:latentStyles w:defLockedState="0" w:defUIPriority="99" w:defSemiHidden="0" w:defUnhideWhenUsed="0" w:defQFormat="0" w:count="371">
+  <w:latentStyles w:defLockedState="0" w:defUIPriority="99" w:defSemiHidden="0" w:defUnhideWhenUsed="0" w:defQFormat="0" w:count="376">
     <w:lsdException w:name="Normal" w:uiPriority="0" w:qFormat="1"/>
     <w:lsdException w:name="heading 1" w:uiPriority="9" w:qFormat="1"/>
     <w:lsdException w:name="heading 2" w:uiPriority="9" w:qFormat="1"/>
@@ -38680,7 +38791,6 @@
     <w:lsdException w:name="HTML Sample" w:semiHidden="1" w:unhideWhenUsed="1"/>
     <w:lsdException w:name="HTML Typewriter" w:semiHidden="1" w:unhideWhenUsed="1"/>
     <w:lsdException w:name="HTML Variable" w:semiHidden="1" w:unhideWhenUsed="1"/>
-    <w:lsdException w:name="Normal Table" w:semiHidden="1" w:unhideWhenUsed="1"/>
     <w:lsdException w:name="annotation subject" w:semiHidden="1" w:unhideWhenUsed="1"/>
     <w:lsdException w:name="No List" w:semiHidden="1" w:unhideWhenUsed="1"/>
     <w:lsdException w:name="Outline List 1" w:semiHidden="1" w:unhideWhenUsed="1"/>
@@ -38723,11 +38833,8 @@
     <w:lsdException w:name="Table Contemporary" w:semiHidden="1" w:unhideWhenUsed="1"/>
     <w:lsdException w:name="Table Elegant" w:semiHidden="1" w:unhideWhenUsed="1"/>
     <w:lsdException w:name="Table Professional" w:semiHidden="1" w:unhideWhenUsed="1"/>
-    <w:lsdException w:name="Table Subtle 1" w:semiHidden="1" w:unhideWhenUsed="1"/>
     <w:lsdException w:name="Table Subtle 2" w:semiHidden="1" w:unhideWhenUsed="1"/>
     <w:lsdException w:name="Table Web 1" w:semiHidden="1" w:unhideWhenUsed="1"/>
-    <w:lsdException w:name="Table Web 2" w:semiHidden="1" w:unhideWhenUsed="1"/>
-    <w:lsdException w:name="Table Web 3" w:semiHidden="1" w:unhideWhenUsed="1"/>
     <w:lsdException w:name="Balloon Text" w:semiHidden="1" w:unhideWhenUsed="1"/>
     <w:lsdException w:name="Table Grid" w:uiPriority="59"/>
     <w:lsdException w:name="Table Theme" w:semiHidden="1" w:unhideWhenUsed="1"/>
@@ -38946,6 +39053,11 @@
     <w:lsdException w:name="List Table 5 Dark Accent 6" w:uiPriority="48"/>
     <w:lsdException w:name="List Table 6 Colorful Accent 6" w:uiPriority="49"/>
     <w:lsdException w:name="List Table 7 Colorful Accent 6" w:uiPriority="50"/>
+    <w:lsdException w:name="Mention" w:semiHidden="1" w:unhideWhenUsed="1"/>
+    <w:lsdException w:name="Smart Hyperlink" w:semiHidden="1" w:unhideWhenUsed="1"/>
+    <w:lsdException w:name="Hashtag" w:semiHidden="1" w:unhideWhenUsed="1"/>
+    <w:lsdException w:name="Unresolved Mention" w:semiHidden="1" w:unhideWhenUsed="1"/>
+    <w:lsdException w:name="Smart Link" w:semiHidden="1" w:unhideWhenUsed="1"/>
   </w:latentStyles>
   <w:style w:type="paragraph" w:default="1" w:styleId="Normal">
     <w:name w:val="Normal"/>
@@ -39817,7 +39929,7 @@
 </file>
 
 <file path=word/glossary/document.xml><?xml version="1.0" encoding="utf-8"?>
-<w:glossaryDocument xmlns:wpc="http://schemas.microsoft.com/office/word/2010/wordprocessingCanvas" xmlns:mc="http://schemas.openxmlformats.org/markup-compatibility/2006" xmlns:o="urn:schemas-microsoft-com:office:office" xmlns:r="http://schemas.openxmlformats.org/officeDocument/2006/relationships" xmlns:m="http://schemas.openxmlformats.org/officeDocument/2006/math" xmlns:v="urn:schemas-microsoft-com:vml" xmlns:wp14="http://schemas.microsoft.com/office/word/2010/wordprocessingDrawing" xmlns:wp="http://schemas.openxmlformats.org/drawingml/2006/wordprocessingDrawing" xmlns:w10="urn:schemas-microsoft-com:office:word" xmlns:w="http://schemas.openxmlformats.org/wordprocessingml/2006/main" xmlns:w14="http://schemas.microsoft.com/office/word/2010/wordml" xmlns:w15="http://schemas.microsoft.com/office/word/2012/wordml" xmlns:wpg="http://schemas.microsoft.com/office/word/2010/wordprocessingGroup" xmlns:wpi="http://schemas.microsoft.com/office/word/2010/wordprocessingInk" xmlns:wne="http://schemas.microsoft.com/office/word/2006/wordml" xmlns:wps="http://schemas.microsoft.com/office/word/2010/wordprocessingShape" mc:Ignorable="w14 w15 wp14">
+<w:glossaryDocument xmlns:wpc="http://schemas.microsoft.com/office/word/2010/wordprocessingCanvas" xmlns:cx="http://schemas.microsoft.com/office/drawing/2014/chartex" xmlns:cx1="http://schemas.microsoft.com/office/drawing/2015/9/8/chartex" xmlns:cx2="http://schemas.microsoft.com/office/drawing/2015/10/21/chartex" xmlns:cx3="http://schemas.microsoft.com/office/drawing/2016/5/9/chartex" xmlns:cx4="http://schemas.microsoft.com/office/drawing/2016/5/10/chartex" xmlns:cx5="http://schemas.microsoft.com/office/drawing/2016/5/11/chartex" xmlns:cx6="http://schemas.microsoft.com/office/drawing/2016/5/12/chartex" xmlns:cx7="http://schemas.microsoft.com/office/drawing/2016/5/13/chartex" xmlns:cx8="http://schemas.microsoft.com/office/drawing/2016/5/14/chartex" xmlns:mc="http://schemas.openxmlformats.org/markup-compatibility/2006" xmlns:aink="http://schemas.microsoft.com/office/drawing/2016/ink" xmlns:am3d="http://schemas.microsoft.com/office/drawing/2017/model3d" xmlns:o="urn:schemas-microsoft-com:office:office" xmlns:r="http://schemas.openxmlformats.org/officeDocument/2006/relationships" xmlns:m="http://schemas.openxmlformats.org/officeDocument/2006/math" xmlns:v="urn:schemas-microsoft-com:vml" xmlns:wp14="http://schemas.microsoft.com/office/word/2010/wordprocessingDrawing" xmlns:wp="http://schemas.openxmlformats.org/drawingml/2006/wordprocessingDrawing" xmlns:w10="urn:schemas-microsoft-com:office:word" xmlns:w="http://schemas.openxmlformats.org/wordprocessingml/2006/main" xmlns:w14="http://schemas.microsoft.com/office/word/2010/wordml" xmlns:w15="http://schemas.microsoft.com/office/word/2012/wordml" xmlns:w16cex="http://schemas.microsoft.com/office/word/2018/wordml/cex" xmlns:w16cid="http://schemas.microsoft.com/office/word/2016/wordml/cid" xmlns:w16="http://schemas.microsoft.com/office/word/2018/wordml" xmlns:w16se="http://schemas.microsoft.com/office/word/2015/wordml/symex" xmlns:wpg="http://schemas.microsoft.com/office/word/2010/wordprocessingGroup" xmlns:wpi="http://schemas.microsoft.com/office/word/2010/wordprocessingInk" xmlns:wne="http://schemas.microsoft.com/office/word/2006/wordml" xmlns:wps="http://schemas.microsoft.com/office/word/2010/wordprocessingShape" mc:Ignorable="w14 w15 w16se w16cid w16 w16cex wp14">
   <w:docParts>
     <w:docPart>
       <w:docPartPr>
@@ -39853,7 +39965,7 @@
 </file>
 
 <file path=word/glossary/fontTable.xml><?xml version="1.0" encoding="utf-8"?>
-<w:fonts xmlns:mc="http://schemas.openxmlformats.org/markup-compatibility/2006" xmlns:r="http://schemas.openxmlformats.org/officeDocument/2006/relationships" xmlns:w="http://schemas.openxmlformats.org/wordprocessingml/2006/main" xmlns:w14="http://schemas.microsoft.com/office/word/2010/wordml" xmlns:w15="http://schemas.microsoft.com/office/word/2012/wordml" mc:Ignorable="w14 w15">
+<w:fonts xmlns:mc="http://schemas.openxmlformats.org/markup-compatibility/2006" xmlns:r="http://schemas.openxmlformats.org/officeDocument/2006/relationships" xmlns:w="http://schemas.openxmlformats.org/wordprocessingml/2006/main" xmlns:w14="http://schemas.microsoft.com/office/word/2010/wordml" xmlns:w15="http://schemas.microsoft.com/office/word/2012/wordml" xmlns:w16cex="http://schemas.microsoft.com/office/word/2018/wordml/cex" xmlns:w16cid="http://schemas.microsoft.com/office/word/2016/wordml/cid" xmlns:w16="http://schemas.microsoft.com/office/word/2018/wordml" xmlns:w16se="http://schemas.microsoft.com/office/word/2015/wordml/symex" mc:Ignorable="w14 w15 w16se w16cid w16 w16cex">
   <w:font w:name="Times New Roman">
     <w:panose1 w:val="02020603050405020304"/>
     <w:charset w:val="00"/>
@@ -39886,17 +39998,16 @@
     <w:altName w:val="바탕"/>
     <w:panose1 w:val="02030600000101010101"/>
     <w:charset w:val="81"/>
-    <w:family w:val="auto"/>
-    <w:notTrueType/>
-    <w:pitch w:val="fixed"/>
-    <w:sig w:usb0="00000001" w:usb1="09060000" w:usb2="00000010" w:usb3="00000000" w:csb0="00080000" w:csb1="00000000"/>
+    <w:family w:val="roman"/>
+    <w:pitch w:val="variable"/>
+    <w:sig w:usb0="B00002AF" w:usb1="69D77CFB" w:usb2="00000030" w:usb3="00000000" w:csb0="0008009F" w:csb1="00000000"/>
   </w:font>
   <w:font w:name="Calibri">
     <w:panose1 w:val="020F0502020204030204"/>
     <w:charset w:val="00"/>
     <w:family w:val="swiss"/>
     <w:pitch w:val="variable"/>
-    <w:sig w:usb0="E0002AFF" w:usb1="C000247B" w:usb2="00000009" w:usb3="00000000" w:csb0="000001FF" w:csb1="00000000"/>
+    <w:sig w:usb0="E4002EFF" w:usb1="C000247B" w:usb2="00000009" w:usb3="00000000" w:csb0="000001FF" w:csb1="00000000"/>
   </w:font>
   <w:font w:name="Cambria">
     <w:panose1 w:val="02040503050406030204"/>
@@ -39948,13 +40059,13 @@
     <w:charset w:val="00"/>
     <w:family w:val="swiss"/>
     <w:pitch w:val="variable"/>
-    <w:sig w:usb0="E0002AFF" w:usb1="C000247B" w:usb2="00000009" w:usb3="00000000" w:csb0="000001FF" w:csb1="00000000"/>
+    <w:sig w:usb0="E4002EFF" w:usb1="C000247B" w:usb2="00000009" w:usb3="00000000" w:csb0="000001FF" w:csb1="00000000"/>
   </w:font>
 </w:fonts>
 </file>
 
 <file path=word/glossary/settings.xml><?xml version="1.0" encoding="utf-8"?>
-<w:settings xmlns:mc="http://schemas.openxmlformats.org/markup-compatibility/2006" xmlns:o="urn:schemas-microsoft-com:office:office" xmlns:r="http://schemas.openxmlformats.org/officeDocument/2006/relationships" xmlns:m="http://schemas.openxmlformats.org/officeDocument/2006/math" xmlns:v="urn:schemas-microsoft-com:vml" xmlns:w10="urn:schemas-microsoft-com:office:word" xmlns:w="http://schemas.openxmlformats.org/wordprocessingml/2006/main" xmlns:w14="http://schemas.microsoft.com/office/word/2010/wordml" xmlns:w15="http://schemas.microsoft.com/office/word/2012/wordml" xmlns:sl="http://schemas.openxmlformats.org/schemaLibrary/2006/main" mc:Ignorable="w14 w15">
+<w:settings xmlns:mc="http://schemas.openxmlformats.org/markup-compatibility/2006" xmlns:o="urn:schemas-microsoft-com:office:office" xmlns:r="http://schemas.openxmlformats.org/officeDocument/2006/relationships" xmlns:m="http://schemas.openxmlformats.org/officeDocument/2006/math" xmlns:v="urn:schemas-microsoft-com:vml" xmlns:w10="urn:schemas-microsoft-com:office:word" xmlns:w="http://schemas.openxmlformats.org/wordprocessingml/2006/main" xmlns:w14="http://schemas.microsoft.com/office/word/2010/wordml" xmlns:w15="http://schemas.microsoft.com/office/word/2012/wordml" xmlns:w16cex="http://schemas.microsoft.com/office/word/2018/wordml/cex" xmlns:w16cid="http://schemas.microsoft.com/office/word/2016/wordml/cid" xmlns:w16="http://schemas.microsoft.com/office/word/2018/wordml" xmlns:w16se="http://schemas.microsoft.com/office/word/2015/wordml/symex" xmlns:sl="http://schemas.openxmlformats.org/schemaLibrary/2006/main" mc:Ignorable="w14 w15 w16se w16cid w16 w16cex">
   <w:view w:val="normal"/>
   <w:revisionView w:inkAnnotations="0"/>
   <w:defaultTabStop w:val="720"/>
@@ -39966,9 +40077,11 @@
     <w:compatSetting w:name="enableOpenTypeFeatures" w:uri="http://schemas.microsoft.com/office/word" w:val="1"/>
     <w:compatSetting w:name="doNotFlipMirrorIndents" w:uri="http://schemas.microsoft.com/office/word" w:val="1"/>
     <w:compatSetting w:name="differentiateMultirowTableHeaders" w:uri="http://schemas.microsoft.com/office/word" w:val="1"/>
+    <w:compatSetting w:name="useWord2013TrackBottomHyphenation" w:uri="http://schemas.microsoft.com/office/word" w:val="1"/>
   </w:compat>
   <w:rsids>
     <w:rsidRoot w:val="00425924"/>
+    <w:rsid w:val="00213776"/>
     <w:rsid w:val="00425924"/>
     <w:rsid w:val="00644BC4"/>
     <w:rsid w:val="00AC55F6"/>
@@ -39997,7 +40110,7 @@
 </file>
 
 <file path=word/glossary/styles.xml><?xml version="1.0" encoding="utf-8"?>
-<w:styles xmlns:mc="http://schemas.openxmlformats.org/markup-compatibility/2006" xmlns:r="http://schemas.openxmlformats.org/officeDocument/2006/relationships" xmlns:w="http://schemas.openxmlformats.org/wordprocessingml/2006/main" xmlns:w14="http://schemas.microsoft.com/office/word/2010/wordml" xmlns:w15="http://schemas.microsoft.com/office/word/2012/wordml" mc:Ignorable="w14 w15">
+<w:styles xmlns:mc="http://schemas.openxmlformats.org/markup-compatibility/2006" xmlns:r="http://schemas.openxmlformats.org/officeDocument/2006/relationships" xmlns:w="http://schemas.openxmlformats.org/wordprocessingml/2006/main" xmlns:w14="http://schemas.microsoft.com/office/word/2010/wordml" xmlns:w15="http://schemas.microsoft.com/office/word/2012/wordml" xmlns:w16cex="http://schemas.microsoft.com/office/word/2018/wordml/cex" xmlns:w16cid="http://schemas.microsoft.com/office/word/2016/wordml/cid" xmlns:w16="http://schemas.microsoft.com/office/word/2018/wordml" xmlns:w16se="http://schemas.microsoft.com/office/word/2015/wordml/symex" mc:Ignorable="w14 w15 w16se w16cid w16 w16cex">
   <w:docDefaults>
     <w:rPrDefault>
       <w:rPr>
@@ -40013,7 +40126,7 @@
       </w:pPr>
     </w:pPrDefault>
   </w:docDefaults>
-  <w:latentStyles w:defLockedState="0" w:defUIPriority="99" w:defSemiHidden="0" w:defUnhideWhenUsed="0" w:defQFormat="0" w:count="371">
+  <w:latentStyles w:defLockedState="0" w:defUIPriority="99" w:defSemiHidden="0" w:defUnhideWhenUsed="0" w:defQFormat="0" w:count="376">
     <w:lsdException w:name="Normal" w:uiPriority="0" w:qFormat="1"/>
     <w:lsdException w:name="heading 1" w:uiPriority="9" w:qFormat="1"/>
     <w:lsdException w:name="heading 2" w:semiHidden="1" w:uiPriority="9" w:unhideWhenUsed="1" w:qFormat="1"/>
@@ -40119,7 +40232,6 @@
     <w:lsdException w:name="HTML Sample" w:semiHidden="1" w:unhideWhenUsed="1"/>
     <w:lsdException w:name="HTML Typewriter" w:semiHidden="1" w:unhideWhenUsed="1"/>
     <w:lsdException w:name="HTML Variable" w:semiHidden="1" w:unhideWhenUsed="1"/>
-    <w:lsdException w:name="Normal Table" w:semiHidden="1" w:unhideWhenUsed="1"/>
     <w:lsdException w:name="annotation subject" w:semiHidden="1" w:unhideWhenUsed="1"/>
     <w:lsdException w:name="No List" w:semiHidden="1" w:unhideWhenUsed="1"/>
     <w:lsdException w:name="Outline List 1" w:semiHidden="1" w:unhideWhenUsed="1"/>
@@ -40162,11 +40274,8 @@
     <w:lsdException w:name="Table Contemporary" w:semiHidden="1" w:unhideWhenUsed="1"/>
     <w:lsdException w:name="Table Elegant" w:semiHidden="1" w:unhideWhenUsed="1"/>
     <w:lsdException w:name="Table Professional" w:semiHidden="1" w:unhideWhenUsed="1"/>
-    <w:lsdException w:name="Table Subtle 1" w:semiHidden="1" w:unhideWhenUsed="1"/>
     <w:lsdException w:name="Table Subtle 2" w:semiHidden="1" w:unhideWhenUsed="1"/>
     <w:lsdException w:name="Table Web 1" w:semiHidden="1" w:unhideWhenUsed="1"/>
-    <w:lsdException w:name="Table Web 2" w:semiHidden="1" w:unhideWhenUsed="1"/>
-    <w:lsdException w:name="Table Web 3" w:semiHidden="1" w:unhideWhenUsed="1"/>
     <w:lsdException w:name="Balloon Text" w:semiHidden="1" w:unhideWhenUsed="1"/>
     <w:lsdException w:name="Table Grid" w:uiPriority="39"/>
     <w:lsdException w:name="Table Theme" w:semiHidden="1" w:unhideWhenUsed="1"/>
@@ -40385,6 +40494,11 @@
     <w:lsdException w:name="List Table 5 Dark Accent 6" w:uiPriority="50"/>
     <w:lsdException w:name="List Table 6 Colorful Accent 6" w:uiPriority="51"/>
     <w:lsdException w:name="List Table 7 Colorful Accent 6" w:uiPriority="52"/>
+    <w:lsdException w:name="Mention" w:semiHidden="1" w:unhideWhenUsed="1"/>
+    <w:lsdException w:name="Smart Hyperlink" w:semiHidden="1" w:unhideWhenUsed="1"/>
+    <w:lsdException w:name="Hashtag" w:semiHidden="1" w:unhideWhenUsed="1"/>
+    <w:lsdException w:name="Unresolved Mention" w:semiHidden="1" w:unhideWhenUsed="1"/>
+    <w:lsdException w:name="Smart Link" w:semiHidden="1" w:unhideWhenUsed="1"/>
   </w:latentStyles>
   <w:style w:type="paragraph" w:default="1" w:styleId="Normal">
     <w:name w:val="Normal"/>
@@ -40435,7 +40549,7 @@
 </file>
 
 <file path=word/glossary/webSettings.xml><?xml version="1.0" encoding="utf-8"?>
-<w:webSettings xmlns:mc="http://schemas.openxmlformats.org/markup-compatibility/2006" xmlns:r="http://schemas.openxmlformats.org/officeDocument/2006/relationships" xmlns:w="http://schemas.openxmlformats.org/wordprocessingml/2006/main" xmlns:w14="http://schemas.microsoft.com/office/word/2010/wordml" xmlns:w15="http://schemas.microsoft.com/office/word/2012/wordml" mc:Ignorable="w14 w15">
+<w:webSettings xmlns:mc="http://schemas.openxmlformats.org/markup-compatibility/2006" xmlns:r="http://schemas.openxmlformats.org/officeDocument/2006/relationships" xmlns:w="http://schemas.openxmlformats.org/wordprocessingml/2006/main" xmlns:w14="http://schemas.microsoft.com/office/word/2010/wordml" xmlns:w15="http://schemas.microsoft.com/office/word/2012/wordml" xmlns:w16cex="http://schemas.microsoft.com/office/word/2018/wordml/cex" xmlns:w16cid="http://schemas.microsoft.com/office/word/2016/wordml/cid" xmlns:w16="http://schemas.microsoft.com/office/word/2018/wordml" xmlns:w16se="http://schemas.microsoft.com/office/word/2015/wordml/symex" mc:Ignorable="w14 w15 w16se w16cid w16 w16cex">
   <w:optimizeForBrowser/>
 </w:webSettings>
 </file>

</xml_diff>